<commit_message>
Adding data and starting to clean
</commit_message>
<xml_diff>
--- a/Effect size adjustment.docx
+++ b/Effect size adjustment.docx
@@ -4,8 +4,11 @@
   <w:body>
     <w:p>
       <w:r>
-        <w:t>A paper hoping to estimate the average effect of publication bias in psychology using  what effect sizes</w:t>
+        <w:t>A paper hoping to estimate the average effect of publication bias in psychology using what effect sizes</w:t>
       </w:r>
+    </w:p>
+    <w:p/>
+    <w:p>
       <w:bookmarkStart w:id="0" w:name="_GoBack"/>
       <w:bookmarkEnd w:id="0"/>
     </w:p>
@@ -444,6 +447,29 @@
     <w:semiHidden/>
     <w:unhideWhenUsed/>
   </w:style>
+  <w:style w:type="character" w:styleId="Hyperlink">
+    <w:name w:val="Hyperlink"/>
+    <w:basedOn w:val="DefaultParagraphFont"/>
+    <w:uiPriority w:val="99"/>
+    <w:unhideWhenUsed/>
+    <w:rsid w:val="00781867"/>
+    <w:rPr>
+      <w:color w:val="0563C1" w:themeColor="hyperlink"/>
+      <w:u w:val="single"/>
+    </w:rPr>
+  </w:style>
+  <w:style w:type="character" w:styleId="UnresolvedMention">
+    <w:name w:val="Unresolved Mention"/>
+    <w:basedOn w:val="DefaultParagraphFont"/>
+    <w:uiPriority w:val="99"/>
+    <w:semiHidden/>
+    <w:unhideWhenUsed/>
+    <w:rsid w:val="00781867"/>
+    <w:rPr>
+      <w:color w:val="605E5C"/>
+      <w:shd w:val="clear" w:color="auto" w:fill="E1DFDD"/>
+    </w:rPr>
+  </w:style>
 </w:styles>
 </file>
 

</xml_diff>

<commit_message>
Continuing cleaning and adding in LOOPR results
</commit_message>
<xml_diff>
--- a/Effect size adjustment.docx
+++ b/Effect size adjustment.docx
@@ -3,8 +3,81 @@
 <w:document xmlns:wpc="http://schemas.microsoft.com/office/word/2010/wordprocessingCanvas" xmlns:cx="http://schemas.microsoft.com/office/drawing/2014/chartex" xmlns:cx1="http://schemas.microsoft.com/office/drawing/2015/9/8/chartex" xmlns:cx2="http://schemas.microsoft.com/office/drawing/2015/10/21/chartex" xmlns:cx3="http://schemas.microsoft.com/office/drawing/2016/5/9/chartex" xmlns:cx4="http://schemas.microsoft.com/office/drawing/2016/5/10/chartex" xmlns:cx5="http://schemas.microsoft.com/office/drawing/2016/5/11/chartex" xmlns:cx6="http://schemas.microsoft.com/office/drawing/2016/5/12/chartex" xmlns:cx7="http://schemas.microsoft.com/office/drawing/2016/5/13/chartex" xmlns:cx8="http://schemas.microsoft.com/office/drawing/2016/5/14/chartex" xmlns:mc="http://schemas.openxmlformats.org/markup-compatibility/2006" xmlns:aink="http://schemas.microsoft.com/office/drawing/2016/ink" xmlns:am3d="http://schemas.microsoft.com/office/drawing/2017/model3d" xmlns:o="urn:schemas-microsoft-com:office:office" xmlns:r="http://schemas.openxmlformats.org/officeDocument/2006/relationships" xmlns:m="http://schemas.openxmlformats.org/officeDocument/2006/math" xmlns:v="urn:schemas-microsoft-com:vml" xmlns:wp14="http://schemas.microsoft.com/office/word/2010/wordprocessingDrawing" xmlns:wp="http://schemas.openxmlformats.org/drawingml/2006/wordprocessingDrawing" xmlns:w10="urn:schemas-microsoft-com:office:word" xmlns:w="http://schemas.openxmlformats.org/wordprocessingml/2006/main" xmlns:w14="http://schemas.microsoft.com/office/word/2010/wordml" xmlns:w15="http://schemas.microsoft.com/office/word/2012/wordml" xmlns:w16cid="http://schemas.microsoft.com/office/word/2016/wordml/cid" xmlns:w16se="http://schemas.microsoft.com/office/word/2015/wordml/symex" xmlns:wpg="http://schemas.microsoft.com/office/word/2010/wordprocessingGroup" xmlns:wpi="http://schemas.microsoft.com/office/word/2010/wordprocessingInk" xmlns:wne="http://schemas.microsoft.com/office/word/2006/wordml" xmlns:wps="http://schemas.microsoft.com/office/word/2010/wordprocessingShape" mc:Ignorable="w14 w15 w16se w16cid wp14">
   <w:body>
     <w:p>
-      <w:r>
-        <w:t>A paper hoping to estimate the average effect of publication bias in psychology using what effect sizes</w:t>
+      <w:pPr>
+        <w:pStyle w:val="Heading2"/>
+      </w:pPr>
+      <w:r>
+        <w:t>Introduction</w:t>
+      </w:r>
+    </w:p>
+    <w:p>
+      <w:r>
+        <w:t xml:space="preserve">A major effort among psychological researchers and methodologists in recent years in psychological research has been the movement away from focusing entirely on binary outcome statistical significance testing. These figures have argued against focusing on the presence or absence of effects, but rather on the size and direction of effects and precision in estimation. Under conditions where results are selectively reported based on characteristics related to the size of the effect (e.g., statistical significance), the literature no longer provides an unbiased estimate of the true outcome effect. </w:t>
+      </w:r>
+      <w:r>
+        <w:t>An essential question for the purposes of understanding our scientific literature, as well as for planning future studies, is assessing the degree to which effect sizes are inflated in the published literature.</w:t>
+      </w:r>
+    </w:p>
+    <w:p/>
+    <w:p>
+      <w:pPr>
+        <w:pStyle w:val="Heading3"/>
+      </w:pPr>
+      <w:r>
+        <w:t>Publication bias</w:t>
+      </w:r>
+    </w:p>
+    <w:p>
+      <w:r>
+        <w:t xml:space="preserve">There are several main mechanisms by which publication bias may inflate effect sizes in psychological research. The first is by </w:t>
+      </w:r>
+    </w:p>
+    <w:p/>
+    <w:p/>
+    <w:p>
+      <w:pPr>
+        <w:pStyle w:val="Heading3"/>
+      </w:pPr>
+      <w:r>
+        <w:t>Accounting for publication bias in meta-analysis</w:t>
+      </w:r>
+    </w:p>
+    <w:p/>
+    <w:p/>
+    <w:p>
+      <w:r>
+        <w:t>However, in the current environment, selective re</w:t>
+      </w:r>
+    </w:p>
+    <w:p>
+      <w:r>
+        <w:t xml:space="preserve">One of the most underappreciated issues in psychological research is the question of </w:t>
+      </w:r>
+      <w:proofErr w:type="spellStart"/>
+      <w:r>
+        <w:t>th</w:t>
+      </w:r>
+      <w:proofErr w:type="spellEnd"/>
+    </w:p>
+    <w:p/>
+    <w:p>
+      <w:r>
+        <w:t xml:space="preserve">One of the major difficulties in using formal sample size planning in psychological </w:t>
+      </w:r>
+      <w:r>
+        <w:t>research</w:t>
+      </w:r>
+      <w:r>
+        <w:t xml:space="preserve"> is </w:t>
+      </w:r>
+      <w:r>
+        <w:t>appropriately</w:t>
+      </w:r>
+      <w:r>
+        <w:t xml:space="preserve"> selecting effect sizes for </w:t>
+      </w:r>
+      <w:r>
+        <w:t xml:space="preserve">publication. In order to be able to accurately estimate effect sizes from the literature, having an accurate estimate of the degree to which effect sizes are typically inflated is essential. </w:t>
       </w:r>
     </w:p>
     <w:p/>
@@ -12,6 +85,40 @@
       <w:bookmarkStart w:id="0" w:name="_GoBack"/>
       <w:bookmarkEnd w:id="0"/>
     </w:p>
+    <w:p/>
+    <w:p/>
+    <w:p/>
+    <w:p>
+      <w:pPr>
+        <w:pStyle w:val="Heading2"/>
+      </w:pPr>
+      <w:r>
+        <w:t>Methods</w:t>
+      </w:r>
+    </w:p>
+    <w:p>
+      <w:r>
+        <w:t>SEE MARKDOWN DOC</w:t>
+      </w:r>
+    </w:p>
+    <w:p/>
+    <w:p>
+      <w:pPr>
+        <w:pStyle w:val="Heading2"/>
+      </w:pPr>
+      <w:r>
+        <w:t xml:space="preserve">Results </w:t>
+      </w:r>
+    </w:p>
+    <w:p/>
+    <w:p>
+      <w:r>
+        <w:lastRenderedPageBreak/>
+        <w:t>A paper hoping to estimate the average effect of publication bias in psychology using what effect sizes</w:t>
+      </w:r>
+    </w:p>
+    <w:p/>
+    <w:p/>
     <w:sectPr>
       <w:pgSz w:w="11906" w:h="16838"/>
       <w:pgMar w:top="1440" w:right="1440" w:bottom="1440" w:left="1440" w:header="708" w:footer="708" w:gutter="0"/>
@@ -420,6 +527,50 @@
     <w:name w:val="Normal"/>
     <w:qFormat/>
   </w:style>
+  <w:style w:type="paragraph" w:styleId="Heading2">
+    <w:name w:val="heading 2"/>
+    <w:basedOn w:val="Normal"/>
+    <w:next w:val="Normal"/>
+    <w:link w:val="Heading2Char"/>
+    <w:uiPriority w:val="9"/>
+    <w:unhideWhenUsed/>
+    <w:qFormat/>
+    <w:rsid w:val="007A4A2C"/>
+    <w:pPr>
+      <w:keepNext/>
+      <w:keepLines/>
+      <w:spacing w:before="40" w:after="0"/>
+      <w:outlineLvl w:val="1"/>
+    </w:pPr>
+    <w:rPr>
+      <w:rFonts w:asciiTheme="majorHAnsi" w:eastAsiaTheme="majorEastAsia" w:hAnsiTheme="majorHAnsi" w:cstheme="majorBidi"/>
+      <w:color w:val="2F5496" w:themeColor="accent1" w:themeShade="BF"/>
+      <w:sz w:val="26"/>
+      <w:szCs w:val="26"/>
+    </w:rPr>
+  </w:style>
+  <w:style w:type="paragraph" w:styleId="Heading3">
+    <w:name w:val="heading 3"/>
+    <w:basedOn w:val="Normal"/>
+    <w:next w:val="Normal"/>
+    <w:link w:val="Heading3Char"/>
+    <w:uiPriority w:val="9"/>
+    <w:unhideWhenUsed/>
+    <w:qFormat/>
+    <w:rsid w:val="001D75DD"/>
+    <w:pPr>
+      <w:keepNext/>
+      <w:keepLines/>
+      <w:spacing w:before="40" w:after="0"/>
+      <w:outlineLvl w:val="2"/>
+    </w:pPr>
+    <w:rPr>
+      <w:rFonts w:asciiTheme="majorHAnsi" w:eastAsiaTheme="majorEastAsia" w:hAnsiTheme="majorHAnsi" w:cstheme="majorBidi"/>
+      <w:color w:val="1F3763" w:themeColor="accent1" w:themeShade="7F"/>
+      <w:sz w:val="24"/>
+      <w:szCs w:val="24"/>
+    </w:rPr>
+  </w:style>
   <w:style w:type="character" w:default="1" w:styleId="DefaultParagraphFont">
     <w:name w:val="Default Paragraph Font"/>
     <w:uiPriority w:val="1"/>
@@ -468,6 +619,32 @@
     <w:rPr>
       <w:color w:val="605E5C"/>
       <w:shd w:val="clear" w:color="auto" w:fill="E1DFDD"/>
+    </w:rPr>
+  </w:style>
+  <w:style w:type="character" w:customStyle="1" w:styleId="Heading2Char">
+    <w:name w:val="Heading 2 Char"/>
+    <w:basedOn w:val="DefaultParagraphFont"/>
+    <w:link w:val="Heading2"/>
+    <w:uiPriority w:val="9"/>
+    <w:rsid w:val="007A4A2C"/>
+    <w:rPr>
+      <w:rFonts w:asciiTheme="majorHAnsi" w:eastAsiaTheme="majorEastAsia" w:hAnsiTheme="majorHAnsi" w:cstheme="majorBidi"/>
+      <w:color w:val="2F5496" w:themeColor="accent1" w:themeShade="BF"/>
+      <w:sz w:val="26"/>
+      <w:szCs w:val="26"/>
+    </w:rPr>
+  </w:style>
+  <w:style w:type="character" w:customStyle="1" w:styleId="Heading3Char">
+    <w:name w:val="Heading 3 Char"/>
+    <w:basedOn w:val="DefaultParagraphFont"/>
+    <w:link w:val="Heading3"/>
+    <w:uiPriority w:val="9"/>
+    <w:rsid w:val="001D75DD"/>
+    <w:rPr>
+      <w:rFonts w:asciiTheme="majorHAnsi" w:eastAsiaTheme="majorEastAsia" w:hAnsiTheme="majorHAnsi" w:cstheme="majorBidi"/>
+      <w:color w:val="1F3763" w:themeColor="accent1" w:themeShade="7F"/>
+      <w:sz w:val="24"/>
+      <w:szCs w:val="24"/>
     </w:rPr>
   </w:style>
 </w:styles>

</xml_diff>

<commit_message>
Adding in plots, adding bayes factors, begining to play around with Bayesian models
</commit_message>
<xml_diff>
--- a/Effect size adjustment.docx
+++ b/Effect size adjustment.docx
@@ -7,15 +7,425 @@
         <w:pStyle w:val="Heading2"/>
       </w:pPr>
       <w:r>
+        <w:t xml:space="preserve">Estimating the effect of publication bias in </w:t>
+      </w:r>
+      <w:r>
+        <w:t>Behavioural</w:t>
+      </w:r>
+      <w:r>
+        <w:t xml:space="preserve"> research</w:t>
+      </w:r>
+    </w:p>
+    <w:p>
+      <w:pPr>
+        <w:pStyle w:val="Heading2"/>
+      </w:pPr>
+      <w:r>
         <w:t>Introduction</w:t>
       </w:r>
     </w:p>
     <w:p>
       <w:r>
-        <w:t xml:space="preserve">A major effort among psychological researchers and methodologists in recent years in psychological research has been the movement away from focusing entirely on binary outcome statistical significance testing. These figures have argued against focusing on the presence or absence of effects, but rather on the size and direction of effects and precision in estimation. Under conditions where results are selectively reported based on characteristics related to the size of the effect (e.g., statistical significance), the literature no longer provides an unbiased estimate of the true outcome effect. </w:t>
-      </w:r>
-      <w:r>
-        <w:t>An essential question for the purposes of understanding our scientific literature, as well as for planning future studies, is assessing the degree to which effect sizes are inflated in the published literature.</w:t>
+        <w:t xml:space="preserve">An important aspect in developing a coherent and reliable scientific literature is the discovery and precise estimation of associations. Although the presence or absence of effects may be an interesting question in of itself, an understanding of the magnitude and </w:t>
+      </w:r>
+      <w:r>
+        <w:t>importance</w:t>
+      </w:r>
+      <w:r>
+        <w:t xml:space="preserve"> of effects is a central aspect in many research contexts. </w:t>
+      </w:r>
+      <w:r>
+        <w:t xml:space="preserve">A major effort among psychological researchers and methodologists in recent </w:t>
+      </w:r>
+      <w:r>
+        <w:t>decades</w:t>
+      </w:r>
+      <w:r>
+        <w:t xml:space="preserve"> in </w:t>
+      </w:r>
+      <w:r>
+        <w:t>behavioural</w:t>
+      </w:r>
+      <w:r>
+        <w:t xml:space="preserve"> research has been the movement away from focusing entirely on binary outcome statistical significance testing. These figures have argued against focusing on the presence or absence of effects, but rather on the size and direction of effects and precision in estimation</w:t>
+      </w:r>
+      <w:r>
+        <w:t xml:space="preserve"> </w:t>
+      </w:r>
+      <w:r>
+        <w:fldChar w:fldCharType="begin">
+          <w:fldData xml:space="preserve">PEVuZE5vdGU+PENpdGU+PEF1dGhvcj5Db2hlbjwvQXV0aG9yPjxZZWFyPjE5OTQ8L1llYXI+PFJl
+Y051bT43Njg8L1JlY051bT48UHJlZml4PmUuZy5gLCA8L1ByZWZpeD48RGlzcGxheVRleHQ+KGUu
+Zy4sIENvaGVuLCAxOTkwOyBDb2hlbiwgMTk5NDsgTWVlaGwsIDE5NjcsIDE5NzgpPC9EaXNwbGF5
+VGV4dD48cmVjb3JkPjxyZWMtbnVtYmVyPjc2ODwvcmVjLW51bWJlcj48Zm9yZWlnbi1rZXlzPjxr
+ZXkgYXBwPSJFTiIgZGItaWQ9Ijl4cmFmdzVzeDk1ZHZyZTl3NWhwZXZkODlmend0d3I5dHdzdyIg
+dGltZXN0YW1wPSIxNTE3OTQ4NzI0Ij43Njg8L2tleT48L2ZvcmVpZ24ta2V5cz48cmVmLXR5cGUg
+bmFtZT0iSm91cm5hbCBBcnRpY2xlIj4xNzwvcmVmLXR5cGU+PGNvbnRyaWJ1dG9ycz48YXV0aG9y
+cz48YXV0aG9yPkNvaGVuLCBKYWNvYjwvYXV0aG9yPjwvYXV0aG9ycz48L2NvbnRyaWJ1dG9ycz48
+dGl0bGVzPjx0aXRsZT5UaGUgZWFydGggaXMgcm91bmQgKHDigIImbHQ74oCCLjA1KTwvdGl0bGU+
+PHNlY29uZGFyeS10aXRsZT5BbWVyaWNhbiBwc3ljaG9sb2dpc3QsIFRoZTwvc2Vjb25kYXJ5LXRp
+dGxlPjwvdGl0bGVzPjxwZXJpb2RpY2FsPjxmdWxsLXRpdGxlPkFtZXJpY2FuIHBzeWNob2xvZ2lz
+dCwgVGhlPC9mdWxsLXRpdGxlPjwvcGVyaW9kaWNhbD48cGFnZXM+OTk3LTEwMDM8L3BhZ2VzPjx2
+b2x1bWU+NDk8L3ZvbHVtZT48bnVtYmVyPjEyPC9udW1iZXI+PGRhdGVzPjx5ZWFyPjE5OTQ8L3ll
+YXI+PC9kYXRlcz48aXNibj4wMDAzLTA2Nlg8L2lzYm4+PHVybHM+PC91cmxzPjxlbGVjdHJvbmlj
+LXJlc291cmNlLW51bT5odHRwOi8vZHguZG9pLm9yZy8xMC4xMDM3LzAwMDMtMDY2WC40OS4xMi45
+OTc8L2VsZWN0cm9uaWMtcmVzb3VyY2UtbnVtPjwvcmVjb3JkPjwvQ2l0ZT48Q2l0ZT48QXV0aG9y
+PkNvaGVuPC9BdXRob3I+PFllYXI+MTk5MDwvWWVhcj48UmVjTnVtPjY4MDwvUmVjTnVtPjxyZWNv
+cmQ+PHJlYy1udW1iZXI+NjgwPC9yZWMtbnVtYmVyPjxmb3JlaWduLWtleXM+PGtleSBhcHA9IkVO
+IiBkYi1pZD0iOXhyYWZ3NXN4OTVkdnJlOXc1aHBldmQ4OWZ6d3R3cjl0d3N3IiB0aW1lc3RhbXA9
+IjE1MDk5NTEyNDIiPjY4MDwva2V5PjwvZm9yZWlnbi1rZXlzPjxyZWYtdHlwZSBuYW1lPSJKb3Vy
+bmFsIEFydGljbGUiPjE3PC9yZWYtdHlwZT48Y29udHJpYnV0b3JzPjxhdXRob3JzPjxhdXRob3I+
+Q29oZW4sIEphY29iPC9hdXRob3I+PC9hdXRob3JzPjwvY29udHJpYnV0b3JzPjx0aXRsZXM+PHRp
+dGxlPlRoaW5ncyBJIGhhdmUgbGVhcm5lZCAoc28gZmFyKTwvdGl0bGU+PHNlY29uZGFyeS10aXRs
+ZT5BbWVyaWNhbiBQc3ljaG9sb2dpc3Q8L3NlY29uZGFyeS10aXRsZT48L3RpdGxlcz48cGVyaW9k
+aWNhbD48ZnVsbC10aXRsZT5BbWVyaWNhbiBQc3ljaG9sb2dpc3Q8L2Z1bGwtdGl0bGU+PC9wZXJp
+b2RpY2FsPjxwYWdlcz4xMzA0LTEzMTI8L3BhZ2VzPjx2b2x1bWU+NDU8L3ZvbHVtZT48bnVtYmVy
+PjEyPC9udW1iZXI+PGtleXdvcmRzPjxrZXl3b3JkPipQc3ljaG9sb2d5PC9rZXl3b3JkPjxrZXl3
+b3JkPipTb2NpYWwgU2NpZW5jZXM8L2tleXdvcmQ+PGtleXdvcmQ+U3RhdGlzdGljczwva2V5d29y
+ZD48L2tleXdvcmRzPjxkYXRlcz48eWVhcj4xOTkwPC95ZWFyPjwvZGF0ZXM+PHB1Yi1sb2NhdGlv
+bj5VUzwvcHViLWxvY2F0aW9uPjxwdWJsaXNoZXI+QW1lcmljYW4gUHN5Y2hvbG9naWNhbCBBc3Nv
+Y2lhdGlvbjwvcHVibGlzaGVyPjxpc2JuPjE5MzUtOTkwWChFbGVjdHJvbmljKSwwMDAzLTA2Nlgo
+UHJpbnQpPC9pc2JuPjx1cmxzPjwvdXJscz48ZWxlY3Ryb25pYy1yZXNvdXJjZS1udW0+MTAuMTAz
+Ny8wMDAzLTA2NlguNDUuMTIuMTMwNDwvZWxlY3Ryb25pYy1yZXNvdXJjZS1udW0+PC9yZWNvcmQ+
+PC9DaXRlPjxDaXRlPjxBdXRob3I+TWVlaGw8L0F1dGhvcj48WWVhcj4xOTc4PC9ZZWFyPjxSZWNO
+dW0+NTM8L1JlY051bT48cmVjb3JkPjxyZWMtbnVtYmVyPjUzPC9yZWMtbnVtYmVyPjxmb3JlaWdu
+LWtleXM+PGtleSBhcHA9IkVOIiBkYi1pZD0iOXhyYWZ3NXN4OTVkdnJlOXc1aHBldmQ4OWZ6d3R3
+cjl0d3N3IiB0aW1lc3RhbXA9IjE0OTg2OTI2NTUiPjUzPC9rZXk+PC9mb3JlaWduLWtleXM+PHJl
+Zi10eXBlIG5hbWU9IkpvdXJuYWwgQXJ0aWNsZSI+MTc8L3JlZi10eXBlPjxjb250cmlidXRvcnM+
+PGF1dGhvcnM+PGF1dGhvcj5NZWVobCwgUGF1bCBFLjwvYXV0aG9yPjwvYXV0aG9ycz48L2NvbnRy
+aWJ1dG9ycz48dGl0bGVzPjx0aXRsZT5UaGVvcmV0aWNhbCByaXNrcyBhbmQgdGFidWxhciBhc3Rl
+cmlza3M6IFNpciBLYXJsLCBTaXIgUm9uYWxkLCBhbmQgdGhlIHNsb3cgcHJvZ3Jlc3Mgb2Ygc29m
+dCBwc3ljaG9sb2d5PC90aXRsZT48c2Vjb25kYXJ5LXRpdGxlPkpvdXJuYWwgb2YgQ29uc3VsdGlu
+ZyBhbmQgQ2xpbmljYWwgUHN5Y2hvbG9neTwvc2Vjb25kYXJ5LXRpdGxlPjwvdGl0bGVzPjxwZXJp
+b2RpY2FsPjxmdWxsLXRpdGxlPkpvdXJuYWwgb2YgQ29uc3VsdGluZyBhbmQgQ2xpbmljYWwgUHN5
+Y2hvbG9neTwvZnVsbC10aXRsZT48L3BlcmlvZGljYWw+PHBhZ2VzPjgwNi04MzQ8L3BhZ2VzPjx2
+b2x1bWU+NDY8L3ZvbHVtZT48bnVtYmVyPjQ8L251bWJlcj48a2V5d29yZHM+PGtleXdvcmQ+KkNs
+aW5pY2FsIFBzeWNob2xvZ3k8L2tleXdvcmQ+PGtleXdvcmQ+KkNvbW11bml0eSBQc3ljaG9sb2d5
+PC9rZXl3b3JkPjxrZXl3b3JkPipDb3Vuc2VsaW5nIFBzeWNob2xvZ3k8L2tleXdvcmQ+PGtleXdv
+cmQ+KlNjaG9vbCBQc3ljaG9sb2d5PC9rZXl3b3JkPjxrZXl3b3JkPipTb2NpYWwgUHN5Y2hvbG9n
+eTwva2V5d29yZD48a2V5d29yZD5FeHBlcmltZW50YWwgRGVzaWduPC9rZXl3b3JkPjxrZXl3b3Jk
+Pk1ldGhvZG9sb2d5PC9rZXl3b3JkPjxrZXl3b3JkPlBlcnNvbmFsaXR5PC9rZXl3b3JkPjxrZXl3
+b3JkPlN0YXRpc3RpY2FsIEFuYWx5c2lzPC9rZXl3b3JkPjwva2V5d29yZHM+PGRhdGVzPjx5ZWFy
+PjE5Nzg8L3llYXI+PC9kYXRlcz48cHViLWxvY2F0aW9uPlVTPC9wdWItbG9jYXRpb24+PHB1Ymxp
+c2hlcj5BbWVyaWNhbiBQc3ljaG9sb2dpY2FsIEFzc29jaWF0aW9uPC9wdWJsaXNoZXI+PGlzYm4+
+MTkzOS0yMTE3KEVsZWN0cm9uaWMpOzAwMjItMDA2WChQcmludCk8L2lzYm4+PHVybHM+PC91cmxz
+PjxlbGVjdHJvbmljLXJlc291cmNlLW51bT4xMC4xMDM3LzAwMjItMDA2WC40Ni40LjgwNjwvZWxl
+Y3Ryb25pYy1yZXNvdXJjZS1udW0+PC9yZWNvcmQ+PC9DaXRlPjxDaXRlPjxBdXRob3I+TWVlaGw8
+L0F1dGhvcj48WWVhcj4xOTY3PC9ZZWFyPjxSZWNOdW0+MjA1PC9SZWNOdW0+PHJlY29yZD48cmVj
+LW51bWJlcj4yMDU8L3JlYy1udW1iZXI+PGZvcmVpZ24ta2V5cz48a2V5IGFwcD0iRU4iIGRiLWlk
+PSI5eHJhZnc1c3g5NWR2cmU5dzVocGV2ZDg5Znp3dHdyOXR3c3ciIHRpbWVzdGFtcD0iMTUwMDk2
+MTg3MyI+MjA1PC9rZXk+PC9mb3JlaWduLWtleXM+PHJlZi10eXBlIG5hbWU9IkpvdXJuYWwgQXJ0
+aWNsZSI+MTc8L3JlZi10eXBlPjxjb250cmlidXRvcnM+PGF1dGhvcnM+PGF1dGhvcj5NZWVobCwg
+UGF1bCBFLjwvYXV0aG9yPjwvYXV0aG9ycz48L2NvbnRyaWJ1dG9ycz48dGl0bGVzPjx0aXRsZT5U
+aGVvcnktVGVzdGluZyBpbiBQc3ljaG9sb2d5IGFuZCBQaHlzaWNzOiBBIE1ldGhvZG9sb2dpY2Fs
+IFBhcmFkb3g8L3RpdGxlPjxzZWNvbmRhcnktdGl0bGU+UGhpbG9zb3BoeSBvZiBTY2llbmNlPC9z
+ZWNvbmRhcnktdGl0bGU+PC90aXRsZXM+PHBlcmlvZGljYWw+PGZ1bGwtdGl0bGU+UGhpbG9zb3Bo
+eSBvZiBTY2llbmNlPC9mdWxsLXRpdGxlPjwvcGVyaW9kaWNhbD48cGFnZXM+MTAzLTExNTwvcGFn
+ZXM+PHZvbHVtZT4zNDwvdm9sdW1lPjxudW1iZXI+MjwvbnVtYmVyPjxkYXRlcz48eWVhcj4xOTY3
+PC95ZWFyPjxwdWItZGF0ZXM+PGRhdGU+MTk2Ny8wNi8wMTwvZGF0ZT48L3B1Yi1kYXRlcz48L2Rh
+dGVzPjxwdWJsaXNoZXI+VGhlIFVuaXZlcnNpdHkgb2YgQ2hpY2FnbyBQcmVzczwvcHVibGlzaGVy
+Pjxpc2JuPjAwMzEtODI0ODwvaXNibj48dXJscz48cmVsYXRlZC11cmxzPjx1cmw+aHR0cHM6Ly9k
+b2kub3JnLzEwLjEwODYvMjg4MTM1PC91cmw+PC9yZWxhdGVkLXVybHM+PC91cmxzPjxlbGVjdHJv
+bmljLXJlc291cmNlLW51bT4xMC4xMDg2LzI4ODEzNTwvZWxlY3Ryb25pYy1yZXNvdXJjZS1udW0+
+PGFjY2Vzcy1kYXRlPjIwMTcvMDcvMjQ8L2FjY2Vzcy1kYXRlPjwvcmVjb3JkPjwvQ2l0ZT48L0Vu
+ZE5vdGU+
+</w:fldData>
+        </w:fldChar>
+      </w:r>
+      <w:r>
+        <w:instrText xml:space="preserve"> ADDIN EN.CITE </w:instrText>
+      </w:r>
+      <w:r>
+        <w:fldChar w:fldCharType="begin">
+          <w:fldData xml:space="preserve">PEVuZE5vdGU+PENpdGU+PEF1dGhvcj5Db2hlbjwvQXV0aG9yPjxZZWFyPjE5OTQ8L1llYXI+PFJl
+Y051bT43Njg8L1JlY051bT48UHJlZml4PmUuZy5gLCA8L1ByZWZpeD48RGlzcGxheVRleHQ+KGUu
+Zy4sIENvaGVuLCAxOTkwOyBDb2hlbiwgMTk5NDsgTWVlaGwsIDE5NjcsIDE5NzgpPC9EaXNwbGF5
+VGV4dD48cmVjb3JkPjxyZWMtbnVtYmVyPjc2ODwvcmVjLW51bWJlcj48Zm9yZWlnbi1rZXlzPjxr
+ZXkgYXBwPSJFTiIgZGItaWQ9Ijl4cmFmdzVzeDk1ZHZyZTl3NWhwZXZkODlmend0d3I5dHdzdyIg
+dGltZXN0YW1wPSIxNTE3OTQ4NzI0Ij43Njg8L2tleT48L2ZvcmVpZ24ta2V5cz48cmVmLXR5cGUg
+bmFtZT0iSm91cm5hbCBBcnRpY2xlIj4xNzwvcmVmLXR5cGU+PGNvbnRyaWJ1dG9ycz48YXV0aG9y
+cz48YXV0aG9yPkNvaGVuLCBKYWNvYjwvYXV0aG9yPjwvYXV0aG9ycz48L2NvbnRyaWJ1dG9ycz48
+dGl0bGVzPjx0aXRsZT5UaGUgZWFydGggaXMgcm91bmQgKHDigIImbHQ74oCCLjA1KTwvdGl0bGU+
+PHNlY29uZGFyeS10aXRsZT5BbWVyaWNhbiBwc3ljaG9sb2dpc3QsIFRoZTwvc2Vjb25kYXJ5LXRp
+dGxlPjwvdGl0bGVzPjxwZXJpb2RpY2FsPjxmdWxsLXRpdGxlPkFtZXJpY2FuIHBzeWNob2xvZ2lz
+dCwgVGhlPC9mdWxsLXRpdGxlPjwvcGVyaW9kaWNhbD48cGFnZXM+OTk3LTEwMDM8L3BhZ2VzPjx2
+b2x1bWU+NDk8L3ZvbHVtZT48bnVtYmVyPjEyPC9udW1iZXI+PGRhdGVzPjx5ZWFyPjE5OTQ8L3ll
+YXI+PC9kYXRlcz48aXNibj4wMDAzLTA2Nlg8L2lzYm4+PHVybHM+PC91cmxzPjxlbGVjdHJvbmlj
+LXJlc291cmNlLW51bT5odHRwOi8vZHguZG9pLm9yZy8xMC4xMDM3LzAwMDMtMDY2WC40OS4xMi45
+OTc8L2VsZWN0cm9uaWMtcmVzb3VyY2UtbnVtPjwvcmVjb3JkPjwvQ2l0ZT48Q2l0ZT48QXV0aG9y
+PkNvaGVuPC9BdXRob3I+PFllYXI+MTk5MDwvWWVhcj48UmVjTnVtPjY4MDwvUmVjTnVtPjxyZWNv
+cmQ+PHJlYy1udW1iZXI+NjgwPC9yZWMtbnVtYmVyPjxmb3JlaWduLWtleXM+PGtleSBhcHA9IkVO
+IiBkYi1pZD0iOXhyYWZ3NXN4OTVkdnJlOXc1aHBldmQ4OWZ6d3R3cjl0d3N3IiB0aW1lc3RhbXA9
+IjE1MDk5NTEyNDIiPjY4MDwva2V5PjwvZm9yZWlnbi1rZXlzPjxyZWYtdHlwZSBuYW1lPSJKb3Vy
+bmFsIEFydGljbGUiPjE3PC9yZWYtdHlwZT48Y29udHJpYnV0b3JzPjxhdXRob3JzPjxhdXRob3I+
+Q29oZW4sIEphY29iPC9hdXRob3I+PC9hdXRob3JzPjwvY29udHJpYnV0b3JzPjx0aXRsZXM+PHRp
+dGxlPlRoaW5ncyBJIGhhdmUgbGVhcm5lZCAoc28gZmFyKTwvdGl0bGU+PHNlY29uZGFyeS10aXRs
+ZT5BbWVyaWNhbiBQc3ljaG9sb2dpc3Q8L3NlY29uZGFyeS10aXRsZT48L3RpdGxlcz48cGVyaW9k
+aWNhbD48ZnVsbC10aXRsZT5BbWVyaWNhbiBQc3ljaG9sb2dpc3Q8L2Z1bGwtdGl0bGU+PC9wZXJp
+b2RpY2FsPjxwYWdlcz4xMzA0LTEzMTI8L3BhZ2VzPjx2b2x1bWU+NDU8L3ZvbHVtZT48bnVtYmVy
+PjEyPC9udW1iZXI+PGtleXdvcmRzPjxrZXl3b3JkPipQc3ljaG9sb2d5PC9rZXl3b3JkPjxrZXl3
+b3JkPipTb2NpYWwgU2NpZW5jZXM8L2tleXdvcmQ+PGtleXdvcmQ+U3RhdGlzdGljczwva2V5d29y
+ZD48L2tleXdvcmRzPjxkYXRlcz48eWVhcj4xOTkwPC95ZWFyPjwvZGF0ZXM+PHB1Yi1sb2NhdGlv
+bj5VUzwvcHViLWxvY2F0aW9uPjxwdWJsaXNoZXI+QW1lcmljYW4gUHN5Y2hvbG9naWNhbCBBc3Nv
+Y2lhdGlvbjwvcHVibGlzaGVyPjxpc2JuPjE5MzUtOTkwWChFbGVjdHJvbmljKSwwMDAzLTA2Nlgo
+UHJpbnQpPC9pc2JuPjx1cmxzPjwvdXJscz48ZWxlY3Ryb25pYy1yZXNvdXJjZS1udW0+MTAuMTAz
+Ny8wMDAzLTA2NlguNDUuMTIuMTMwNDwvZWxlY3Ryb25pYy1yZXNvdXJjZS1udW0+PC9yZWNvcmQ+
+PC9DaXRlPjxDaXRlPjxBdXRob3I+TWVlaGw8L0F1dGhvcj48WWVhcj4xOTc4PC9ZZWFyPjxSZWNO
+dW0+NTM8L1JlY051bT48cmVjb3JkPjxyZWMtbnVtYmVyPjUzPC9yZWMtbnVtYmVyPjxmb3JlaWdu
+LWtleXM+PGtleSBhcHA9IkVOIiBkYi1pZD0iOXhyYWZ3NXN4OTVkdnJlOXc1aHBldmQ4OWZ6d3R3
+cjl0d3N3IiB0aW1lc3RhbXA9IjE0OTg2OTI2NTUiPjUzPC9rZXk+PC9mb3JlaWduLWtleXM+PHJl
+Zi10eXBlIG5hbWU9IkpvdXJuYWwgQXJ0aWNsZSI+MTc8L3JlZi10eXBlPjxjb250cmlidXRvcnM+
+PGF1dGhvcnM+PGF1dGhvcj5NZWVobCwgUGF1bCBFLjwvYXV0aG9yPjwvYXV0aG9ycz48L2NvbnRy
+aWJ1dG9ycz48dGl0bGVzPjx0aXRsZT5UaGVvcmV0aWNhbCByaXNrcyBhbmQgdGFidWxhciBhc3Rl
+cmlza3M6IFNpciBLYXJsLCBTaXIgUm9uYWxkLCBhbmQgdGhlIHNsb3cgcHJvZ3Jlc3Mgb2Ygc29m
+dCBwc3ljaG9sb2d5PC90aXRsZT48c2Vjb25kYXJ5LXRpdGxlPkpvdXJuYWwgb2YgQ29uc3VsdGlu
+ZyBhbmQgQ2xpbmljYWwgUHN5Y2hvbG9neTwvc2Vjb25kYXJ5LXRpdGxlPjwvdGl0bGVzPjxwZXJp
+b2RpY2FsPjxmdWxsLXRpdGxlPkpvdXJuYWwgb2YgQ29uc3VsdGluZyBhbmQgQ2xpbmljYWwgUHN5
+Y2hvbG9neTwvZnVsbC10aXRsZT48L3BlcmlvZGljYWw+PHBhZ2VzPjgwNi04MzQ8L3BhZ2VzPjx2
+b2x1bWU+NDY8L3ZvbHVtZT48bnVtYmVyPjQ8L251bWJlcj48a2V5d29yZHM+PGtleXdvcmQ+KkNs
+aW5pY2FsIFBzeWNob2xvZ3k8L2tleXdvcmQ+PGtleXdvcmQ+KkNvbW11bml0eSBQc3ljaG9sb2d5
+PC9rZXl3b3JkPjxrZXl3b3JkPipDb3Vuc2VsaW5nIFBzeWNob2xvZ3k8L2tleXdvcmQ+PGtleXdv
+cmQ+KlNjaG9vbCBQc3ljaG9sb2d5PC9rZXl3b3JkPjxrZXl3b3JkPipTb2NpYWwgUHN5Y2hvbG9n
+eTwva2V5d29yZD48a2V5d29yZD5FeHBlcmltZW50YWwgRGVzaWduPC9rZXl3b3JkPjxrZXl3b3Jk
+Pk1ldGhvZG9sb2d5PC9rZXl3b3JkPjxrZXl3b3JkPlBlcnNvbmFsaXR5PC9rZXl3b3JkPjxrZXl3
+b3JkPlN0YXRpc3RpY2FsIEFuYWx5c2lzPC9rZXl3b3JkPjwva2V5d29yZHM+PGRhdGVzPjx5ZWFy
+PjE5Nzg8L3llYXI+PC9kYXRlcz48cHViLWxvY2F0aW9uPlVTPC9wdWItbG9jYXRpb24+PHB1Ymxp
+c2hlcj5BbWVyaWNhbiBQc3ljaG9sb2dpY2FsIEFzc29jaWF0aW9uPC9wdWJsaXNoZXI+PGlzYm4+
+MTkzOS0yMTE3KEVsZWN0cm9uaWMpOzAwMjItMDA2WChQcmludCk8L2lzYm4+PHVybHM+PC91cmxz
+PjxlbGVjdHJvbmljLXJlc291cmNlLW51bT4xMC4xMDM3LzAwMjItMDA2WC40Ni40LjgwNjwvZWxl
+Y3Ryb25pYy1yZXNvdXJjZS1udW0+PC9yZWNvcmQ+PC9DaXRlPjxDaXRlPjxBdXRob3I+TWVlaGw8
+L0F1dGhvcj48WWVhcj4xOTY3PC9ZZWFyPjxSZWNOdW0+MjA1PC9SZWNOdW0+PHJlY29yZD48cmVj
+LW51bWJlcj4yMDU8L3JlYy1udW1iZXI+PGZvcmVpZ24ta2V5cz48a2V5IGFwcD0iRU4iIGRiLWlk
+PSI5eHJhZnc1c3g5NWR2cmU5dzVocGV2ZDg5Znp3dHdyOXR3c3ciIHRpbWVzdGFtcD0iMTUwMDk2
+MTg3MyI+MjA1PC9rZXk+PC9mb3JlaWduLWtleXM+PHJlZi10eXBlIG5hbWU9IkpvdXJuYWwgQXJ0
+aWNsZSI+MTc8L3JlZi10eXBlPjxjb250cmlidXRvcnM+PGF1dGhvcnM+PGF1dGhvcj5NZWVobCwg
+UGF1bCBFLjwvYXV0aG9yPjwvYXV0aG9ycz48L2NvbnRyaWJ1dG9ycz48dGl0bGVzPjx0aXRsZT5U
+aGVvcnktVGVzdGluZyBpbiBQc3ljaG9sb2d5IGFuZCBQaHlzaWNzOiBBIE1ldGhvZG9sb2dpY2Fs
+IFBhcmFkb3g8L3RpdGxlPjxzZWNvbmRhcnktdGl0bGU+UGhpbG9zb3BoeSBvZiBTY2llbmNlPC9z
+ZWNvbmRhcnktdGl0bGU+PC90aXRsZXM+PHBlcmlvZGljYWw+PGZ1bGwtdGl0bGU+UGhpbG9zb3Bo
+eSBvZiBTY2llbmNlPC9mdWxsLXRpdGxlPjwvcGVyaW9kaWNhbD48cGFnZXM+MTAzLTExNTwvcGFn
+ZXM+PHZvbHVtZT4zNDwvdm9sdW1lPjxudW1iZXI+MjwvbnVtYmVyPjxkYXRlcz48eWVhcj4xOTY3
+PC95ZWFyPjxwdWItZGF0ZXM+PGRhdGU+MTk2Ny8wNi8wMTwvZGF0ZT48L3B1Yi1kYXRlcz48L2Rh
+dGVzPjxwdWJsaXNoZXI+VGhlIFVuaXZlcnNpdHkgb2YgQ2hpY2FnbyBQcmVzczwvcHVibGlzaGVy
+Pjxpc2JuPjAwMzEtODI0ODwvaXNibj48dXJscz48cmVsYXRlZC11cmxzPjx1cmw+aHR0cHM6Ly9k
+b2kub3JnLzEwLjEwODYvMjg4MTM1PC91cmw+PC9yZWxhdGVkLXVybHM+PC91cmxzPjxlbGVjdHJv
+bmljLXJlc291cmNlLW51bT4xMC4xMDg2LzI4ODEzNTwvZWxlY3Ryb25pYy1yZXNvdXJjZS1udW0+
+PGFjY2Vzcy1kYXRlPjIwMTcvMDcvMjQ8L2FjY2Vzcy1kYXRlPjwvcmVjb3JkPjwvQ2l0ZT48L0Vu
+ZE5vdGU+
+</w:fldData>
+        </w:fldChar>
+      </w:r>
+      <w:r>
+        <w:instrText xml:space="preserve"> ADDIN EN.CITE.DATA </w:instrText>
+      </w:r>
+      <w:r>
+        <w:fldChar w:fldCharType="end"/>
+      </w:r>
+      <w:r>
+        <w:fldChar w:fldCharType="separate"/>
+      </w:r>
+      <w:r>
+        <w:rPr>
+          <w:noProof/>
+        </w:rPr>
+        <w:t>(e.g., Cohen, 1990; Cohen, 1994; Meehl, 1967, 1978)</w:t>
+      </w:r>
+      <w:r>
+        <w:fldChar w:fldCharType="end"/>
+      </w:r>
+      <w:r>
+        <w:t xml:space="preserve">. </w:t>
+      </w:r>
+    </w:p>
+    <w:p>
+      <w:r>
+        <w:t>Under conditions where results are selectively reported based on characteristics related to the size of the effect (e.g., statistical significance), the literature no longer provides an unbiased estimate of the true outcome effect</w:t>
+      </w:r>
+      <w:r>
+        <w:t xml:space="preserve"> </w:t>
+      </w:r>
+      <w:r>
+        <w:fldChar w:fldCharType="begin"/>
+      </w:r>
+      <w:r>
+        <w:instrText xml:space="preserve"> ADDIN EN.CITE &lt;EndNote&gt;&lt;Cite&gt;&lt;Author&gt;Hedges&lt;/Author&gt;&lt;Year&gt;1992&lt;/Year&gt;&lt;RecNum&gt;161&lt;/RecNum&gt;&lt;DisplayText&gt;(Hedges, 1992)&lt;/DisplayText&gt;&lt;record&gt;&lt;rec-number&gt;161&lt;/rec-number&gt;&lt;foreign-keys&gt;&lt;key app="EN" db-id="9xrafw5sx95dvre9w5hpevd89fzwtwr9twsw" timestamp="1499932049"&gt;161&lt;/key&gt;&lt;/foreign-keys&gt;&lt;ref-type name="Journal Article"&gt;17&lt;/ref-type&gt;&lt;contributors&gt;&lt;authors&gt;&lt;author&gt;Hedges, Larry V.&lt;/author&gt;&lt;/authors&gt;&lt;/contributors&gt;&lt;titles&gt;&lt;title&gt;Modeling Publication Selection Effects in Meta-Analysis&lt;/title&gt;&lt;secondary-title&gt;Statistical Science&lt;/secondary-title&gt;&lt;/titles&gt;&lt;periodical&gt;&lt;full-title&gt;Statistical Science&lt;/full-title&gt;&lt;/periodical&gt;&lt;pages&gt;246-255&lt;/pages&gt;&lt;volume&gt;7&lt;/volume&gt;&lt;number&gt;2&lt;/number&gt;&lt;dates&gt;&lt;year&gt;1992&lt;/year&gt;&lt;/dates&gt;&lt;publisher&gt;Institute of Mathematical Statistics&lt;/publisher&gt;&lt;isbn&gt;08834237&lt;/isbn&gt;&lt;urls&gt;&lt;related-urls&gt;&lt;url&gt;http://www.jstor.org.ezp.lib.unimelb.edu.au/stable/2246311&lt;/url&gt;&lt;/related-urls&gt;&lt;/urls&gt;&lt;custom1&gt;Full publication date: May, 1992&lt;/custom1&gt;&lt;/record&gt;&lt;/Cite&gt;&lt;/EndNote&gt;</w:instrText>
+      </w:r>
+      <w:r>
+        <w:fldChar w:fldCharType="separate"/>
+      </w:r>
+      <w:r>
+        <w:rPr>
+          <w:noProof/>
+        </w:rPr>
+        <w:t>(Hedges, 1992)</w:t>
+      </w:r>
+      <w:r>
+        <w:fldChar w:fldCharType="end"/>
+      </w:r>
+      <w:r>
+        <w:t xml:space="preserve">. </w:t>
+      </w:r>
+      <w:r>
+        <w:t>An essential question for the purposes of understanding our scientific literature, as well as for planning future studies, is assessing the degree to which effect sizes are inflated in the published literature</w:t>
+      </w:r>
+      <w:r>
+        <w:t xml:space="preserve">. </w:t>
+      </w:r>
+      <w:r>
+        <w:t xml:space="preserve">The current paper examines a newly available resource, large scale replication studies which have systematically replicated bodies of research, in order to estimate the degree to which effects reported in the psychological literature are inflated.  </w:t>
+      </w:r>
+    </w:p>
+    <w:p>
+      <w:r>
+        <w:t xml:space="preserve">The current paper </w:t>
+      </w:r>
+      <w:r>
+        <w:t>examines the results of over 300 replication attempts conducted as a part of seven large scale replication studies</w:t>
+      </w:r>
+      <w:r>
+        <w:t xml:space="preserve">. </w:t>
+      </w:r>
+      <w:r>
+        <w:t>See Table 1 for</w:t>
+      </w:r>
+      <w:r>
+        <w:t xml:space="preserve"> a list of the included</w:t>
+      </w:r>
+      <w:r>
+        <w:t xml:space="preserve"> stud</w:t>
+      </w:r>
+      <w:r>
+        <w:t>ies</w:t>
+      </w:r>
+      <w:r>
+        <w:t>, along with their target population</w:t>
+      </w:r>
+      <w:r>
+        <w:t>s</w:t>
+      </w:r>
+      <w:r>
+        <w:t>, and the percentage</w:t>
+      </w:r>
+      <w:r>
+        <w:t>s</w:t>
+      </w:r>
+      <w:r>
+        <w:t xml:space="preserve"> of replication attempts with a statistically significant results in the same direction as the replicated result. </w:t>
+      </w:r>
+      <w:r>
+        <w:t xml:space="preserve">All of these studies </w:t>
+      </w:r>
+      <w:r>
+        <w:t>were</w:t>
+      </w:r>
+      <w:r>
+        <w:t xml:space="preserve"> primarily conducted in order to assess the degree to which their particular area of research contains results which are</w:t>
+      </w:r>
+      <w:r>
+        <w:t xml:space="preserve"> irreproducible</w:t>
+      </w:r>
+      <w:r>
+        <w:t>, or to estimate variability in effects among subpopulations</w:t>
+      </w:r>
+      <w:r>
+        <w:t xml:space="preserve">. </w:t>
+      </w:r>
+      <w:r>
+        <w:t xml:space="preserve">All of these studies </w:t>
+      </w:r>
+      <w:r>
+        <w:t xml:space="preserve">used </w:t>
+      </w:r>
+      <w:r>
+        <w:t>non-random samples of the literature</w:t>
+      </w:r>
+      <w:r>
+        <w:t>. All</w:t>
+      </w:r>
+      <w:r>
+        <w:t xml:space="preserve"> </w:t>
+      </w:r>
+      <w:r>
+        <w:t>show</w:t>
+      </w:r>
+      <w:r>
+        <w:t xml:space="preserve"> that the reproducibility of results is </w:t>
+      </w:r>
+      <w:r>
+        <w:t xml:space="preserve">below what would be expected given </w:t>
+      </w:r>
+      <w:r>
+        <w:t>that all experiments were being analysed and published without regard to the</w:t>
+      </w:r>
+      <w:r>
+        <w:t xml:space="preserve"> statistical significance of</w:t>
+      </w:r>
+      <w:r>
+        <w:t xml:space="preserve"> results</w:t>
+      </w:r>
+      <w:r>
+        <w:t xml:space="preserve">. </w:t>
+      </w:r>
+    </w:p>
+    <w:p>
+      <w:r>
+        <w:t>This new body of literature makes it possible to assess the effect of publication bias on the size of the reported effects. In order to do so, t</w:t>
+      </w:r>
+      <w:r>
+        <w:t>he current study presents an exploratory analysis of this large set of data using a multilevel random effects meta-analytic framework to estimate the effect of publication bias on effect sizes seen in the literature.</w:t>
+      </w:r>
+      <w:r>
+        <w:t xml:space="preserve"> As the replication studies inevitably include a large number of effects which are likely to be true null effects (or so close to true null effects to be practically demisable),</w:t>
+      </w:r>
+      <w:r>
+        <w:t xml:space="preserve"> I</w:t>
+      </w:r>
+      <w:r>
+        <w:t xml:space="preserve"> also attempt</w:t>
+      </w:r>
+      <w:r>
+        <w:t xml:space="preserve"> </w:t>
+      </w:r>
+      <w:r>
+        <w:t xml:space="preserve">to estimate the degree to which true effect sizes in the literature are decreased, </w:t>
+      </w:r>
+      <w:r>
+        <w:t xml:space="preserve">by </w:t>
+      </w:r>
+      <w:r>
+        <w:t>excluding those effects which are likely to be true nulls</w:t>
+      </w:r>
+      <w:r>
+        <w:t xml:space="preserve"> using various methods</w:t>
+      </w:r>
+      <w:r>
+        <w:t xml:space="preserve">. </w:t>
+      </w:r>
+    </w:p>
+    <w:p>
+      <w:r>
+        <w:t>Table 1.</w:t>
+      </w:r>
+      <w:r>
+        <w:br/>
+      </w:r>
+      <w:r>
+        <w:rPr>
+          <w:i/>
+        </w:rPr>
+        <w:t>Included large scale replication projects, along with the number of articles replicated,</w:t>
+      </w:r>
+      <w:r>
+        <w:rPr>
+          <w:i/>
+        </w:rPr>
+        <w:t xml:space="preserve"> the number included in this analysis and </w:t>
+      </w:r>
+      <w:r>
+        <w:rPr>
+          <w:i/>
+        </w:rPr>
+        <w:t>…</w:t>
       </w:r>
     </w:p>
     <w:p/>
@@ -24,101 +434,1428 @@
         <w:pStyle w:val="Heading3"/>
       </w:pPr>
       <w:r>
-        <w:t>Publication bias</w:t>
-      </w:r>
-    </w:p>
-    <w:p>
-      <w:r>
-        <w:t xml:space="preserve">There are several main mechanisms by which publication bias may inflate effect sizes in psychological research. The first is by </w:t>
-      </w:r>
-    </w:p>
-    <w:p/>
-    <w:p/>
+        <w:t>Publication</w:t>
+      </w:r>
+      <w:r>
+        <w:t xml:space="preserve"> and reporting</w:t>
+      </w:r>
+      <w:r>
+        <w:t xml:space="preserve"> bias</w:t>
+      </w:r>
+    </w:p>
+    <w:p>
+      <w:r>
+        <w:t xml:space="preserve">The most common definition of publication bias is the </w:t>
+      </w:r>
+      <w:r>
+        <w:t xml:space="preserve">idea that studies are more likely to be accepted for publication if they find results which support their hypotheses, usually by showing statistically significant results </w:t>
+      </w:r>
+      <w:r>
+        <w:fldChar w:fldCharType="begin">
+          <w:fldData xml:space="preserve">PEVuZE5vdGU+PENpdGU+PEF1dGhvcj5NYWhvbmV5PC9BdXRob3I+PFllYXI+MTk3NzwvWWVhcj48
+UmVjTnVtPjk5NjwvUmVjTnVtPjxEaXNwbGF5VGV4dD4oTGFuZSAmYW1wOyBEdW5sYXAsIDE5Nzg7
+IE1haG9uZXksIDE5NzcpPC9EaXNwbGF5VGV4dD48cmVjb3JkPjxyZWMtbnVtYmVyPjk5NjwvcmVj
+LW51bWJlcj48Zm9yZWlnbi1rZXlzPjxrZXkgYXBwPSJFTiIgZGItaWQ9Ijl4cmFmdzVzeDk1ZHZy
+ZTl3NWhwZXZkODlmend0d3I5dHdzdyIgdGltZXN0YW1wPSIxNTM5OTE2NjM4Ij45OTY8L2tleT48
+L2ZvcmVpZ24ta2V5cz48cmVmLXR5cGUgbmFtZT0iSm91cm5hbCBBcnRpY2xlIj4xNzwvcmVmLXR5
+cGU+PGNvbnRyaWJ1dG9ycz48YXV0aG9ycz48YXV0aG9yPk1haG9uZXksIE1pY2hhZWwgSi48L2F1
+dGhvcj48L2F1dGhvcnM+PC9jb250cmlidXRvcnM+PHRpdGxlcz48dGl0bGU+UHVibGljYXRpb24g
+cHJlanVkaWNlczogQW4gZXhwZXJpbWVudGFsIHN0dWR5IG9mIGNvbmZpcm1hdG9yeSBiaWFzIGlu
+IHRoZSBwZWVyIHJldmlldyBzeXN0ZW08L3RpdGxlPjxzZWNvbmRhcnktdGl0bGU+Q29nbml0aXZl
+IFRoZXJhcHkgYW5kIFJlc2VhcmNoPC9zZWNvbmRhcnktdGl0bGU+PC90aXRsZXM+PHBlcmlvZGlj
+YWw+PGZ1bGwtdGl0bGU+Q29nbml0aXZlIFRoZXJhcHkgYW5kIFJlc2VhcmNoPC9mdWxsLXRpdGxl
+PjwvcGVyaW9kaWNhbD48cGFnZXM+MTYxLTE3NTwvcGFnZXM+PHZvbHVtZT4xPC92b2x1bWU+PG51
+bWJlcj4yPC9udW1iZXI+PGRhdGVzPjx5ZWFyPjE5Nzc8L3llYXI+PHB1Yi1kYXRlcz48ZGF0ZT4x
+OTc3LzA2LzAxPC9kYXRlPjwvcHViLWRhdGVzPjwvZGF0ZXM+PGlzYm4+MTU3My0yODE5PC9pc2Ju
+Pjx1cmxzPjxyZWxhdGVkLXVybHM+PHVybD5odHRwczovL2RvaS5vcmcvMTAuMTAwNy9CRjAxMTcz
+NjM2PC91cmw+PC9yZWxhdGVkLXVybHM+PC91cmxzPjxlbGVjdHJvbmljLXJlc291cmNlLW51bT4x
+MC4xMDA3L0JGMDExNzM2MzY8L2VsZWN0cm9uaWMtcmVzb3VyY2UtbnVtPjwvcmVjb3JkPjwvQ2l0
+ZT48Q2l0ZT48QXV0aG9yPkxhbmU8L0F1dGhvcj48WWVhcj4xOTc4PC9ZZWFyPjxSZWNOdW0+OTk3
+PC9SZWNOdW0+PHJlY29yZD48cmVjLW51bWJlcj45OTc8L3JlYy1udW1iZXI+PGZvcmVpZ24ta2V5
+cz48a2V5IGFwcD0iRU4iIGRiLWlkPSI5eHJhZnc1c3g5NWR2cmU5dzVocGV2ZDg5Znp3dHdyOXR3
+c3ciIHRpbWVzdGFtcD0iMTUzOTkxNjc2MyI+OTk3PC9rZXk+PC9mb3JlaWduLWtleXM+PHJlZi10
+eXBlIG5hbWU9IkpvdXJuYWwgQXJ0aWNsZSI+MTc8L3JlZi10eXBlPjxjb250cmlidXRvcnM+PGF1
+dGhvcnM+PGF1dGhvcj5MYW5lLCBEYXZpZCBNLjwvYXV0aG9yPjxhdXRob3I+RHVubGFwLCBXaWxs
+aWFtIFAuPC9hdXRob3I+PC9hdXRob3JzPjwvY29udHJpYnV0b3JzPjx0aXRsZXM+PHRpdGxlPkVz
+dGltYXRpbmcgZWZmZWN0IHNpemU6IEJpYXMgcmVzdWx0aW5nIGZyb20gdGhlIHNpZ25pZmljYW5j
+ZSBjcml0ZXJpb24gaW4gZWRpdG9yaWFsIGRlY2lzaW9uczwvdGl0bGU+PHNlY29uZGFyeS10aXRs
+ZT5Ccml0aXNoIEpvdXJuYWwgb2YgTWF0aGVtYXRpY2FsIGFuZCBTdGF0aXN0aWNhbCBQc3ljaG9s
+b2d5PC9zZWNvbmRhcnktdGl0bGU+PC90aXRsZXM+PHBlcmlvZGljYWw+PGZ1bGwtdGl0bGU+QnJp
+dGlzaCBKb3VybmFsIG9mIE1hdGhlbWF0aWNhbCBhbmQgU3RhdGlzdGljYWwgUHN5Y2hvbG9neTwv
+ZnVsbC10aXRsZT48L3BlcmlvZGljYWw+PHBhZ2VzPjEwNy0xMTI8L3BhZ2VzPjx2b2x1bWU+MzE8
+L3ZvbHVtZT48bnVtYmVyPjI8L251bWJlcj48ZGF0ZXM+PHllYXI+MTk3ODwveWVhcj48cHViLWRh
+dGVzPjxkYXRlPjE5NzgvMTEvMDE8L2RhdGU+PC9wdWItZGF0ZXM+PC9kYXRlcz48cHVibGlzaGVy
+PldpbGV5L0JsYWNrd2VsbCAoMTAuMTExMSk8L3B1Ymxpc2hlcj48aXNibj4wMDA3LTExMDI8L2lz
+Ym4+PHVybHM+PHJlbGF0ZWQtdXJscz48dXJsPmh0dHBzOi8vZG9pLm9yZy8xMC4xMTExL2ouMjA0
+NC04MzE3LjE5NzgudGIwMDU3OC54PC91cmw+PC9yZWxhdGVkLXVybHM+PC91cmxzPjxlbGVjdHJv
+bmljLXJlc291cmNlLW51bT4xMC4xMTExL2ouMjA0NC04MzE3LjE5NzgudGIwMDU3OC54PC9lbGVj
+dHJvbmljLXJlc291cmNlLW51bT48YWNjZXNzLWRhdGU+MjAxOC8xMC8xODwvYWNjZXNzLWRhdGU+
+PC9yZWNvcmQ+PC9DaXRlPjwvRW5kTm90ZT5=
+</w:fldData>
+        </w:fldChar>
+      </w:r>
+      <w:r>
+        <w:instrText xml:space="preserve"> ADDIN EN.CITE </w:instrText>
+      </w:r>
+      <w:r>
+        <w:fldChar w:fldCharType="begin">
+          <w:fldData xml:space="preserve">PEVuZE5vdGU+PENpdGU+PEF1dGhvcj5NYWhvbmV5PC9BdXRob3I+PFllYXI+MTk3NzwvWWVhcj48
+UmVjTnVtPjk5NjwvUmVjTnVtPjxEaXNwbGF5VGV4dD4oTGFuZSAmYW1wOyBEdW5sYXAsIDE5Nzg7
+IE1haG9uZXksIDE5NzcpPC9EaXNwbGF5VGV4dD48cmVjb3JkPjxyZWMtbnVtYmVyPjk5NjwvcmVj
+LW51bWJlcj48Zm9yZWlnbi1rZXlzPjxrZXkgYXBwPSJFTiIgZGItaWQ9Ijl4cmFmdzVzeDk1ZHZy
+ZTl3NWhwZXZkODlmend0d3I5dHdzdyIgdGltZXN0YW1wPSIxNTM5OTE2NjM4Ij45OTY8L2tleT48
+L2ZvcmVpZ24ta2V5cz48cmVmLXR5cGUgbmFtZT0iSm91cm5hbCBBcnRpY2xlIj4xNzwvcmVmLXR5
+cGU+PGNvbnRyaWJ1dG9ycz48YXV0aG9ycz48YXV0aG9yPk1haG9uZXksIE1pY2hhZWwgSi48L2F1
+dGhvcj48L2F1dGhvcnM+PC9jb250cmlidXRvcnM+PHRpdGxlcz48dGl0bGU+UHVibGljYXRpb24g
+cHJlanVkaWNlczogQW4gZXhwZXJpbWVudGFsIHN0dWR5IG9mIGNvbmZpcm1hdG9yeSBiaWFzIGlu
+IHRoZSBwZWVyIHJldmlldyBzeXN0ZW08L3RpdGxlPjxzZWNvbmRhcnktdGl0bGU+Q29nbml0aXZl
+IFRoZXJhcHkgYW5kIFJlc2VhcmNoPC9zZWNvbmRhcnktdGl0bGU+PC90aXRsZXM+PHBlcmlvZGlj
+YWw+PGZ1bGwtdGl0bGU+Q29nbml0aXZlIFRoZXJhcHkgYW5kIFJlc2VhcmNoPC9mdWxsLXRpdGxl
+PjwvcGVyaW9kaWNhbD48cGFnZXM+MTYxLTE3NTwvcGFnZXM+PHZvbHVtZT4xPC92b2x1bWU+PG51
+bWJlcj4yPC9udW1iZXI+PGRhdGVzPjx5ZWFyPjE5Nzc8L3llYXI+PHB1Yi1kYXRlcz48ZGF0ZT4x
+OTc3LzA2LzAxPC9kYXRlPjwvcHViLWRhdGVzPjwvZGF0ZXM+PGlzYm4+MTU3My0yODE5PC9pc2Ju
+Pjx1cmxzPjxyZWxhdGVkLXVybHM+PHVybD5odHRwczovL2RvaS5vcmcvMTAuMTAwNy9CRjAxMTcz
+NjM2PC91cmw+PC9yZWxhdGVkLXVybHM+PC91cmxzPjxlbGVjdHJvbmljLXJlc291cmNlLW51bT4x
+MC4xMDA3L0JGMDExNzM2MzY8L2VsZWN0cm9uaWMtcmVzb3VyY2UtbnVtPjwvcmVjb3JkPjwvQ2l0
+ZT48Q2l0ZT48QXV0aG9yPkxhbmU8L0F1dGhvcj48WWVhcj4xOTc4PC9ZZWFyPjxSZWNOdW0+OTk3
+PC9SZWNOdW0+PHJlY29yZD48cmVjLW51bWJlcj45OTc8L3JlYy1udW1iZXI+PGZvcmVpZ24ta2V5
+cz48a2V5IGFwcD0iRU4iIGRiLWlkPSI5eHJhZnc1c3g5NWR2cmU5dzVocGV2ZDg5Znp3dHdyOXR3
+c3ciIHRpbWVzdGFtcD0iMTUzOTkxNjc2MyI+OTk3PC9rZXk+PC9mb3JlaWduLWtleXM+PHJlZi10
+eXBlIG5hbWU9IkpvdXJuYWwgQXJ0aWNsZSI+MTc8L3JlZi10eXBlPjxjb250cmlidXRvcnM+PGF1
+dGhvcnM+PGF1dGhvcj5MYW5lLCBEYXZpZCBNLjwvYXV0aG9yPjxhdXRob3I+RHVubGFwLCBXaWxs
+aWFtIFAuPC9hdXRob3I+PC9hdXRob3JzPjwvY29udHJpYnV0b3JzPjx0aXRsZXM+PHRpdGxlPkVz
+dGltYXRpbmcgZWZmZWN0IHNpemU6IEJpYXMgcmVzdWx0aW5nIGZyb20gdGhlIHNpZ25pZmljYW5j
+ZSBjcml0ZXJpb24gaW4gZWRpdG9yaWFsIGRlY2lzaW9uczwvdGl0bGU+PHNlY29uZGFyeS10aXRs
+ZT5Ccml0aXNoIEpvdXJuYWwgb2YgTWF0aGVtYXRpY2FsIGFuZCBTdGF0aXN0aWNhbCBQc3ljaG9s
+b2d5PC9zZWNvbmRhcnktdGl0bGU+PC90aXRsZXM+PHBlcmlvZGljYWw+PGZ1bGwtdGl0bGU+QnJp
+dGlzaCBKb3VybmFsIG9mIE1hdGhlbWF0aWNhbCBhbmQgU3RhdGlzdGljYWwgUHN5Y2hvbG9neTwv
+ZnVsbC10aXRsZT48L3BlcmlvZGljYWw+PHBhZ2VzPjEwNy0xMTI8L3BhZ2VzPjx2b2x1bWU+MzE8
+L3ZvbHVtZT48bnVtYmVyPjI8L251bWJlcj48ZGF0ZXM+PHllYXI+MTk3ODwveWVhcj48cHViLWRh
+dGVzPjxkYXRlPjE5NzgvMTEvMDE8L2RhdGU+PC9wdWItZGF0ZXM+PC9kYXRlcz48cHVibGlzaGVy
+PldpbGV5L0JsYWNrd2VsbCAoMTAuMTExMSk8L3B1Ymxpc2hlcj48aXNibj4wMDA3LTExMDI8L2lz
+Ym4+PHVybHM+PHJlbGF0ZWQtdXJscz48dXJsPmh0dHBzOi8vZG9pLm9yZy8xMC4xMTExL2ouMjA0
+NC04MzE3LjE5NzgudGIwMDU3OC54PC91cmw+PC9yZWxhdGVkLXVybHM+PC91cmxzPjxlbGVjdHJv
+bmljLXJlc291cmNlLW51bT4xMC4xMTExL2ouMjA0NC04MzE3LjE5NzgudGIwMDU3OC54PC9lbGVj
+dHJvbmljLXJlc291cmNlLW51bT48YWNjZXNzLWRhdGU+MjAxOC8xMC8xODwvYWNjZXNzLWRhdGU+
+PC9yZWNvcmQ+PC9DaXRlPjwvRW5kTm90ZT5=
+</w:fldData>
+        </w:fldChar>
+      </w:r>
+      <w:r>
+        <w:instrText xml:space="preserve"> ADDIN EN.CITE.DATA </w:instrText>
+      </w:r>
+      <w:r>
+        <w:fldChar w:fldCharType="end"/>
+      </w:r>
+      <w:r>
+        <w:fldChar w:fldCharType="separate"/>
+      </w:r>
+      <w:r>
+        <w:rPr>
+          <w:noProof/>
+        </w:rPr>
+        <w:t>(Lane &amp; Dunlap, 1978; Mahoney, 1977)</w:t>
+      </w:r>
+      <w:r>
+        <w:fldChar w:fldCharType="end"/>
+      </w:r>
+      <w:r>
+        <w:t>.</w:t>
+      </w:r>
+      <w:r>
+        <w:t xml:space="preserve"> This is the traditional “file draw problem”</w:t>
+      </w:r>
+      <w:r>
+        <w:t xml:space="preserve"> </w:t>
+      </w:r>
+      <w:r>
+        <w:fldChar w:fldCharType="begin"/>
+      </w:r>
+      <w:r>
+        <w:instrText xml:space="preserve"> ADDIN EN.CITE &lt;EndNote&gt;&lt;Cite&gt;&lt;Author&gt;Rosenthal&lt;/Author&gt;&lt;Year&gt;1979&lt;/Year&gt;&lt;RecNum&gt;490&lt;/RecNum&gt;&lt;DisplayText&gt;(Rosenthal, 1979)&lt;/DisplayText&gt;&lt;record&gt;&lt;rec-number&gt;490&lt;/rec-number&gt;&lt;foreign-keys&gt;&lt;key app="EN" db-id="9xrafw5sx95dvre9w5hpevd89fzwtwr9twsw" timestamp="1508193712"&gt;490&lt;/key&gt;&lt;/foreign-keys&gt;&lt;ref-type name="Journal Article"&gt;17&lt;/ref-type&gt;&lt;contributors&gt;&lt;authors&gt;&lt;author&gt;Rosenthal, Robert&lt;/author&gt;&lt;/authors&gt;&lt;/contributors&gt;&lt;titles&gt;&lt;title&gt;The file drawer problem and tolerance for null results&lt;/title&gt;&lt;secondary-title&gt;Psychological bulletin&lt;/secondary-title&gt;&lt;/titles&gt;&lt;periodical&gt;&lt;full-title&gt;Psychological Bulletin&lt;/full-title&gt;&lt;/periodical&gt;&lt;pages&gt;638-641&lt;/pages&gt;&lt;volume&gt;86&lt;/volume&gt;&lt;number&gt;3&lt;/number&gt;&lt;dates&gt;&lt;year&gt;1979&lt;/year&gt;&lt;/dates&gt;&lt;isbn&gt;0033-2909&lt;/isbn&gt;&lt;urls&gt;&lt;related-urls&gt;&lt;url&gt;http://sfx.unimelb.hosted.exlibrisgroup.com/sfxlcl41?rft.jtitle=Psychological%20Bulletin&amp;amp;rft.volume=86&amp;amp;rft.spage=638&amp;amp;rft_id=info%3Adoi%2F10.1037%2F%2F0033-2909.86.3.638&amp;amp;rft.genre=article&amp;amp;rft_val_fmt=info%3Aofi%2Ffmt%3Akev%3Amtx%3Ajournal&amp;amp;ctx_ver=Z39.88-2004&amp;amp;url_ver=Z39.88-2004&amp;amp;url_ctx_fmt=info%3Aofi%2Ffmt%3Akev%3Amtx%3Actx&amp;amp;rfr_id=info%3Asid%2Fpps.sagepub.com&amp;amp;ctx_tim=2016-03-08T02%3A06%3A12.902-08%3A00&lt;/url&gt;&lt;/related-urls&gt;&lt;/urls&gt;&lt;/record&gt;&lt;/Cite&gt;&lt;/EndNote&gt;</w:instrText>
+      </w:r>
+      <w:r>
+        <w:fldChar w:fldCharType="separate"/>
+      </w:r>
+      <w:r>
+        <w:rPr>
+          <w:noProof/>
+        </w:rPr>
+        <w:t>(Rosenthal, 1979)</w:t>
+      </w:r>
+      <w:r>
+        <w:fldChar w:fldCharType="end"/>
+      </w:r>
+      <w:r>
+        <w:t>, the idea that non-</w:t>
+      </w:r>
+      <w:r>
+        <w:t>significant</w:t>
+      </w:r>
+      <w:r>
+        <w:t xml:space="preserve"> results get placed in the file draw as opposed to being reported. </w:t>
+      </w:r>
+      <w:r>
+        <w:t xml:space="preserve">If studies are more likely to be published given that they show </w:t>
+      </w:r>
+      <w:r>
+        <w:lastRenderedPageBreak/>
+        <w:t xml:space="preserve">statistically significant results, </w:t>
+      </w:r>
+      <w:r>
+        <w:t xml:space="preserve">effect sizes in the literature </w:t>
+      </w:r>
+      <w:r>
+        <w:t>will be on average</w:t>
+      </w:r>
+      <w:r>
+        <w:t xml:space="preserve"> exaggerated, and the number of false positives (i.e., true null effects showing statistically significant results) increase</w:t>
+      </w:r>
+      <w:r>
+        <w:t xml:space="preserve">d </w:t>
+      </w:r>
+      <w:r>
+        <w:fldChar w:fldCharType="begin"/>
+      </w:r>
+      <w:r>
+        <w:instrText xml:space="preserve"> ADDIN EN.CITE &lt;EndNote&gt;&lt;Cite&gt;&lt;Author&gt;Lane&lt;/Author&gt;&lt;Year&gt;1978&lt;/Year&gt;&lt;RecNum&gt;997&lt;/RecNum&gt;&lt;DisplayText&gt;(Lane &amp;amp; Dunlap, 1978)&lt;/DisplayText&gt;&lt;record&gt;&lt;rec-number&gt;997&lt;/rec-number&gt;&lt;foreign-keys&gt;&lt;key app="EN" db-id="9xrafw5sx95dvre9w5hpevd89fzwtwr9twsw" timestamp="1539916763"&gt;997&lt;/key&gt;&lt;/foreign-keys&gt;&lt;ref-type name="Journal Article"&gt;17&lt;/ref-type&gt;&lt;contributors&gt;&lt;authors&gt;&lt;author&gt;Lane, David M.&lt;/author&gt;&lt;author&gt;Dunlap, William P.&lt;/author&gt;&lt;/authors&gt;&lt;/contributors&gt;&lt;titles&gt;&lt;title&gt;Estimating effect size: Bias resulting from the significance criterion in editorial decisions&lt;/title&gt;&lt;secondary-title&gt;British Journal of Mathematical and Statistical Psychology&lt;/secondary-title&gt;&lt;/titles&gt;&lt;periodical&gt;&lt;full-title&gt;British Journal of Mathematical and Statistical Psychology&lt;/full-title&gt;&lt;/periodical&gt;&lt;pages&gt;107-112&lt;/pages&gt;&lt;volume&gt;31&lt;/volume&gt;&lt;number&gt;2&lt;/number&gt;&lt;dates&gt;&lt;year&gt;1978&lt;/year&gt;&lt;pub-dates&gt;&lt;date&gt;1978/11/01&lt;/date&gt;&lt;/pub-dates&gt;&lt;/dates&gt;&lt;publisher&gt;Wiley/Blackwell (10.1111)&lt;/publisher&gt;&lt;isbn&gt;0007-1102&lt;/isbn&gt;&lt;urls&gt;&lt;related-urls&gt;&lt;url&gt;https://doi.org/10.1111/j.2044-8317.1978.tb00578.x&lt;/url&gt;&lt;/related-urls&gt;&lt;/urls&gt;&lt;electronic-resource-num&gt;10.1111/j.2044-8317.1978.tb00578.x&lt;/electronic-resource-num&gt;&lt;access-date&gt;2018/10/18&lt;/access-date&gt;&lt;/record&gt;&lt;/Cite&gt;&lt;/EndNote&gt;</w:instrText>
+      </w:r>
+      <w:r>
+        <w:fldChar w:fldCharType="separate"/>
+      </w:r>
+      <w:r>
+        <w:rPr>
+          <w:noProof/>
+        </w:rPr>
+        <w:t>(Lane &amp; Dunlap, 1978)</w:t>
+      </w:r>
+      <w:r>
+        <w:fldChar w:fldCharType="end"/>
+      </w:r>
+      <w:r>
+        <w:t>.</w:t>
+      </w:r>
+      <w:r>
+        <w:t xml:space="preserve"> Selective reporting can also lead to the same outcomes, where particular outcome measures are reported, emphasised, or not reported because of the results of statistical analyses. Questionable Research Practices, like p-hacking and Hypothesising After the Results are Known (</w:t>
+      </w:r>
+      <w:proofErr w:type="spellStart"/>
+      <w:r>
+        <w:t>HARKing</w:t>
+      </w:r>
+      <w:proofErr w:type="spellEnd"/>
+      <w:r>
+        <w:t xml:space="preserve">) </w:t>
+      </w:r>
+      <w:r>
+        <w:fldChar w:fldCharType="begin"/>
+      </w:r>
+      <w:r>
+        <w:instrText xml:space="preserve"> ADDIN EN.CITE &lt;EndNote&gt;&lt;Cite&gt;&lt;Author&gt;Kerr&lt;/Author&gt;&lt;Year&gt;1998&lt;/Year&gt;&lt;RecNum&gt;75&lt;/RecNum&gt;&lt;DisplayText&gt;(Kerr, 1998)&lt;/DisplayText&gt;&lt;record&gt;&lt;rec-number&gt;75&lt;/rec-number&gt;&lt;foreign-keys&gt;&lt;key app="EN" db-id="9xrafw5sx95dvre9w5hpevd89fzwtwr9twsw" timestamp="1499235421"&gt;75&lt;/key&gt;&lt;/foreign-keys&gt;&lt;ref-type name="Journal Article"&gt;17&lt;/ref-type&gt;&lt;contributors&gt;&lt;authors&gt;&lt;author&gt;Kerr, Norbert L.&lt;/author&gt;&lt;/authors&gt;&lt;/contributors&gt;&lt;titles&gt;&lt;title&gt;HARKing: Hypothesizing After the Results are Known&lt;/title&gt;&lt;secondary-title&gt;Personality and Social Psychology Review&lt;/secondary-title&gt;&lt;/titles&gt;&lt;periodical&gt;&lt;full-title&gt;Personality and Social Psychology Review&lt;/full-title&gt;&lt;/periodical&gt;&lt;pages&gt;196-217&lt;/pages&gt;&lt;volume&gt;2&lt;/volume&gt;&lt;number&gt;3&lt;/number&gt;&lt;dates&gt;&lt;year&gt;1998&lt;/year&gt;&lt;pub-dates&gt;&lt;date&gt;1998/08/01&lt;/date&gt;&lt;/pub-dates&gt;&lt;/dates&gt;&lt;publisher&gt;SAGE Publications Inc&lt;/publisher&gt;&lt;isbn&gt;1088-8683&lt;/isbn&gt;&lt;urls&gt;&lt;related-urls&gt;&lt;url&gt;http://dx.doi.org/10.1207/s15327957pspr0203_4&lt;/url&gt;&lt;/related-urls&gt;&lt;/urls&gt;&lt;electronic-resource-num&gt;10.1207/s15327957pspr0203_4&lt;/electronic-resource-num&gt;&lt;access-date&gt;2017/07/04&lt;/access-date&gt;&lt;/record&gt;&lt;/Cite&gt;&lt;/EndNote&gt;</w:instrText>
+      </w:r>
+      <w:r>
+        <w:fldChar w:fldCharType="separate"/>
+      </w:r>
+      <w:r>
+        <w:rPr>
+          <w:noProof/>
+        </w:rPr>
+        <w:t>(Kerr, 1998)</w:t>
+      </w:r>
+      <w:r>
+        <w:fldChar w:fldCharType="end"/>
+      </w:r>
+      <w:r>
+        <w:t xml:space="preserve"> </w:t>
+      </w:r>
+      <w:r>
+        <w:t>on the basis of the some outcome measure such as statistical significance or effect size magnitudes, can also lead to effect sizes being exaggerated and increased proportions of false positives in the scientific literature</w:t>
+      </w:r>
+      <w:r>
+        <w:t xml:space="preserve"> </w:t>
+      </w:r>
+      <w:r>
+        <w:fldChar w:fldCharType="begin">
+          <w:fldData xml:space="preserve">PEVuZE5vdGU+PENpdGU+PEF1dGhvcj5TaW1tb25zPC9BdXRob3I+PFllYXI+MjAxMTwvWWVhcj48
+UmVjTnVtPjY0PC9SZWNOdW0+PERpc3BsYXlUZXh0PihNdXJwaHkgJmFtcDsgQWd1aW5pcywgMjAx
+NzsgU2ltbW9ucywgTmVsc29uLCAmYW1wOyBTaW1vbnNvaG4sIDIwMTEpPC9EaXNwbGF5VGV4dD48
+cmVjb3JkPjxyZWMtbnVtYmVyPjY0PC9yZWMtbnVtYmVyPjxmb3JlaWduLWtleXM+PGtleSBhcHA9
+IkVOIiBkYi1pZD0iOXhyYWZ3NXN4OTVkdnJlOXc1aHBldmQ4OWZ6d3R3cjl0d3N3IiB0aW1lc3Rh
+bXA9IjE0OTkwMzM5NDgiPjY0PC9rZXk+PC9mb3JlaWduLWtleXM+PHJlZi10eXBlIG5hbWU9Ikpv
+dXJuYWwgQXJ0aWNsZSI+MTc8L3JlZi10eXBlPjxjb250cmlidXRvcnM+PGF1dGhvcnM+PGF1dGhv
+cj5TaW1tb25zLCBKb3NlcGggUC48L2F1dGhvcj48YXV0aG9yPk5lbHNvbiwgTGVpZiBELjwvYXV0
+aG9yPjxhdXRob3I+U2ltb25zb2huLCBVcmk8L2F1dGhvcj48L2F1dGhvcnM+PC9jb250cmlidXRv
+cnM+PHRpdGxlcz48dGl0bGU+RmFsc2UtUG9zaXRpdmUgUHN5Y2hvbG9neTwvdGl0bGU+PHNlY29u
+ZGFyeS10aXRsZT5Qc3ljaG9sb2dpY2FsIFNjaWVuY2U8L3NlY29uZGFyeS10aXRsZT48L3RpdGxl
+cz48cGVyaW9kaWNhbD48ZnVsbC10aXRsZT5Qc3ljaG9sb2dpY2FsIFNjaWVuY2U8L2Z1bGwtdGl0
+bGU+PC9wZXJpb2RpY2FsPjxwYWdlcz4xMzU5LTEzNjY8L3BhZ2VzPjx2b2x1bWU+MjI8L3ZvbHVt
+ZT48bnVtYmVyPjExPC9udW1iZXI+PGRhdGVzPjx5ZWFyPjIwMTE8L3llYXI+PHB1Yi1kYXRlcz48
+ZGF0ZT4yMDExLzExLzAxPC9kYXRlPjwvcHViLWRhdGVzPjwvZGF0ZXM+PHB1Ymxpc2hlcj5TQUdF
+IFB1YmxpY2F0aW9ucyBJbmM8L3B1Ymxpc2hlcj48aXNibj4wOTU2LTc5NzY8L2lzYm4+PHVybHM+
+PHJlbGF0ZWQtdXJscz48dXJsPmh0dHA6Ly9keC5kb2kub3JnLzEwLjExNzcvMDk1Njc5NzYxMTQx
+NzYzMjwvdXJsPjwvcmVsYXRlZC11cmxzPjwvdXJscz48ZWxlY3Ryb25pYy1yZXNvdXJjZS1udW0+
+MTAuMTE3Ny8wOTU2Nzk3NjExNDE3NjMyPC9lbGVjdHJvbmljLXJlc291cmNlLW51bT48YWNjZXNz
+LWRhdGU+MjAxNy8wNy8wMjwvYWNjZXNzLWRhdGU+PC9yZWNvcmQ+PC9DaXRlPjxDaXRlPjxBdXRo
+b3I+TXVycGh5PC9BdXRob3I+PFllYXI+MjAxNzwvWWVhcj48UmVjTnVtPjc0NzwvUmVjTnVtPjxy
+ZWNvcmQ+PHJlYy1udW1iZXI+NzQ3PC9yZWMtbnVtYmVyPjxmb3JlaWduLWtleXM+PGtleSBhcHA9
+IkVOIiBkYi1pZD0iOXhyYWZ3NXN4OTVkdnJlOXc1aHBldmQ4OWZ6d3R3cjl0d3N3IiB0aW1lc3Rh
+bXA9IjE1MTQ4Nzk0MDEiPjc0Nzwva2V5PjwvZm9yZWlnbi1rZXlzPjxyZWYtdHlwZSBuYW1lPSJK
+b3VybmFsIEFydGljbGUiPjE3PC9yZWYtdHlwZT48Y29udHJpYnV0b3JzPjxhdXRob3JzPjxhdXRo
+b3I+TXVycGh5LCBLZXZpbiBSLjwvYXV0aG9yPjxhdXRob3I+QWd1aW5pcywgSGVybWFuPC9hdXRo
+b3I+PC9hdXRob3JzPjwvY29udHJpYnV0b3JzPjx0aXRsZXM+PHRpdGxlPkhBUktpbmc6IEhvdyBC
+YWRseSBDYW4gQ2hlcnJ5LVBpY2tpbmcgYW5kIFF1ZXN0aW9uIFRyb2xsaW5nIFByb2R1Y2UgQmlh
+cyBpbiBQdWJsaXNoZWQgUmVzdWx0cz88L3RpdGxlPjxzZWNvbmRhcnktdGl0bGU+Sm91cm5hbCBv
+ZiBCdXNpbmVzcyBhbmQgUHN5Y2hvbG9neTwvc2Vjb25kYXJ5LXRpdGxlPjwvdGl0bGVzPjxwZXJp
+b2RpY2FsPjxmdWxsLXRpdGxlPkpvdXJuYWwgb2YgQnVzaW5lc3MgYW5kIFBzeWNob2xvZ3k8L2Z1
+bGwtdGl0bGU+PC9wZXJpb2RpY2FsPjxkYXRlcz48eWVhcj4yMDE3PC95ZWFyPjxwdWItZGF0ZXM+
+PGRhdGU+MjAxNy8xMi8xMTwvZGF0ZT48L3B1Yi1kYXRlcz48L2RhdGVzPjxpc2JuPjE1NzMtMzUz
+WDwvaXNibj48dXJscz48cmVsYXRlZC11cmxzPjx1cmw+aHR0cHM6Ly9kb2kub3JnLzEwLjEwMDcv
+czEwODY5LTAxNy05NTI0LTc8L3VybD48L3JlbGF0ZWQtdXJscz48L3VybHM+PGVsZWN0cm9uaWMt
+cmVzb3VyY2UtbnVtPjEwLjEwMDcvczEwODY5LTAxNy05NTI0LTc8L2VsZWN0cm9uaWMtcmVzb3Vy
+Y2UtbnVtPjwvcmVjb3JkPjwvQ2l0ZT48L0VuZE5vdGU+AG==
+</w:fldData>
+        </w:fldChar>
+      </w:r>
+      <w:r>
+        <w:instrText xml:space="preserve"> ADDIN EN.CITE </w:instrText>
+      </w:r>
+      <w:r>
+        <w:fldChar w:fldCharType="begin">
+          <w:fldData xml:space="preserve">PEVuZE5vdGU+PENpdGU+PEF1dGhvcj5TaW1tb25zPC9BdXRob3I+PFllYXI+MjAxMTwvWWVhcj48
+UmVjTnVtPjY0PC9SZWNOdW0+PERpc3BsYXlUZXh0PihNdXJwaHkgJmFtcDsgQWd1aW5pcywgMjAx
+NzsgU2ltbW9ucywgTmVsc29uLCAmYW1wOyBTaW1vbnNvaG4sIDIwMTEpPC9EaXNwbGF5VGV4dD48
+cmVjb3JkPjxyZWMtbnVtYmVyPjY0PC9yZWMtbnVtYmVyPjxmb3JlaWduLWtleXM+PGtleSBhcHA9
+IkVOIiBkYi1pZD0iOXhyYWZ3NXN4OTVkdnJlOXc1aHBldmQ4OWZ6d3R3cjl0d3N3IiB0aW1lc3Rh
+bXA9IjE0OTkwMzM5NDgiPjY0PC9rZXk+PC9mb3JlaWduLWtleXM+PHJlZi10eXBlIG5hbWU9Ikpv
+dXJuYWwgQXJ0aWNsZSI+MTc8L3JlZi10eXBlPjxjb250cmlidXRvcnM+PGF1dGhvcnM+PGF1dGhv
+cj5TaW1tb25zLCBKb3NlcGggUC48L2F1dGhvcj48YXV0aG9yPk5lbHNvbiwgTGVpZiBELjwvYXV0
+aG9yPjxhdXRob3I+U2ltb25zb2huLCBVcmk8L2F1dGhvcj48L2F1dGhvcnM+PC9jb250cmlidXRv
+cnM+PHRpdGxlcz48dGl0bGU+RmFsc2UtUG9zaXRpdmUgUHN5Y2hvbG9neTwvdGl0bGU+PHNlY29u
+ZGFyeS10aXRsZT5Qc3ljaG9sb2dpY2FsIFNjaWVuY2U8L3NlY29uZGFyeS10aXRsZT48L3RpdGxl
+cz48cGVyaW9kaWNhbD48ZnVsbC10aXRsZT5Qc3ljaG9sb2dpY2FsIFNjaWVuY2U8L2Z1bGwtdGl0
+bGU+PC9wZXJpb2RpY2FsPjxwYWdlcz4xMzU5LTEzNjY8L3BhZ2VzPjx2b2x1bWU+MjI8L3ZvbHVt
+ZT48bnVtYmVyPjExPC9udW1iZXI+PGRhdGVzPjx5ZWFyPjIwMTE8L3llYXI+PHB1Yi1kYXRlcz48
+ZGF0ZT4yMDExLzExLzAxPC9kYXRlPjwvcHViLWRhdGVzPjwvZGF0ZXM+PHB1Ymxpc2hlcj5TQUdF
+IFB1YmxpY2F0aW9ucyBJbmM8L3B1Ymxpc2hlcj48aXNibj4wOTU2LTc5NzY8L2lzYm4+PHVybHM+
+PHJlbGF0ZWQtdXJscz48dXJsPmh0dHA6Ly9keC5kb2kub3JnLzEwLjExNzcvMDk1Njc5NzYxMTQx
+NzYzMjwvdXJsPjwvcmVsYXRlZC11cmxzPjwvdXJscz48ZWxlY3Ryb25pYy1yZXNvdXJjZS1udW0+
+MTAuMTE3Ny8wOTU2Nzk3NjExNDE3NjMyPC9lbGVjdHJvbmljLXJlc291cmNlLW51bT48YWNjZXNz
+LWRhdGU+MjAxNy8wNy8wMjwvYWNjZXNzLWRhdGU+PC9yZWNvcmQ+PC9DaXRlPjxDaXRlPjxBdXRo
+b3I+TXVycGh5PC9BdXRob3I+PFllYXI+MjAxNzwvWWVhcj48UmVjTnVtPjc0NzwvUmVjTnVtPjxy
+ZWNvcmQ+PHJlYy1udW1iZXI+NzQ3PC9yZWMtbnVtYmVyPjxmb3JlaWduLWtleXM+PGtleSBhcHA9
+IkVOIiBkYi1pZD0iOXhyYWZ3NXN4OTVkdnJlOXc1aHBldmQ4OWZ6d3R3cjl0d3N3IiB0aW1lc3Rh
+bXA9IjE1MTQ4Nzk0MDEiPjc0Nzwva2V5PjwvZm9yZWlnbi1rZXlzPjxyZWYtdHlwZSBuYW1lPSJK
+b3VybmFsIEFydGljbGUiPjE3PC9yZWYtdHlwZT48Y29udHJpYnV0b3JzPjxhdXRob3JzPjxhdXRo
+b3I+TXVycGh5LCBLZXZpbiBSLjwvYXV0aG9yPjxhdXRob3I+QWd1aW5pcywgSGVybWFuPC9hdXRo
+b3I+PC9hdXRob3JzPjwvY29udHJpYnV0b3JzPjx0aXRsZXM+PHRpdGxlPkhBUktpbmc6IEhvdyBC
+YWRseSBDYW4gQ2hlcnJ5LVBpY2tpbmcgYW5kIFF1ZXN0aW9uIFRyb2xsaW5nIFByb2R1Y2UgQmlh
+cyBpbiBQdWJsaXNoZWQgUmVzdWx0cz88L3RpdGxlPjxzZWNvbmRhcnktdGl0bGU+Sm91cm5hbCBv
+ZiBCdXNpbmVzcyBhbmQgUHN5Y2hvbG9neTwvc2Vjb25kYXJ5LXRpdGxlPjwvdGl0bGVzPjxwZXJp
+b2RpY2FsPjxmdWxsLXRpdGxlPkpvdXJuYWwgb2YgQnVzaW5lc3MgYW5kIFBzeWNob2xvZ3k8L2Z1
+bGwtdGl0bGU+PC9wZXJpb2RpY2FsPjxkYXRlcz48eWVhcj4yMDE3PC95ZWFyPjxwdWItZGF0ZXM+
+PGRhdGU+MjAxNy8xMi8xMTwvZGF0ZT48L3B1Yi1kYXRlcz48L2RhdGVzPjxpc2JuPjE1NzMtMzUz
+WDwvaXNibj48dXJscz48cmVsYXRlZC11cmxzPjx1cmw+aHR0cHM6Ly9kb2kub3JnLzEwLjEwMDcv
+czEwODY5LTAxNy05NTI0LTc8L3VybD48L3JlbGF0ZWQtdXJscz48L3VybHM+PGVsZWN0cm9uaWMt
+cmVzb3VyY2UtbnVtPjEwLjEwMDcvczEwODY5LTAxNy05NTI0LTc8L2VsZWN0cm9uaWMtcmVzb3Vy
+Y2UtbnVtPjwvcmVjb3JkPjwvQ2l0ZT48L0VuZE5vdGU+AG==
+</w:fldData>
+        </w:fldChar>
+      </w:r>
+      <w:r>
+        <w:instrText xml:space="preserve"> ADDIN EN.CITE.DATA </w:instrText>
+      </w:r>
+      <w:r>
+        <w:fldChar w:fldCharType="end"/>
+      </w:r>
+      <w:r>
+        <w:fldChar w:fldCharType="separate"/>
+      </w:r>
+      <w:r>
+        <w:rPr>
+          <w:noProof/>
+        </w:rPr>
+        <w:t>(Murphy &amp; Aguinis, 2017; Simmons, Nelson, &amp; Simonsohn, 2011)</w:t>
+      </w:r>
+      <w:r>
+        <w:fldChar w:fldCharType="end"/>
+      </w:r>
+      <w:r>
+        <w:t xml:space="preserve">. </w:t>
+      </w:r>
+      <w:r>
+        <w:t>The degree of effect size exaggeration depends</w:t>
+      </w:r>
+      <w:r>
+        <w:t>, primarily,</w:t>
+      </w:r>
+      <w:r>
+        <w:t xml:space="preserve"> on the true statistical power of studies (i.e., the effect size and sample size included in studies</w:t>
+      </w:r>
+      <w:r>
+        <w:t xml:space="preserve"> given the experimental design and analysis strategy</w:t>
+      </w:r>
+      <w:r>
+        <w:t>) and the proportion of true nulls being investigated</w:t>
+      </w:r>
+      <w:r>
+        <w:t xml:space="preserve"> </w:t>
+      </w:r>
+      <w:r>
+        <w:fldChar w:fldCharType="begin"/>
+      </w:r>
+      <w:r>
+        <w:instrText xml:space="preserve"> ADDIN EN.CITE &lt;EndNote&gt;&lt;Cite&gt;&lt;Author&gt;Oakes&lt;/Author&gt;&lt;Year&gt;1986&lt;/Year&gt;&lt;RecNum&gt;628&lt;/RecNum&gt;&lt;DisplayText&gt;(Oakes, 1986)&lt;/DisplayText&gt;&lt;record&gt;&lt;rec-number&gt;628&lt;/rec-number&gt;&lt;foreign-keys&gt;&lt;key app="EN" db-id="9xrafw5sx95dvre9w5hpevd89fzwtwr9twsw" timestamp="1508193712"&gt;628&lt;/key&gt;&lt;/foreign-keys&gt;&lt;ref-type name="Book"&gt;6&lt;/ref-type&gt;&lt;contributors&gt;&lt;authors&gt;&lt;author&gt;Oakes, Michael&lt;/author&gt;&lt;/authors&gt;&lt;/contributors&gt;&lt;titles&gt;&lt;title&gt;Statistical inference: A commentary for the social and behavioural sciences&lt;/title&gt;&lt;/titles&gt;&lt;dates&gt;&lt;year&gt;1986&lt;/year&gt;&lt;/dates&gt;&lt;pub-location&gt;New York, NY&lt;/pub-location&gt;&lt;publisher&gt;Wiley&lt;/publisher&gt;&lt;isbn&gt;9780471104438&lt;/isbn&gt;&lt;work-type&gt;Print&lt;/work-type&gt;&lt;urls&gt;&lt;/urls&gt;&lt;/record&gt;&lt;/Cite&gt;&lt;/EndNote&gt;</w:instrText>
+      </w:r>
+      <w:r>
+        <w:fldChar w:fldCharType="separate"/>
+      </w:r>
+      <w:r>
+        <w:rPr>
+          <w:noProof/>
+        </w:rPr>
+        <w:t>(Oakes, 1986)</w:t>
+      </w:r>
+      <w:r>
+        <w:fldChar w:fldCharType="end"/>
+      </w:r>
+      <w:r>
+        <w:t xml:space="preserve">. </w:t>
+      </w:r>
+    </w:p>
+    <w:p>
+      <w:pPr>
+        <w:rPr>
+          <w:b/>
+        </w:rPr>
+      </w:pPr>
+      <w:r>
+        <w:t xml:space="preserve">If anything, publication </w:t>
+      </w:r>
+      <w:r>
+        <w:t>bias towards statistically significant results also appears to be particularly acute in psychology</w:t>
+      </w:r>
+      <w:r>
+        <w:t xml:space="preserve"> and behavioural research</w:t>
+      </w:r>
+      <w:r>
+        <w:t xml:space="preserve">. </w:t>
+      </w:r>
+      <w:r>
+        <w:t>It is difficult</w:t>
+      </w:r>
+      <w:r>
+        <w:t xml:space="preserve"> to explain the high proportion of studies in psychology reporting statistically significant results </w:t>
+      </w:r>
+      <w:r>
+        <w:fldChar w:fldCharType="begin">
+          <w:fldData xml:space="preserve">PEVuZE5vdGU+PENpdGU+PEF1dGhvcj5GYW5lbGxpPC9BdXRob3I+PFllYXI+MjAxMjwvWWVhcj48
+UmVjTnVtPjIyMzwvUmVjTnVtPjxQcmVmaXg+ZXN0aW1hdGVzIHJhbmdlIGZyb20gNzUlIHRvIG92
+ZXIgOTAlYDsgPC9QcmVmaXg+PERpc3BsYXlUZXh0Pihlc3RpbWF0ZXMgcmFuZ2UgZnJvbSA3NSUg
+dG8gb3ZlciA5MCU7IEZhbmVsbGksIDIwMTA7IEZhbmVsbGksIDIwMTI7IEhhcnRnZXJpbmssIHZh
+biBBZXJ0LCBOdWlqdGVuLCBXaWNoZXJ0cywgJmFtcDsgdmFuIEFzc2VuLCAyMDE2KTwvRGlzcGxh
+eVRleHQ+PHJlY29yZD48cmVjLW51bWJlcj4yMjM8L3JlYy1udW1iZXI+PGZvcmVpZ24ta2V5cz48
+a2V5IGFwcD0iRU4iIGRiLWlkPSI5eHJhZnc1c3g5NWR2cmU5dzVocGV2ZDg5Znp3dHdyOXR3c3ci
+IHRpbWVzdGFtcD0iMTUwMTA1MjY2MiI+MjIzPC9rZXk+PC9mb3JlaWduLWtleXM+PHJlZi10eXBl
+IG5hbWU9IkpvdXJuYWwgQXJ0aWNsZSI+MTc8L3JlZi10eXBlPjxjb250cmlidXRvcnM+PGF1dGhv
+cnM+PGF1dGhvcj5GYW5lbGxpLCBEYW5pZWxlPC9hdXRob3I+PC9hdXRob3JzPjwvY29udHJpYnV0
+b3JzPjx0aXRsZXM+PHRpdGxlPk5lZ2F0aXZlIHJlc3VsdHMgYXJlIGRpc2FwcGVhcmluZyBmcm9t
+IG1vc3QgZGlzY2lwbGluZXMgYW5kIGNvdW50cmllczwvdGl0bGU+PHNlY29uZGFyeS10aXRsZT5T
+Y2llbnRvbWV0cmljczwvc2Vjb25kYXJ5LXRpdGxlPjwvdGl0bGVzPjxwZXJpb2RpY2FsPjxmdWxs
+LXRpdGxlPlNjaWVudG9tZXRyaWNzPC9mdWxsLXRpdGxlPjwvcGVyaW9kaWNhbD48cGFnZXM+ODkx
+LTkwNDwvcGFnZXM+PHZvbHVtZT45MDwvdm9sdW1lPjxudW1iZXI+MzwvbnVtYmVyPjxkYXRlcz48
+eWVhcj4yMDEyPC95ZWFyPjxwdWItZGF0ZXM+PGRhdGU+MjAxMi8wMy8wMTwvZGF0ZT48L3B1Yi1k
+YXRlcz48L2RhdGVzPjxpc2JuPjE1ODgtMjg2MTwvaXNibj48dXJscz48cmVsYXRlZC11cmxzPjx1
+cmw+aHR0cHM6Ly9kb2kub3JnLzEwLjEwMDcvczExMTkyLTAxMS0wNDk0LTc8L3VybD48L3JlbGF0
+ZWQtdXJscz48L3VybHM+PGVsZWN0cm9uaWMtcmVzb3VyY2UtbnVtPjEwLjEwMDcvczExMTkyLTAx
+MS0wNDk0LTc8L2VsZWN0cm9uaWMtcmVzb3VyY2UtbnVtPjwvcmVjb3JkPjwvQ2l0ZT48Q2l0ZT48
+QXV0aG9yPkZhbmVsbGk8L0F1dGhvcj48WWVhcj4yMDEwPC9ZZWFyPjxSZWNOdW0+MjIyPC9SZWNO
+dW0+PHJlY29yZD48cmVjLW51bWJlcj4yMjI8L3JlYy1udW1iZXI+PGZvcmVpZ24ta2V5cz48a2V5
+IGFwcD0iRU4iIGRiLWlkPSI5eHJhZnc1c3g5NWR2cmU5dzVocGV2ZDg5Znp3dHdyOXR3c3ciIHRp
+bWVzdGFtcD0iMTUwMTA1MjQ3MCI+MjIyPC9rZXk+PC9mb3JlaWduLWtleXM+PHJlZi10eXBlIG5h
+bWU9IkpvdXJuYWwgQXJ0aWNsZSI+MTc8L3JlZi10eXBlPjxjb250cmlidXRvcnM+PGF1dGhvcnM+
+PGF1dGhvcj5GYW5lbGxpLCBEYW5pZWxlPC9hdXRob3I+PC9hdXRob3JzPjwvY29udHJpYnV0b3Jz
+Pjx0aXRsZXM+PHRpdGxlPuKAnFBvc2l0aXZl4oCdIFJlc3VsdHMgSW5jcmVhc2UgRG93biB0aGUg
+SGllcmFyY2h5IG9mIHRoZSBTY2llbmNlczwvdGl0bGU+PHNlY29uZGFyeS10aXRsZT5QTE9TIE9O
+RTwvc2Vjb25kYXJ5LXRpdGxlPjwvdGl0bGVzPjxwZXJpb2RpY2FsPjxmdWxsLXRpdGxlPlBMT1Mg
+T05FPC9mdWxsLXRpdGxlPjwvcGVyaW9kaWNhbD48cGFnZXM+ZTEwMDY4PC9wYWdlcz48dm9sdW1l
+PjU8L3ZvbHVtZT48bnVtYmVyPjQ8L251bWJlcj48ZGF0ZXM+PHllYXI+MjAxMDwveWVhcj48L2Rh
+dGVzPjxwdWJsaXNoZXI+UHVibGljIExpYnJhcnkgb2YgU2NpZW5jZTwvcHVibGlzaGVyPjx1cmxz
+PjxyZWxhdGVkLXVybHM+PHVybD5odHRwczovL2RvaS5vcmcvMTAuMTM3MS9qb3VybmFsLnBvbmUu
+MDAxMDA2ODwvdXJsPjwvcmVsYXRlZC11cmxzPjwvdXJscz48ZWxlY3Ryb25pYy1yZXNvdXJjZS1u
+dW0+MTAuMTM3MS9qb3VybmFsLnBvbmUuMDAxMDA2ODwvZWxlY3Ryb25pYy1yZXNvdXJjZS1udW0+
+PC9yZWNvcmQ+PC9DaXRlPjxDaXRlPjxBdXRob3I+SGFydGdlcmluazwvQXV0aG9yPjxZZWFyPjIw
+MTY8L1llYXI+PFJlY051bT4xNjA8L1JlY051bT48cmVjb3JkPjxyZWMtbnVtYmVyPjE2MDwvcmVj
+LW51bWJlcj48Zm9yZWlnbi1rZXlzPjxrZXkgYXBwPSJFTiIgZGItaWQ9Ijl4cmFmdzVzeDk1ZHZy
+ZTl3NWhwZXZkODlmend0d3I5dHdzdyIgdGltZXN0YW1wPSIxNDk5OTMxNzM3Ij4xNjA8L2tleT48
+L2ZvcmVpZ24ta2V5cz48cmVmLXR5cGUgbmFtZT0iSm91cm5hbCBBcnRpY2xlIj4xNzwvcmVmLXR5
+cGU+PGNvbnRyaWJ1dG9ycz48YXV0aG9ycz48YXV0aG9yPkhhcnRnZXJpbmssIENocmlzIEguIEou
+PC9hdXRob3I+PGF1dGhvcj52YW4gQWVydCwgUm9iYmllIEMuIE0uPC9hdXRob3I+PGF1dGhvcj5O
+dWlqdGVuLCBNaWNow6hsZSBCLjwvYXV0aG9yPjxhdXRob3I+V2ljaGVydHMsIEplbHRlIE0uPC9h
+dXRob3I+PGF1dGhvcj52YW4gQXNzZW4sIE1hcmNlbCBBLiBMLiBNLjwvYXV0aG9yPjwvYXV0aG9y
+cz48c2Vjb25kYXJ5LWF1dGhvcnM+PGF1dGhvcj5QaW50aWxpZSwgTWVsYW5pYTwvYXV0aG9yPjwv
+c2Vjb25kYXJ5LWF1dGhvcnM+PC9jb250cmlidXRvcnM+PHRpdGxlcz48dGl0bGU+RGlzdHJpYnV0
+aW9ucyBvZiBwLXZhbHVlcyBzbWFsbGVyIHRoYW4gLjA1IGluIHBzeWNob2xvZ3k6IHdoYXQgaXMg
+Z29pbmcgb24/PC90aXRsZT48c2Vjb25kYXJ5LXRpdGxlPlBlZXJKPC9zZWNvbmRhcnktdGl0bGU+
+PGFsdC10aXRsZT5QZWVySjwvYWx0LXRpdGxlPjwvdGl0bGVzPjxwZXJpb2RpY2FsPjxmdWxsLXRp
+dGxlPlBlZXJKPC9mdWxsLXRpdGxlPjxhYmJyLTE+UGVlcko8L2FiYnItMT48L3BlcmlvZGljYWw+
+PGFsdC1wZXJpb2RpY2FsPjxmdWxsLXRpdGxlPlBlZXJKPC9mdWxsLXRpdGxlPjxhYmJyLTE+UGVl
+cko8L2FiYnItMT48L2FsdC1wZXJpb2RpY2FsPjxwYWdlcz5lMTkzNTwvcGFnZXM+PHZvbHVtZT40
+PC92b2x1bWU+PGtleXdvcmRzPjxrZXl3b3JkPnAtdmFsdWVzPC9rZXl3b3JkPjxrZXl3b3JkPk5I
+U1Q8L2tleXdvcmQ+PGtleXdvcmQ+UVJQPC9rZXl3b3JkPjxrZXl3b3JkPkNhbGlwZXIgdGVzdDwv
+a2V5d29yZD48a2V5d29yZD5EYXRhIHBlZWtpbmc8L2tleXdvcmQ+PC9rZXl3b3Jkcz48ZGF0ZXM+
+PHllYXI+MjAxNjwveWVhcj48cHViLWRhdGVzPjxkYXRlPjIwMTYvMDQvMTE8L2RhdGU+PC9wdWIt
+ZGF0ZXM+PC9kYXRlcz48aXNibj4yMTY3LTgzNTk8L2lzYm4+PHVybHM+PHJlbGF0ZWQtdXJscz48
+dXJsPmh0dHBzOi8vZG9pLm9yZy8xMC43NzE3L3BlZXJqLjE5MzU8L3VybD48L3JlbGF0ZWQtdXJs
+cz48L3VybHM+PGVsZWN0cm9uaWMtcmVzb3VyY2UtbnVtPjEwLjc3MTcvcGVlcmouMTkzNTwvZWxl
+Y3Ryb25pYy1yZXNvdXJjZS1udW0+PC9yZWNvcmQ+PC9DaXRlPjwvRW5kTm90ZT5=
+</w:fldData>
+        </w:fldChar>
+      </w:r>
+      <w:r>
+        <w:instrText xml:space="preserve"> ADDIN EN.CITE </w:instrText>
+      </w:r>
+      <w:r>
+        <w:fldChar w:fldCharType="begin">
+          <w:fldData xml:space="preserve">PEVuZE5vdGU+PENpdGU+PEF1dGhvcj5GYW5lbGxpPC9BdXRob3I+PFllYXI+MjAxMjwvWWVhcj48
+UmVjTnVtPjIyMzwvUmVjTnVtPjxQcmVmaXg+ZXN0aW1hdGVzIHJhbmdlIGZyb20gNzUlIHRvIG92
+ZXIgOTAlYDsgPC9QcmVmaXg+PERpc3BsYXlUZXh0Pihlc3RpbWF0ZXMgcmFuZ2UgZnJvbSA3NSUg
+dG8gb3ZlciA5MCU7IEZhbmVsbGksIDIwMTA7IEZhbmVsbGksIDIwMTI7IEhhcnRnZXJpbmssIHZh
+biBBZXJ0LCBOdWlqdGVuLCBXaWNoZXJ0cywgJmFtcDsgdmFuIEFzc2VuLCAyMDE2KTwvRGlzcGxh
+eVRleHQ+PHJlY29yZD48cmVjLW51bWJlcj4yMjM8L3JlYy1udW1iZXI+PGZvcmVpZ24ta2V5cz48
+a2V5IGFwcD0iRU4iIGRiLWlkPSI5eHJhZnc1c3g5NWR2cmU5dzVocGV2ZDg5Znp3dHdyOXR3c3ci
+IHRpbWVzdGFtcD0iMTUwMTA1MjY2MiI+MjIzPC9rZXk+PC9mb3JlaWduLWtleXM+PHJlZi10eXBl
+IG5hbWU9IkpvdXJuYWwgQXJ0aWNsZSI+MTc8L3JlZi10eXBlPjxjb250cmlidXRvcnM+PGF1dGhv
+cnM+PGF1dGhvcj5GYW5lbGxpLCBEYW5pZWxlPC9hdXRob3I+PC9hdXRob3JzPjwvY29udHJpYnV0
+b3JzPjx0aXRsZXM+PHRpdGxlPk5lZ2F0aXZlIHJlc3VsdHMgYXJlIGRpc2FwcGVhcmluZyBmcm9t
+IG1vc3QgZGlzY2lwbGluZXMgYW5kIGNvdW50cmllczwvdGl0bGU+PHNlY29uZGFyeS10aXRsZT5T
+Y2llbnRvbWV0cmljczwvc2Vjb25kYXJ5LXRpdGxlPjwvdGl0bGVzPjxwZXJpb2RpY2FsPjxmdWxs
+LXRpdGxlPlNjaWVudG9tZXRyaWNzPC9mdWxsLXRpdGxlPjwvcGVyaW9kaWNhbD48cGFnZXM+ODkx
+LTkwNDwvcGFnZXM+PHZvbHVtZT45MDwvdm9sdW1lPjxudW1iZXI+MzwvbnVtYmVyPjxkYXRlcz48
+eWVhcj4yMDEyPC95ZWFyPjxwdWItZGF0ZXM+PGRhdGU+MjAxMi8wMy8wMTwvZGF0ZT48L3B1Yi1k
+YXRlcz48L2RhdGVzPjxpc2JuPjE1ODgtMjg2MTwvaXNibj48dXJscz48cmVsYXRlZC11cmxzPjx1
+cmw+aHR0cHM6Ly9kb2kub3JnLzEwLjEwMDcvczExMTkyLTAxMS0wNDk0LTc8L3VybD48L3JlbGF0
+ZWQtdXJscz48L3VybHM+PGVsZWN0cm9uaWMtcmVzb3VyY2UtbnVtPjEwLjEwMDcvczExMTkyLTAx
+MS0wNDk0LTc8L2VsZWN0cm9uaWMtcmVzb3VyY2UtbnVtPjwvcmVjb3JkPjwvQ2l0ZT48Q2l0ZT48
+QXV0aG9yPkZhbmVsbGk8L0F1dGhvcj48WWVhcj4yMDEwPC9ZZWFyPjxSZWNOdW0+MjIyPC9SZWNO
+dW0+PHJlY29yZD48cmVjLW51bWJlcj4yMjI8L3JlYy1udW1iZXI+PGZvcmVpZ24ta2V5cz48a2V5
+IGFwcD0iRU4iIGRiLWlkPSI5eHJhZnc1c3g5NWR2cmU5dzVocGV2ZDg5Znp3dHdyOXR3c3ciIHRp
+bWVzdGFtcD0iMTUwMTA1MjQ3MCI+MjIyPC9rZXk+PC9mb3JlaWduLWtleXM+PHJlZi10eXBlIG5h
+bWU9IkpvdXJuYWwgQXJ0aWNsZSI+MTc8L3JlZi10eXBlPjxjb250cmlidXRvcnM+PGF1dGhvcnM+
+PGF1dGhvcj5GYW5lbGxpLCBEYW5pZWxlPC9hdXRob3I+PC9hdXRob3JzPjwvY29udHJpYnV0b3Jz
+Pjx0aXRsZXM+PHRpdGxlPuKAnFBvc2l0aXZl4oCdIFJlc3VsdHMgSW5jcmVhc2UgRG93biB0aGUg
+SGllcmFyY2h5IG9mIHRoZSBTY2llbmNlczwvdGl0bGU+PHNlY29uZGFyeS10aXRsZT5QTE9TIE9O
+RTwvc2Vjb25kYXJ5LXRpdGxlPjwvdGl0bGVzPjxwZXJpb2RpY2FsPjxmdWxsLXRpdGxlPlBMT1Mg
+T05FPC9mdWxsLXRpdGxlPjwvcGVyaW9kaWNhbD48cGFnZXM+ZTEwMDY4PC9wYWdlcz48dm9sdW1l
+PjU8L3ZvbHVtZT48bnVtYmVyPjQ8L251bWJlcj48ZGF0ZXM+PHllYXI+MjAxMDwveWVhcj48L2Rh
+dGVzPjxwdWJsaXNoZXI+UHVibGljIExpYnJhcnkgb2YgU2NpZW5jZTwvcHVibGlzaGVyPjx1cmxz
+PjxyZWxhdGVkLXVybHM+PHVybD5odHRwczovL2RvaS5vcmcvMTAuMTM3MS9qb3VybmFsLnBvbmUu
+MDAxMDA2ODwvdXJsPjwvcmVsYXRlZC11cmxzPjwvdXJscz48ZWxlY3Ryb25pYy1yZXNvdXJjZS1u
+dW0+MTAuMTM3MS9qb3VybmFsLnBvbmUuMDAxMDA2ODwvZWxlY3Ryb25pYy1yZXNvdXJjZS1udW0+
+PC9yZWNvcmQ+PC9DaXRlPjxDaXRlPjxBdXRob3I+SGFydGdlcmluazwvQXV0aG9yPjxZZWFyPjIw
+MTY8L1llYXI+PFJlY051bT4xNjA8L1JlY051bT48cmVjb3JkPjxyZWMtbnVtYmVyPjE2MDwvcmVj
+LW51bWJlcj48Zm9yZWlnbi1rZXlzPjxrZXkgYXBwPSJFTiIgZGItaWQ9Ijl4cmFmdzVzeDk1ZHZy
+ZTl3NWhwZXZkODlmend0d3I5dHdzdyIgdGltZXN0YW1wPSIxNDk5OTMxNzM3Ij4xNjA8L2tleT48
+L2ZvcmVpZ24ta2V5cz48cmVmLXR5cGUgbmFtZT0iSm91cm5hbCBBcnRpY2xlIj4xNzwvcmVmLXR5
+cGU+PGNvbnRyaWJ1dG9ycz48YXV0aG9ycz48YXV0aG9yPkhhcnRnZXJpbmssIENocmlzIEguIEou
+PC9hdXRob3I+PGF1dGhvcj52YW4gQWVydCwgUm9iYmllIEMuIE0uPC9hdXRob3I+PGF1dGhvcj5O
+dWlqdGVuLCBNaWNow6hsZSBCLjwvYXV0aG9yPjxhdXRob3I+V2ljaGVydHMsIEplbHRlIE0uPC9h
+dXRob3I+PGF1dGhvcj52YW4gQXNzZW4sIE1hcmNlbCBBLiBMLiBNLjwvYXV0aG9yPjwvYXV0aG9y
+cz48c2Vjb25kYXJ5LWF1dGhvcnM+PGF1dGhvcj5QaW50aWxpZSwgTWVsYW5pYTwvYXV0aG9yPjwv
+c2Vjb25kYXJ5LWF1dGhvcnM+PC9jb250cmlidXRvcnM+PHRpdGxlcz48dGl0bGU+RGlzdHJpYnV0
+aW9ucyBvZiBwLXZhbHVlcyBzbWFsbGVyIHRoYW4gLjA1IGluIHBzeWNob2xvZ3k6IHdoYXQgaXMg
+Z29pbmcgb24/PC90aXRsZT48c2Vjb25kYXJ5LXRpdGxlPlBlZXJKPC9zZWNvbmRhcnktdGl0bGU+
+PGFsdC10aXRsZT5QZWVySjwvYWx0LXRpdGxlPjwvdGl0bGVzPjxwZXJpb2RpY2FsPjxmdWxsLXRp
+dGxlPlBlZXJKPC9mdWxsLXRpdGxlPjxhYmJyLTE+UGVlcko8L2FiYnItMT48L3BlcmlvZGljYWw+
+PGFsdC1wZXJpb2RpY2FsPjxmdWxsLXRpdGxlPlBlZXJKPC9mdWxsLXRpdGxlPjxhYmJyLTE+UGVl
+cko8L2FiYnItMT48L2FsdC1wZXJpb2RpY2FsPjxwYWdlcz5lMTkzNTwvcGFnZXM+PHZvbHVtZT40
+PC92b2x1bWU+PGtleXdvcmRzPjxrZXl3b3JkPnAtdmFsdWVzPC9rZXl3b3JkPjxrZXl3b3JkPk5I
+U1Q8L2tleXdvcmQ+PGtleXdvcmQ+UVJQPC9rZXl3b3JkPjxrZXl3b3JkPkNhbGlwZXIgdGVzdDwv
+a2V5d29yZD48a2V5d29yZD5EYXRhIHBlZWtpbmc8L2tleXdvcmQ+PC9rZXl3b3Jkcz48ZGF0ZXM+
+PHllYXI+MjAxNjwveWVhcj48cHViLWRhdGVzPjxkYXRlPjIwMTYvMDQvMTE8L2RhdGU+PC9wdWIt
+ZGF0ZXM+PC9kYXRlcz48aXNibj4yMTY3LTgzNTk8L2lzYm4+PHVybHM+PHJlbGF0ZWQtdXJscz48
+dXJsPmh0dHBzOi8vZG9pLm9yZy8xMC43NzE3L3BlZXJqLjE5MzU8L3VybD48L3JlbGF0ZWQtdXJs
+cz48L3VybHM+PGVsZWN0cm9uaWMtcmVzb3VyY2UtbnVtPjEwLjc3MTcvcGVlcmouMTkzNTwvZWxl
+Y3Ryb25pYy1yZXNvdXJjZS1udW0+PC9yZWNvcmQ+PC9DaXRlPjwvRW5kTm90ZT5=
+</w:fldData>
+        </w:fldChar>
+      </w:r>
+      <w:r>
+        <w:instrText xml:space="preserve"> ADDIN EN.CITE.DATA </w:instrText>
+      </w:r>
+      <w:r>
+        <w:fldChar w:fldCharType="end"/>
+      </w:r>
+      <w:r>
+        <w:fldChar w:fldCharType="separate"/>
+      </w:r>
+      <w:r>
+        <w:rPr>
+          <w:noProof/>
+        </w:rPr>
+        <w:t>(estimates range from 75% to over 90%; Fanelli, 2010; Fanelli, 2012; Hartgerink, van Aert, Nuijten, Wicherts, &amp; van Assen, 2016)</w:t>
+      </w:r>
+      <w:r>
+        <w:fldChar w:fldCharType="end"/>
+      </w:r>
+      <w:r>
+        <w:t xml:space="preserve"> </w:t>
+      </w:r>
+      <w:r>
+        <w:t>without suggesting that publication bias, or the use of QRPs, are inflating the proportion of studies which report statistically significant findings.</w:t>
+      </w:r>
+      <w:r>
+        <w:t xml:space="preserve"> </w:t>
+      </w:r>
+      <w:r>
+        <w:t xml:space="preserve">In fact, it seems unlikely that publication bias alone can account for the proportion of studies reporting statistically significant results. Taking a recent </w:t>
+      </w:r>
+      <w:r>
+        <w:t>estimate</w:t>
+      </w:r>
+      <w:r>
+        <w:t xml:space="preserve"> of the average power of psychology to detect reasonable estimates of the average effect sizes seen in psychology </w:t>
+      </w:r>
+      <w:r>
+        <w:fldChar w:fldCharType="begin"/>
+      </w:r>
+      <w:r>
+        <w:instrText xml:space="preserve"> ADDIN EN.CITE &lt;EndNote&gt;&lt;Cite&gt;&lt;Author&gt;Szucs&lt;/Author&gt;&lt;Year&gt;2017&lt;/Year&gt;&lt;RecNum&gt;25&lt;/RecNum&gt;&lt;Prefix&gt;44% to detect a cohen&amp;apos;s d of .5`; &lt;/Prefix&gt;&lt;DisplayText&gt;(44% to detect a cohen&amp;apos;s d of .5; Szucs &amp;amp; Ioannidis, 2017)&lt;/DisplayText&gt;&lt;record&gt;&lt;rec-number&gt;25&lt;/rec-number&gt;&lt;foreign-keys&gt;&lt;key app="EN" db-id="9xrafw5sx95dvre9w5hpevd89fzwtwr9twsw" timestamp="1496382197"&gt;25&lt;/key&gt;&lt;/foreign-keys&gt;&lt;ref-type name="Journal Article"&gt;17&lt;/ref-type&gt;&lt;contributors&gt;&lt;authors&gt;&lt;author&gt;Szucs, Denes&lt;/author&gt;&lt;author&gt;Ioannidis, John P. A.&lt;/author&gt;&lt;/authors&gt;&lt;/contributors&gt;&lt;titles&gt;&lt;title&gt;Empirical assessment of published effect sizes and power in the recent cognitive neuroscience and psychology literature&lt;/title&gt;&lt;secondary-title&gt;PLOS Biology&lt;/secondary-title&gt;&lt;/titles&gt;&lt;periodical&gt;&lt;full-title&gt;PLOS Biology&lt;/full-title&gt;&lt;/periodical&gt;&lt;pages&gt;e2000797&lt;/pages&gt;&lt;volume&gt;15&lt;/volume&gt;&lt;number&gt;3&lt;/number&gt;&lt;dates&gt;&lt;year&gt;2017&lt;/year&gt;&lt;/dates&gt;&lt;publisher&gt;Public Library of Science&lt;/publisher&gt;&lt;urls&gt;&lt;related-urls&gt;&lt;url&gt;https://doi.org/10.1371/journal.pbio.2000797&lt;/url&gt;&lt;/related-urls&gt;&lt;/urls&gt;&lt;electronic-resource-num&gt;10.1371/journal.pbio.2000797&lt;/electronic-resource-num&gt;&lt;/record&gt;&lt;/Cite&gt;&lt;/EndNote&gt;</w:instrText>
+      </w:r>
+      <w:r>
+        <w:fldChar w:fldCharType="separate"/>
+      </w:r>
+      <w:r>
+        <w:rPr>
+          <w:noProof/>
+        </w:rPr>
+        <w:t>(44% to detect a cohen's d of .5; Szucs &amp; Ioannidis, 2017)</w:t>
+      </w:r>
+      <w:r>
+        <w:fldChar w:fldCharType="end"/>
+      </w:r>
+      <w:r>
+        <w:t xml:space="preserve">, would mean that </w:t>
+      </w:r>
+      <w:r>
+        <w:t>over</w:t>
+      </w:r>
+      <w:r>
+        <w:t xml:space="preserve"> </w:t>
+      </w:r>
+      <w:r>
+        <w:t xml:space="preserve">`r </w:t>
+      </w:r>
+      <w:proofErr w:type="spellStart"/>
+      <w:r>
+        <w:t>studiesPerPublishedPaper</w:t>
+      </w:r>
+      <w:proofErr w:type="spellEnd"/>
+      <w:r>
+        <w:t>` would have to be conducted per published paper to account for the proportion of studies that report significant findings</w:t>
+      </w:r>
+      <w:r>
+        <w:rPr>
+          <w:rStyle w:val="FootnoteReference"/>
+        </w:rPr>
+        <w:footnoteReference w:id="1"/>
+      </w:r>
+      <w:r>
+        <w:t xml:space="preserve">. </w:t>
+      </w:r>
+      <w:r>
+        <w:t xml:space="preserve">Recent surveys in the behavioural research literature </w:t>
+      </w:r>
+      <w:r>
+        <w:t xml:space="preserve">also suggest that that questionable research practices activities like </w:t>
+      </w:r>
+      <w:proofErr w:type="spellStart"/>
+      <w:r>
+        <w:t>HARKing</w:t>
+      </w:r>
+      <w:proofErr w:type="spellEnd"/>
+      <w:r>
+        <w:t xml:space="preserve"> and p-hacking appear are  common across fields of psychological research </w:t>
+      </w:r>
+      <w:r>
+        <w:fldChar w:fldCharType="begin">
+          <w:fldData xml:space="preserve">PEVuZE5vdGU+PENpdGU+PEF1dGhvcj5GaWVkbGVyPC9BdXRob3I+PFllYXI+MjAxNTwvWWVhcj48
+UmVjTnVtPjIxMjwvUmVjTnVtPjxEaXNwbGF5VGV4dD4oRmllZGxlciAmYW1wOyBTY2h3YXJ6LCAy
+MDE1OyBKb2huLCBMb2V3ZW5zdGVpbiwgJmFtcDsgUHJlbGVjLCAyMDEyKTwvRGlzcGxheVRleHQ+
+PHJlY29yZD48cmVjLW51bWJlcj4yMTI8L3JlYy1udW1iZXI+PGZvcmVpZ24ta2V5cz48a2V5IGFw
+cD0iRU4iIGRiLWlkPSI5eHJhZnc1c3g5NWR2cmU5dzVocGV2ZDg5Znp3dHdyOXR3c3ciIHRpbWVz
+dGFtcD0iMTUwMDk3MTAzMiI+MjEyPC9rZXk+PC9mb3JlaWduLWtleXM+PHJlZi10eXBlIG5hbWU9
+IkpvdXJuYWwgQXJ0aWNsZSI+MTc8L3JlZi10eXBlPjxjb250cmlidXRvcnM+PGF1dGhvcnM+PGF1
+dGhvcj5GaWVkbGVyLCBLbGF1czwvYXV0aG9yPjxhdXRob3I+U2Nod2FyeiwgTm9yYmVydDwvYXV0
+aG9yPjwvYXV0aG9ycz48L2NvbnRyaWJ1dG9ycz48dGl0bGVzPjx0aXRsZT5RdWVzdGlvbmFibGUg
+UmVzZWFyY2ggUHJhY3RpY2VzIFJldmlzaXRlZDwvdGl0bGU+PHNlY29uZGFyeS10aXRsZT5Tb2Np
+YWwgUHN5Y2hvbG9naWNhbCBhbmQgUGVyc29uYWxpdHkgU2NpZW5jZTwvc2Vjb25kYXJ5LXRpdGxl
+PjwvdGl0bGVzPjxwZXJpb2RpY2FsPjxmdWxsLXRpdGxlPlNvY2lhbCBQc3ljaG9sb2dpY2FsIGFu
+ZCBQZXJzb25hbGl0eSBTY2llbmNlPC9mdWxsLXRpdGxlPjwvcGVyaW9kaWNhbD48cGFnZXM+NDUt
+NTI8L3BhZ2VzPjx2b2x1bWU+Nzwvdm9sdW1lPjxudW1iZXI+MTwvbnVtYmVyPjxkYXRlcz48eWVh
+cj4yMDE1PC95ZWFyPjxwdWItZGF0ZXM+PGRhdGU+MjAxNi8wMS8wMTwvZGF0ZT48L3B1Yi1kYXRl
+cz48L2RhdGVzPjxwdWJsaXNoZXI+U0FHRSBQdWJsaWNhdGlvbnM8L3B1Ymxpc2hlcj48aXNibj4x
+OTQ4LTU1MDY8L2lzYm4+PHVybHM+PHJlbGF0ZWQtdXJscz48dXJsPmh0dHA6Ly9keC5kb2kub3Jn
+LzEwLjExNzcvMTk0ODU1MDYxNTYxMjE1MDwvdXJsPjwvcmVsYXRlZC11cmxzPjwvdXJscz48ZWxl
+Y3Ryb25pYy1yZXNvdXJjZS1udW0+MTAuMTE3Ny8xOTQ4NTUwNjE1NjEyMTUwPC9lbGVjdHJvbmlj
+LXJlc291cmNlLW51bT48YWNjZXNzLWRhdGU+MjAxNy8wNy8yNTwvYWNjZXNzLWRhdGU+PC9yZWNv
+cmQ+PC9DaXRlPjxDaXRlPjxBdXRob3I+Sm9objwvQXV0aG9yPjxZZWFyPjIwMTI8L1llYXI+PFJl
+Y051bT4yMTM8L1JlY051bT48cmVjb3JkPjxyZWMtbnVtYmVyPjIxMzwvcmVjLW51bWJlcj48Zm9y
+ZWlnbi1rZXlzPjxrZXkgYXBwPSJFTiIgZGItaWQ9Ijl4cmFmdzVzeDk1ZHZyZTl3NWhwZXZkODlm
+end0d3I5dHdzdyIgdGltZXN0YW1wPSIxNTAwOTcxNzAxIj4yMTM8L2tleT48L2ZvcmVpZ24ta2V5
+cz48cmVmLXR5cGUgbmFtZT0iSm91cm5hbCBBcnRpY2xlIj4xNzwvcmVmLXR5cGU+PGNvbnRyaWJ1
+dG9ycz48YXV0aG9ycz48YXV0aG9yPkpvaG4sIExlc2xpZSBLLjwvYXV0aG9yPjxhdXRob3I+TG9l
+d2Vuc3RlaW4sIEdlb3JnZTwvYXV0aG9yPjxhdXRob3I+UHJlbGVjLCBEcmF6ZW48L2F1dGhvcj48
+L2F1dGhvcnM+PC9jb250cmlidXRvcnM+PHRpdGxlcz48dGl0bGU+TWVhc3VyaW5nIHRoZSBQcmV2
+YWxlbmNlIG9mIFF1ZXN0aW9uYWJsZSBSZXNlYXJjaCBQcmFjdGljZXMgV2l0aCBJbmNlbnRpdmVz
+IGZvciBUcnV0aCBUZWxsaW5nPC90aXRsZT48c2Vjb25kYXJ5LXRpdGxlPlBzeWNob2xvZ2ljYWwg
+U2NpZW5jZTwvc2Vjb25kYXJ5LXRpdGxlPjwvdGl0bGVzPjxwZXJpb2RpY2FsPjxmdWxsLXRpdGxl
+PlBzeWNob2xvZ2ljYWwgU2NpZW5jZTwvZnVsbC10aXRsZT48L3BlcmlvZGljYWw+PHBhZ2VzPjUy
+NC01MzI8L3BhZ2VzPjx2b2x1bWU+MjM8L3ZvbHVtZT48bnVtYmVyPjU8L251bWJlcj48ZGF0ZXM+
+PHllYXI+MjAxMjwveWVhcj48cHViLWRhdGVzPjxkYXRlPjIwMTIvMDUvMDE8L2RhdGU+PC9wdWIt
+ZGF0ZXM+PC9kYXRlcz48cHVibGlzaGVyPlNBR0UgUHVibGljYXRpb25zIEluYzwvcHVibGlzaGVy
+Pjxpc2JuPjA5NTYtNzk3NjwvaXNibj48dXJscz48cmVsYXRlZC11cmxzPjx1cmw+aHR0cDovL2R4
+LmRvaS5vcmcvMTAuMTE3Ny8wOTU2Nzk3NjExNDMwOTUzPC91cmw+PC9yZWxhdGVkLXVybHM+PC91
+cmxzPjxlbGVjdHJvbmljLXJlc291cmNlLW51bT4xMC4xMTc3LzA5NTY3OTc2MTE0MzA5NTM8L2Vs
+ZWN0cm9uaWMtcmVzb3VyY2UtbnVtPjxhY2Nlc3MtZGF0ZT4yMDE3LzA3LzI1PC9hY2Nlc3MtZGF0
+ZT48L3JlY29yZD48L0NpdGU+PC9FbmROb3RlPgB=
+</w:fldData>
+        </w:fldChar>
+      </w:r>
+      <w:r>
+        <w:instrText xml:space="preserve"> ADDIN EN.CITE </w:instrText>
+      </w:r>
+      <w:r>
+        <w:fldChar w:fldCharType="begin">
+          <w:fldData xml:space="preserve">PEVuZE5vdGU+PENpdGU+PEF1dGhvcj5GaWVkbGVyPC9BdXRob3I+PFllYXI+MjAxNTwvWWVhcj48
+UmVjTnVtPjIxMjwvUmVjTnVtPjxEaXNwbGF5VGV4dD4oRmllZGxlciAmYW1wOyBTY2h3YXJ6LCAy
+MDE1OyBKb2huLCBMb2V3ZW5zdGVpbiwgJmFtcDsgUHJlbGVjLCAyMDEyKTwvRGlzcGxheVRleHQ+
+PHJlY29yZD48cmVjLW51bWJlcj4yMTI8L3JlYy1udW1iZXI+PGZvcmVpZ24ta2V5cz48a2V5IGFw
+cD0iRU4iIGRiLWlkPSI5eHJhZnc1c3g5NWR2cmU5dzVocGV2ZDg5Znp3dHdyOXR3c3ciIHRpbWVz
+dGFtcD0iMTUwMDk3MTAzMiI+MjEyPC9rZXk+PC9mb3JlaWduLWtleXM+PHJlZi10eXBlIG5hbWU9
+IkpvdXJuYWwgQXJ0aWNsZSI+MTc8L3JlZi10eXBlPjxjb250cmlidXRvcnM+PGF1dGhvcnM+PGF1
+dGhvcj5GaWVkbGVyLCBLbGF1czwvYXV0aG9yPjxhdXRob3I+U2Nod2FyeiwgTm9yYmVydDwvYXV0
+aG9yPjwvYXV0aG9ycz48L2NvbnRyaWJ1dG9ycz48dGl0bGVzPjx0aXRsZT5RdWVzdGlvbmFibGUg
+UmVzZWFyY2ggUHJhY3RpY2VzIFJldmlzaXRlZDwvdGl0bGU+PHNlY29uZGFyeS10aXRsZT5Tb2Np
+YWwgUHN5Y2hvbG9naWNhbCBhbmQgUGVyc29uYWxpdHkgU2NpZW5jZTwvc2Vjb25kYXJ5LXRpdGxl
+PjwvdGl0bGVzPjxwZXJpb2RpY2FsPjxmdWxsLXRpdGxlPlNvY2lhbCBQc3ljaG9sb2dpY2FsIGFu
+ZCBQZXJzb25hbGl0eSBTY2llbmNlPC9mdWxsLXRpdGxlPjwvcGVyaW9kaWNhbD48cGFnZXM+NDUt
+NTI8L3BhZ2VzPjx2b2x1bWU+Nzwvdm9sdW1lPjxudW1iZXI+MTwvbnVtYmVyPjxkYXRlcz48eWVh
+cj4yMDE1PC95ZWFyPjxwdWItZGF0ZXM+PGRhdGU+MjAxNi8wMS8wMTwvZGF0ZT48L3B1Yi1kYXRl
+cz48L2RhdGVzPjxwdWJsaXNoZXI+U0FHRSBQdWJsaWNhdGlvbnM8L3B1Ymxpc2hlcj48aXNibj4x
+OTQ4LTU1MDY8L2lzYm4+PHVybHM+PHJlbGF0ZWQtdXJscz48dXJsPmh0dHA6Ly9keC5kb2kub3Jn
+LzEwLjExNzcvMTk0ODU1MDYxNTYxMjE1MDwvdXJsPjwvcmVsYXRlZC11cmxzPjwvdXJscz48ZWxl
+Y3Ryb25pYy1yZXNvdXJjZS1udW0+MTAuMTE3Ny8xOTQ4NTUwNjE1NjEyMTUwPC9lbGVjdHJvbmlj
+LXJlc291cmNlLW51bT48YWNjZXNzLWRhdGU+MjAxNy8wNy8yNTwvYWNjZXNzLWRhdGU+PC9yZWNv
+cmQ+PC9DaXRlPjxDaXRlPjxBdXRob3I+Sm9objwvQXV0aG9yPjxZZWFyPjIwMTI8L1llYXI+PFJl
+Y051bT4yMTM8L1JlY051bT48cmVjb3JkPjxyZWMtbnVtYmVyPjIxMzwvcmVjLW51bWJlcj48Zm9y
+ZWlnbi1rZXlzPjxrZXkgYXBwPSJFTiIgZGItaWQ9Ijl4cmFmdzVzeDk1ZHZyZTl3NWhwZXZkODlm
+end0d3I5dHdzdyIgdGltZXN0YW1wPSIxNTAwOTcxNzAxIj4yMTM8L2tleT48L2ZvcmVpZ24ta2V5
+cz48cmVmLXR5cGUgbmFtZT0iSm91cm5hbCBBcnRpY2xlIj4xNzwvcmVmLXR5cGU+PGNvbnRyaWJ1
+dG9ycz48YXV0aG9ycz48YXV0aG9yPkpvaG4sIExlc2xpZSBLLjwvYXV0aG9yPjxhdXRob3I+TG9l
+d2Vuc3RlaW4sIEdlb3JnZTwvYXV0aG9yPjxhdXRob3I+UHJlbGVjLCBEcmF6ZW48L2F1dGhvcj48
+L2F1dGhvcnM+PC9jb250cmlidXRvcnM+PHRpdGxlcz48dGl0bGU+TWVhc3VyaW5nIHRoZSBQcmV2
+YWxlbmNlIG9mIFF1ZXN0aW9uYWJsZSBSZXNlYXJjaCBQcmFjdGljZXMgV2l0aCBJbmNlbnRpdmVz
+IGZvciBUcnV0aCBUZWxsaW5nPC90aXRsZT48c2Vjb25kYXJ5LXRpdGxlPlBzeWNob2xvZ2ljYWwg
+U2NpZW5jZTwvc2Vjb25kYXJ5LXRpdGxlPjwvdGl0bGVzPjxwZXJpb2RpY2FsPjxmdWxsLXRpdGxl
+PlBzeWNob2xvZ2ljYWwgU2NpZW5jZTwvZnVsbC10aXRsZT48L3BlcmlvZGljYWw+PHBhZ2VzPjUy
+NC01MzI8L3BhZ2VzPjx2b2x1bWU+MjM8L3ZvbHVtZT48bnVtYmVyPjU8L251bWJlcj48ZGF0ZXM+
+PHllYXI+MjAxMjwveWVhcj48cHViLWRhdGVzPjxkYXRlPjIwMTIvMDUvMDE8L2RhdGU+PC9wdWIt
+ZGF0ZXM+PC9kYXRlcz48cHVibGlzaGVyPlNBR0UgUHVibGljYXRpb25zIEluYzwvcHVibGlzaGVy
+Pjxpc2JuPjA5NTYtNzk3NjwvaXNibj48dXJscz48cmVsYXRlZC11cmxzPjx1cmw+aHR0cDovL2R4
+LmRvaS5vcmcvMTAuMTE3Ny8wOTU2Nzk3NjExNDMwOTUzPC91cmw+PC9yZWxhdGVkLXVybHM+PC91
+cmxzPjxlbGVjdHJvbmljLXJlc291cmNlLW51bT4xMC4xMTc3LzA5NTY3OTc2MTE0MzA5NTM8L2Vs
+ZWN0cm9uaWMtcmVzb3VyY2UtbnVtPjxhY2Nlc3MtZGF0ZT4yMDE3LzA3LzI1PC9hY2Nlc3MtZGF0
+ZT48L3JlY29yZD48L0NpdGU+PC9FbmROb3RlPgB=
+</w:fldData>
+        </w:fldChar>
+      </w:r>
+      <w:r>
+        <w:instrText xml:space="preserve"> ADDIN EN.CITE.DATA </w:instrText>
+      </w:r>
+      <w:r>
+        <w:fldChar w:fldCharType="end"/>
+      </w:r>
+      <w:r>
+        <w:fldChar w:fldCharType="separate"/>
+      </w:r>
+      <w:r>
+        <w:rPr>
+          <w:noProof/>
+        </w:rPr>
+        <w:t>(Fiedler &amp; Schwarz, 2015; John, Loewenstein, &amp; Prelec, 2012)</w:t>
+      </w:r>
+      <w:r>
+        <w:fldChar w:fldCharType="end"/>
+      </w:r>
+      <w:r>
+        <w:t>. All of these activities lead to increased false positive errors, and equivalently exaggerated effect sizes as represented in the scientific literature.</w:t>
+      </w:r>
+      <w:r>
+        <w:t xml:space="preserve"> </w:t>
+      </w:r>
+      <w:r>
+        <w:t xml:space="preserve">The current paper provides an </w:t>
+      </w:r>
+      <w:proofErr w:type="gramStart"/>
+      <w:r>
+        <w:t xml:space="preserve">estimate </w:t>
+      </w:r>
+      <w:r>
+        <w:t xml:space="preserve"> </w:t>
+      </w:r>
+      <w:r>
+        <w:t>of</w:t>
+      </w:r>
+      <w:proofErr w:type="gramEnd"/>
+      <w:r>
+        <w:t xml:space="preserve"> the cumulative effect of these behaviours on published effect sizes.</w:t>
+      </w:r>
+      <w:r>
+        <w:t xml:space="preserve"> </w:t>
+      </w:r>
+    </w:p>
     <w:p>
       <w:pPr>
         <w:pStyle w:val="Heading3"/>
       </w:pPr>
       <w:r>
-        <w:t>Accounting for publication bias in meta-analysis</w:t>
-      </w:r>
-    </w:p>
-    <w:p/>
-    <w:p/>
-    <w:p>
-      <w:r>
-        <w:t>However, in the current environment, selective re</w:t>
-      </w:r>
-    </w:p>
-    <w:p>
-      <w:r>
-        <w:t xml:space="preserve">One of the most underappreciated issues in psychological research is the question of </w:t>
-      </w:r>
-      <w:proofErr w:type="spellStart"/>
-      <w:r>
-        <w:t>th</w:t>
-      </w:r>
-      <w:proofErr w:type="spellEnd"/>
-    </w:p>
-    <w:p/>
-    <w:p>
-      <w:r>
-        <w:t xml:space="preserve">One of the major difficulties in using formal sample size planning in psychological </w:t>
-      </w:r>
-      <w:r>
-        <w:t>research</w:t>
-      </w:r>
-      <w:r>
-        <w:t xml:space="preserve"> is </w:t>
-      </w:r>
-      <w:r>
-        <w:t>appropriately</w:t>
-      </w:r>
-      <w:r>
-        <w:t xml:space="preserve"> selecting effect sizes for </w:t>
-      </w:r>
-      <w:r>
-        <w:t xml:space="preserve">publication. In order to be able to accurately estimate effect sizes from the literature, having an accurate estimate of the degree to which effect sizes are typically inflated is essential. </w:t>
-      </w:r>
-    </w:p>
-    <w:p/>
-    <w:p>
+        <w:t xml:space="preserve">Defining ‘successful’ </w:t>
+      </w:r>
       <w:bookmarkStart w:id="0" w:name="_GoBack"/>
       <w:bookmarkEnd w:id="0"/>
+      <w:r>
+        <w:t>replication</w:t>
+      </w:r>
+    </w:p>
+    <w:p>
+      <w:r>
+        <w:t xml:space="preserve">In order to provide a useful estimate of the effect of studies </w:t>
+      </w:r>
+    </w:p>
+    <w:p>
+      <w:r>
+        <w:t xml:space="preserve">Methods of judging </w:t>
+      </w:r>
+      <w:r>
+        <w:t>replication success</w:t>
+      </w:r>
+      <w:r>
+        <w:t xml:space="preserve"> used in the current study</w:t>
+      </w:r>
+    </w:p>
+    <w:p>
+      <w:r>
+        <w:rPr>
+          <w:b/>
+        </w:rPr>
+        <w:t>Statistically s</w:t>
+      </w:r>
+      <w:r>
+        <w:rPr>
+          <w:b/>
+        </w:rPr>
+        <w:t>ignificant results</w:t>
+      </w:r>
+      <w:r>
+        <w:t xml:space="preserve"> in the replication study</w:t>
+      </w:r>
+      <w:r>
+        <w:t xml:space="preserve">. The p values used in this instance were taken from the replication studies’ data. </w:t>
+      </w:r>
+    </w:p>
+    <w:p>
+      <w:pPr>
+        <w:rPr>
+          <w:b/>
+        </w:rPr>
+      </w:pPr>
+      <w:r>
+        <w:rPr>
+          <w:b/>
+        </w:rPr>
+        <w:t>95% CIs containing the replication effect size</w:t>
+      </w:r>
+    </w:p>
+    <w:p>
+      <w:r>
+        <w:t xml:space="preserve">If there was no publication bias in the literature, under pure sampling variability we would expect to see 83.4% of studies falling in the 95% CI of the original study </w:t>
+      </w:r>
+      <w:r>
+        <w:fldChar w:fldCharType="begin"/>
+      </w:r>
+      <w:r>
+        <w:instrText xml:space="preserve"> ADDIN EN.CITE &lt;EndNote&gt;&lt;Cite&gt;&lt;Author&gt;Cumming&lt;/Author&gt;&lt;Year&gt;2004&lt;/Year&gt;&lt;RecNum&gt;992&lt;/RecNum&gt;&lt;DisplayText&gt;(Cumming, Williams, &amp;amp; Fidler, 2004)&lt;/DisplayText&gt;&lt;record&gt;&lt;rec-number&gt;992&lt;/rec-number&gt;&lt;foreign-keys&gt;&lt;key app="EN" db-id="9xrafw5sx95dvre9w5hpevd89fzwtwr9twsw" timestamp="1539763807"&gt;992&lt;/key&gt;&lt;/foreign-keys&gt;&lt;ref-type name="Journal Article"&gt;17&lt;/ref-type&gt;&lt;contributors&gt;&lt;authors&gt;&lt;author&gt;Cumming, Geoff&lt;/author&gt;&lt;author&gt;Williams, Jennifer&lt;/author&gt;&lt;author&gt;Fidler, Fiona&lt;/author&gt;&lt;/authors&gt;&lt;/contributors&gt;&lt;titles&gt;&lt;title&gt;Replication and Researchers&amp;apos; Understanding of Confidence Intervals and Standard Error Bars&lt;/title&gt;&lt;secondary-title&gt;Understanding Statistics&lt;/secondary-title&gt;&lt;/titles&gt;&lt;periodical&gt;&lt;full-title&gt;Understanding Statistics&lt;/full-title&gt;&lt;/periodical&gt;&lt;pages&gt;299-311&lt;/pages&gt;&lt;volume&gt;3&lt;/volume&gt;&lt;number&gt;4&lt;/number&gt;&lt;dates&gt;&lt;year&gt;2004&lt;/year&gt;&lt;pub-dates&gt;&lt;date&gt;2004/11/01&lt;/date&gt;&lt;/pub-dates&gt;&lt;/dates&gt;&lt;publisher&gt;Routledge&lt;/publisher&gt;&lt;isbn&gt;1534-844X&lt;/isbn&gt;&lt;urls&gt;&lt;related-urls&gt;&lt;url&gt;https://doi.org/10.1207/s15328031us0304_5&lt;/url&gt;&lt;/related-urls&gt;&lt;/urls&gt;&lt;electronic-resource-num&gt;10.1207/s15328031us0304_5&lt;/electronic-resource-num&gt;&lt;/record&gt;&lt;/Cite&gt;&lt;/EndNote&gt;</w:instrText>
+      </w:r>
+      <w:r>
+        <w:fldChar w:fldCharType="separate"/>
+      </w:r>
+      <w:r>
+        <w:rPr>
+          <w:noProof/>
+        </w:rPr>
+        <w:t>(Cumming, Williams, &amp; Fidler, 2004)</w:t>
+      </w:r>
+      <w:r>
+        <w:fldChar w:fldCharType="end"/>
+      </w:r>
+      <w:r>
+        <w:t>. This analysis was performed for all tests were valid SEs could be developed for both the original and replication study (i.e., for t, and correlations, and F tests with a df</w:t>
+      </w:r>
+      <w:r>
+        <w:rPr>
+          <w:vertAlign w:val="subscript"/>
+        </w:rPr>
+        <w:t>1</w:t>
+      </w:r>
+      <w:r>
+        <w:t xml:space="preserve"> of 1). N = `</w:t>
+      </w:r>
+      <w:proofErr w:type="spellStart"/>
+      <w:r>
+        <w:t>nSEsvalid</w:t>
+      </w:r>
+      <w:proofErr w:type="spellEnd"/>
+      <w:r>
+        <w:t>`.</w:t>
+      </w:r>
+    </w:p>
+    <w:p>
+      <w:r>
+        <w:rPr>
+          <w:b/>
+        </w:rPr>
+        <w:t>Bayes Factors</w:t>
+      </w:r>
+      <w:r>
+        <w:t xml:space="preserve"> - BFs 01 </w:t>
+      </w:r>
+      <w:r>
+        <w:t xml:space="preserve">were calculated following </w:t>
+      </w:r>
+      <w:r>
+        <w:fldChar w:fldCharType="begin"/>
+      </w:r>
+      <w:r>
+        <w:instrText xml:space="preserve"> ADDIN EN.CITE &lt;EndNote&gt;&lt;Cite&gt;&lt;Author&gt;Wagenmakers&lt;/Author&gt;&lt;Year&gt;2016&lt;/Year&gt;&lt;RecNum&gt;994&lt;/RecNum&gt;&lt;DisplayText&gt;(Wagenmakers, Verhagen, &amp;amp; Ly, 2016)&lt;/DisplayText&gt;&lt;record&gt;&lt;rec-number&gt;994&lt;/rec-number&gt;&lt;foreign-keys&gt;&lt;key app="EN" db-id="9xrafw5sx95dvre9w5hpevd89fzwtwr9twsw" timestamp="1539764506"&gt;994&lt;/key&gt;&lt;/foreign-keys&gt;&lt;ref-type name="Journal Article"&gt;17&lt;/ref-type&gt;&lt;contributors&gt;&lt;authors&gt;&lt;author&gt;Wagenmakers, E. J.&lt;/author&gt;&lt;author&gt;Verhagen, J.&lt;/author&gt;&lt;author&gt;Ly, A.&lt;/author&gt;&lt;/authors&gt;&lt;/contributors&gt;&lt;auth-address&gt;Department of Psychology, University of Amsterdam, Weesperplein 4, 1018, XA, Amsterdam, The Netherlands. ej.wagenmakers@gmail.com.&amp;#xD;Department of Psychology, University of Amsterdam, Weesperplein 4, 1018, XA, Amsterdam, The Netherlands.&lt;/auth-address&gt;&lt;titles&gt;&lt;title&gt;How to quantify the evidence for the absence of a correlation&lt;/title&gt;&lt;secondary-title&gt;Behav Res Methods&lt;/secondary-title&gt;&lt;alt-title&gt;Behavior research methods&lt;/alt-title&gt;&lt;/titles&gt;&lt;alt-periodical&gt;&lt;full-title&gt;Behavior Research Methods&lt;/full-title&gt;&lt;/alt-periodical&gt;&lt;pages&gt;413-26&lt;/pages&gt;&lt;volume&gt;48&lt;/volume&gt;&lt;number&gt;2&lt;/number&gt;&lt;edition&gt;2015/07/08&lt;/edition&gt;&lt;keywords&gt;&lt;keyword&gt;*Bayes Theorem&lt;/keyword&gt;&lt;keyword&gt;Humans&lt;/keyword&gt;&lt;keyword&gt;Statistics as Topic/*methods&lt;/keyword&gt;&lt;keyword&gt;*Bayes factor&lt;/keyword&gt;&lt;keyword&gt;*Hypothesis test&lt;/keyword&gt;&lt;keyword&gt;*Statistical evidence&lt;/keyword&gt;&lt;/keywords&gt;&lt;dates&gt;&lt;year&gt;2016&lt;/year&gt;&lt;pub-dates&gt;&lt;date&gt;Jun&lt;/date&gt;&lt;/pub-dates&gt;&lt;/dates&gt;&lt;isbn&gt;1554-351x&lt;/isbn&gt;&lt;accession-num&gt;26148822&lt;/accession-num&gt;&lt;urls&gt;&lt;/urls&gt;&lt;custom2&gt;PMC4891395&lt;/custom2&gt;&lt;electronic-resource-num&gt;10.3758/s13428-015-0593-0&lt;/electronic-resource-num&gt;&lt;remote-database-provider&gt;NLM&lt;/remote-database-provider&gt;&lt;language&gt;eng&lt;/language&gt;&lt;/record&gt;&lt;/Cite&gt;&lt;/EndNote&gt;</w:instrText>
+      </w:r>
+      <w:r>
+        <w:fldChar w:fldCharType="separate"/>
+      </w:r>
+      <w:r>
+        <w:rPr>
+          <w:noProof/>
+        </w:rPr>
+        <w:t>(Wagenmakers, Verhagen, &amp; Ly, 2016)</w:t>
+      </w:r>
+      <w:r>
+        <w:fldChar w:fldCharType="end"/>
+      </w:r>
+      <w:r>
+        <w:t xml:space="preserve">. </w:t>
+      </w:r>
+      <w:r>
+        <w:t xml:space="preserve">The </w:t>
+      </w:r>
+      <w:r>
+        <w:t>Jeffreys–Zellner–</w:t>
+      </w:r>
+      <w:proofErr w:type="spellStart"/>
+      <w:r>
+        <w:t>Siow</w:t>
+      </w:r>
+      <w:proofErr w:type="spellEnd"/>
+      <w:r>
+        <w:t xml:space="preserve"> (JZS) </w:t>
+      </w:r>
+      <w:r>
+        <w:t xml:space="preserve">default </w:t>
+      </w:r>
+      <w:r>
+        <w:t>prior</w:t>
+      </w:r>
+      <w:r>
+        <w:t xml:space="preserve"> was used following </w:t>
+      </w:r>
+      <w:r>
+        <w:fldChar w:fldCharType="begin"/>
+      </w:r>
+      <w:r>
+        <w:instrText xml:space="preserve"> ADDIN EN.CITE &lt;EndNote&gt;&lt;Cite&gt;&lt;Author&gt;Wagenmakers&lt;/Author&gt;&lt;Year&gt;2016&lt;/Year&gt;&lt;RecNum&gt;994&lt;/RecNum&gt;&lt;DisplayText&gt;(Wagenmakers et al., 2016)&lt;/DisplayText&gt;&lt;record&gt;&lt;rec-number&gt;994&lt;/rec-number&gt;&lt;foreign-keys&gt;&lt;key app="EN" db-id="9xrafw5sx95dvre9w5hpevd89fzwtwr9twsw" timestamp="1539764506"&gt;994&lt;/key&gt;&lt;/foreign-keys&gt;&lt;ref-type name="Journal Article"&gt;17&lt;/ref-type&gt;&lt;contributors&gt;&lt;authors&gt;&lt;author&gt;Wagenmakers, E. J.&lt;/author&gt;&lt;author&gt;Verhagen, J.&lt;/author&gt;&lt;author&gt;Ly, A.&lt;/author&gt;&lt;/authors&gt;&lt;/contributors&gt;&lt;auth-address&gt;Department of Psychology, University of Amsterdam, Weesperplein 4, 1018, XA, Amsterdam, The Netherlands. ej.wagenmakers@gmail.com.&amp;#xD;Department of Psychology, University of Amsterdam, Weesperplein 4, 1018, XA, Amsterdam, The Netherlands.&lt;/auth-address&gt;&lt;titles&gt;&lt;title&gt;How to quantify the evidence for the absence of a correlation&lt;/title&gt;&lt;secondary-title&gt;Behav Res Methods&lt;/secondary-title&gt;&lt;alt-title&gt;Behavior research methods&lt;/alt-title&gt;&lt;/titles&gt;&lt;alt-periodical&gt;&lt;full-title&gt;Behavior Research Methods&lt;/full-title&gt;&lt;/alt-periodical&gt;&lt;pages&gt;413-26&lt;/pages&gt;&lt;volume&gt;48&lt;/volume&gt;&lt;number&gt;2&lt;/number&gt;&lt;edition&gt;2015/07/08&lt;/edition&gt;&lt;keywords&gt;&lt;keyword&gt;*Bayes Theorem&lt;/keyword&gt;&lt;keyword&gt;Humans&lt;/keyword&gt;&lt;keyword&gt;Statistics as Topic/*methods&lt;/keyword&gt;&lt;keyword&gt;*Bayes factor&lt;/keyword&gt;&lt;keyword&gt;*Hypothesis test&lt;/keyword&gt;&lt;keyword&gt;*Statistical evidence&lt;/keyword&gt;&lt;/keywords&gt;&lt;dates&gt;&lt;year&gt;2016&lt;/year&gt;&lt;pub-dates&gt;&lt;date&gt;Jun&lt;/date&gt;&lt;/pub-dates&gt;&lt;/dates&gt;&lt;isbn&gt;1554-351x&lt;/isbn&gt;&lt;accession-num&gt;26148822&lt;/accession-num&gt;&lt;urls&gt;&lt;/urls&gt;&lt;custom2&gt;PMC4891395&lt;/custom2&gt;&lt;electronic-resource-num&gt;10.3758/s13428-015-0593-0&lt;/electronic-resource-num&gt;&lt;remote-database-provider&gt;NLM&lt;/remote-database-provider&gt;&lt;language&gt;eng&lt;/language&gt;&lt;/record&gt;&lt;/Cite&gt;&lt;/EndNote&gt;</w:instrText>
+      </w:r>
+      <w:r>
+        <w:fldChar w:fldCharType="separate"/>
+      </w:r>
+      <w:r>
+        <w:rPr>
+          <w:noProof/>
+        </w:rPr>
+        <w:t>(Wagenmakers et al., 2016)</w:t>
+      </w:r>
+      <w:r>
+        <w:fldChar w:fldCharType="end"/>
+      </w:r>
+      <w:r>
+        <w:t xml:space="preserve">, although </w:t>
+      </w:r>
+      <w:r>
+        <w:lastRenderedPageBreak/>
+        <w:t>these values</w:t>
+      </w:r>
+      <w:r>
+        <w:t xml:space="preserve"> should be considered an approximation as they </w:t>
+      </w:r>
+      <w:r>
+        <w:t>do not take into account the fact that correlations were converted from other test statistics or effects sizes.</w:t>
+      </w:r>
+    </w:p>
+    <w:p/>
+    <w:p>
+      <w:pPr>
+        <w:pStyle w:val="Heading2"/>
+      </w:pPr>
+      <w:r>
+        <w:t>Methods</w:t>
+      </w:r>
+    </w:p>
+    <w:p>
+      <w:r>
+        <w:t>SEE MARKDOWN DOC</w:t>
+      </w:r>
+    </w:p>
+    <w:p/>
+    <w:p>
+      <w:pPr>
+        <w:pStyle w:val="Heading2"/>
+      </w:pPr>
+      <w:r>
+        <w:t xml:space="preserve">Results </w:t>
+      </w:r>
+    </w:p>
+    <w:p>
+      <w:r>
+        <w:t>A paper hoping to estimate the average effect of publication bias in psychology using what effect sizes</w:t>
+      </w:r>
     </w:p>
     <w:p/>
     <w:p/>
     <w:p/>
     <w:p>
       <w:pPr>
-        <w:pStyle w:val="Heading2"/>
-      </w:pPr>
-      <w:r>
-        <w:t>Methods</w:t>
-      </w:r>
-    </w:p>
-    <w:p>
-      <w:r>
-        <w:t>SEE MARKDOWN DOC</w:t>
-      </w:r>
-    </w:p>
-    <w:p/>
-    <w:p>
-      <w:pPr>
-        <w:pStyle w:val="Heading2"/>
-      </w:pPr>
-      <w:r>
-        <w:t xml:space="preserve">Results </w:t>
-      </w:r>
-    </w:p>
-    <w:p/>
-    <w:p>
+        <w:pStyle w:val="EndNoteBibliography"/>
+        <w:spacing w:after="0"/>
+        <w:ind w:left="720" w:hanging="720"/>
+      </w:pPr>
+      <w:r>
+        <w:fldChar w:fldCharType="begin"/>
+      </w:r>
+      <w:r>
+        <w:instrText xml:space="preserve"> ADDIN EN.REFLIST </w:instrText>
+      </w:r>
+      <w:r>
+        <w:fldChar w:fldCharType="separate"/>
+      </w:r>
+      <w:r>
+        <w:t xml:space="preserve">Cohen, J. (1990). Things I have learned (so far). </w:t>
+      </w:r>
+      <w:r>
+        <w:rPr>
+          <w:i/>
+        </w:rPr>
+        <w:t>American Psychologist, 45</w:t>
+      </w:r>
+      <w:r>
+        <w:t>(12), 1304-1312. doi:10.1037/0003-066X.45.12.1304</w:t>
+      </w:r>
+    </w:p>
+    <w:p>
+      <w:pPr>
+        <w:pStyle w:val="EndNoteBibliography"/>
+        <w:spacing w:after="0"/>
+        <w:ind w:left="720" w:hanging="720"/>
+      </w:pPr>
+      <w:r>
+        <w:t xml:space="preserve">Cohen, J. (1994). The earth is round (p &lt; .05). </w:t>
+      </w:r>
+      <w:r>
+        <w:rPr>
+          <w:i/>
+        </w:rPr>
+        <w:t>American psychologist, The, 49</w:t>
+      </w:r>
+      <w:r>
+        <w:t>(12), 997-1003. doi:</w:t>
+      </w:r>
+      <w:hyperlink r:id="rId7" w:history="1">
+        <w:r>
+          <w:rPr>
+            <w:rStyle w:val="Hyperlink"/>
+          </w:rPr>
+          <w:t>http://dx.doi.org/10.1037/0003-066X.49.12.997</w:t>
+        </w:r>
+      </w:hyperlink>
+    </w:p>
+    <w:p>
+      <w:pPr>
+        <w:pStyle w:val="EndNoteBibliography"/>
+        <w:spacing w:after="0"/>
+        <w:ind w:left="720" w:hanging="720"/>
+      </w:pPr>
+      <w:r>
+        <w:t xml:space="preserve">Cumming, G., Williams, J., &amp; Fidler, F. (2004). Replication and Researchers' Understanding of Confidence Intervals and Standard Error Bars. </w:t>
+      </w:r>
+      <w:r>
+        <w:rPr>
+          <w:i/>
+        </w:rPr>
+        <w:t>Understanding Statistics, 3</w:t>
+      </w:r>
+      <w:r>
+        <w:t>(4), 299-311. doi:10.1207/s15328031us0304_5</w:t>
+      </w:r>
+    </w:p>
+    <w:p>
+      <w:pPr>
+        <w:pStyle w:val="EndNoteBibliography"/>
+        <w:spacing w:after="0"/>
+        <w:ind w:left="720" w:hanging="720"/>
+      </w:pPr>
+      <w:r>
+        <w:t xml:space="preserve">Fanelli, D. (2010). “Positive” Results Increase Down the Hierarchy of the Sciences. </w:t>
+      </w:r>
+      <w:r>
+        <w:rPr>
+          <w:i/>
+        </w:rPr>
+        <w:t>PLOS ONE, 5</w:t>
+      </w:r>
+      <w:r>
+        <w:t>(4), e10068. doi:10.1371/journal.pone.0010068</w:t>
+      </w:r>
+    </w:p>
+    <w:p>
+      <w:pPr>
+        <w:pStyle w:val="EndNoteBibliography"/>
+        <w:spacing w:after="0"/>
+        <w:ind w:left="720" w:hanging="720"/>
+      </w:pPr>
+      <w:r>
+        <w:t xml:space="preserve">Fanelli, D. (2012). Negative results are disappearing from most disciplines and countries. </w:t>
+      </w:r>
+      <w:r>
+        <w:rPr>
+          <w:i/>
+        </w:rPr>
+        <w:t>Scientometrics, 90</w:t>
+      </w:r>
+      <w:r>
+        <w:t>(3), 891-904. doi:10.1007/s11192-011-0494-7</w:t>
+      </w:r>
+    </w:p>
+    <w:p>
+      <w:pPr>
+        <w:pStyle w:val="EndNoteBibliography"/>
+        <w:spacing w:after="0"/>
+        <w:ind w:left="720" w:hanging="720"/>
+      </w:pPr>
+      <w:r>
+        <w:t xml:space="preserve">Fiedler, K., &amp; Schwarz, N. (2015). Questionable Research Practices Revisited. </w:t>
+      </w:r>
+      <w:r>
+        <w:rPr>
+          <w:i/>
+        </w:rPr>
+        <w:t>Social Psychological and Personality Science, 7</w:t>
+      </w:r>
+      <w:r>
+        <w:t>(1), 45-52. doi:10.1177/1948550615612150</w:t>
+      </w:r>
+    </w:p>
+    <w:p>
+      <w:pPr>
+        <w:pStyle w:val="EndNoteBibliography"/>
+        <w:spacing w:after="0"/>
+        <w:ind w:left="720" w:hanging="720"/>
+      </w:pPr>
+      <w:r>
+        <w:t xml:space="preserve">Hartgerink, C. H. J., van Aert, R. C. M., Nuijten, M. B., Wicherts, J. M., &amp; van Assen, M. A. L. M. (2016). Distributions of p-values smaller than .05 in psychology: what is going on? </w:t>
+      </w:r>
+      <w:r>
+        <w:rPr>
+          <w:i/>
+        </w:rPr>
+        <w:t>PeerJ, 4</w:t>
+      </w:r>
+      <w:r>
+        <w:t>, e1935. doi:10.7717/peerj.1935</w:t>
+      </w:r>
+    </w:p>
+    <w:p>
+      <w:pPr>
+        <w:pStyle w:val="EndNoteBibliography"/>
+        <w:spacing w:after="0"/>
+        <w:ind w:left="720" w:hanging="720"/>
+      </w:pPr>
+      <w:r>
+        <w:t xml:space="preserve">Hedges, L. V. (1992). Modeling Publication Selection Effects in Meta-Analysis. </w:t>
+      </w:r>
+      <w:r>
+        <w:rPr>
+          <w:i/>
+        </w:rPr>
+        <w:t>Statistical Science, 7</w:t>
+      </w:r>
+      <w:r>
+        <w:t xml:space="preserve">(2), 246-255.  Retrieved from </w:t>
+      </w:r>
+      <w:hyperlink r:id="rId8" w:history="1">
+        <w:r>
+          <w:rPr>
+            <w:rStyle w:val="Hyperlink"/>
+          </w:rPr>
+          <w:t>http://www.jstor.org.ezp.lib.unimelb.edu.au/stable/2246311</w:t>
+        </w:r>
+      </w:hyperlink>
+    </w:p>
+    <w:p>
+      <w:pPr>
+        <w:pStyle w:val="EndNoteBibliography"/>
+        <w:spacing w:after="0"/>
+        <w:ind w:left="720" w:hanging="720"/>
+      </w:pPr>
+      <w:r>
+        <w:t xml:space="preserve">John, L. K., Loewenstein, G., &amp; Prelec, D. (2012). Measuring the Prevalence of Questionable Research Practices With Incentives for Truth Telling. </w:t>
+      </w:r>
+      <w:r>
+        <w:rPr>
+          <w:i/>
+        </w:rPr>
+        <w:t>Psychological Science, 23</w:t>
+      </w:r>
+      <w:r>
+        <w:t>(5), 524-532. doi:10.1177/0956797611430953</w:t>
+      </w:r>
+    </w:p>
+    <w:p>
+      <w:pPr>
+        <w:pStyle w:val="EndNoteBibliography"/>
+        <w:spacing w:after="0"/>
+        <w:ind w:left="720" w:hanging="720"/>
+      </w:pPr>
+      <w:r>
+        <w:t xml:space="preserve">Kerr, N. L. (1998). HARKing: Hypothesizing After the Results are Known. </w:t>
+      </w:r>
+      <w:r>
+        <w:rPr>
+          <w:i/>
+        </w:rPr>
+        <w:t>Personality and Social Psychology Review, 2</w:t>
+      </w:r>
+      <w:r>
+        <w:t>(3), 196-217. doi:10.1207/s15327957pspr0203_4</w:t>
+      </w:r>
+    </w:p>
+    <w:p>
+      <w:pPr>
+        <w:pStyle w:val="EndNoteBibliography"/>
+        <w:spacing w:after="0"/>
+        <w:ind w:left="720" w:hanging="720"/>
+      </w:pPr>
+      <w:r>
+        <w:t xml:space="preserve">Lane, D. M., &amp; Dunlap, W. P. (1978). Estimating effect size: Bias resulting from the significance criterion in editorial decisions. </w:t>
+      </w:r>
+      <w:r>
+        <w:rPr>
+          <w:i/>
+        </w:rPr>
+        <w:t>British Journal of Mathematical and Statistical Psychology, 31</w:t>
+      </w:r>
+      <w:r>
+        <w:t>(2), 107-112. doi:10.1111/j.2044-8317.1978.tb00578.x</w:t>
+      </w:r>
+    </w:p>
+    <w:p>
+      <w:pPr>
+        <w:pStyle w:val="EndNoteBibliography"/>
+        <w:spacing w:after="0"/>
+        <w:ind w:left="720" w:hanging="720"/>
+      </w:pPr>
+      <w:r>
+        <w:t xml:space="preserve">Mahoney, M. J. (1977). Publication prejudices: An experimental study of confirmatory bias in the peer review system. </w:t>
+      </w:r>
+      <w:r>
+        <w:rPr>
+          <w:i/>
+        </w:rPr>
+        <w:t>Cognitive Therapy and Research, 1</w:t>
+      </w:r>
+      <w:r>
+        <w:t>(2), 161-175. doi:10.1007/BF01173636</w:t>
+      </w:r>
+    </w:p>
+    <w:p>
+      <w:pPr>
+        <w:pStyle w:val="EndNoteBibliography"/>
+        <w:spacing w:after="0"/>
+        <w:ind w:left="720" w:hanging="720"/>
+      </w:pPr>
+      <w:r>
+        <w:t xml:space="preserve">Meehl, P. E. (1967). Theory-Testing in Psychology and Physics: A Methodological Paradox. </w:t>
+      </w:r>
+      <w:r>
+        <w:rPr>
+          <w:i/>
+        </w:rPr>
+        <w:t>Philosophy of Science, 34</w:t>
+      </w:r>
+      <w:r>
+        <w:t>(2), 103-115. doi:10.1086/288135</w:t>
+      </w:r>
+    </w:p>
+    <w:p>
+      <w:pPr>
+        <w:pStyle w:val="EndNoteBibliography"/>
+        <w:spacing w:after="0"/>
+        <w:ind w:left="720" w:hanging="720"/>
+      </w:pPr>
       <w:r>
         <w:lastRenderedPageBreak/>
-        <w:t>A paper hoping to estimate the average effect of publication bias in psychology using what effect sizes</w:t>
-      </w:r>
-    </w:p>
-    <w:p/>
-    <w:p/>
+        <w:t xml:space="preserve">Meehl, P. E. (1978). Theoretical risks and tabular asterisks: Sir Karl, Sir Ronald, and the slow progress of soft psychology. </w:t>
+      </w:r>
+      <w:r>
+        <w:rPr>
+          <w:i/>
+        </w:rPr>
+        <w:t>Journal of Consulting and Clinical Psychology, 46</w:t>
+      </w:r>
+      <w:r>
+        <w:t>(4), 806-834. doi:10.1037/0022-006X.46.4.806</w:t>
+      </w:r>
+    </w:p>
+    <w:p>
+      <w:pPr>
+        <w:pStyle w:val="EndNoteBibliography"/>
+        <w:spacing w:after="0"/>
+        <w:ind w:left="720" w:hanging="720"/>
+      </w:pPr>
+      <w:r>
+        <w:t xml:space="preserve">Murphy, K. R., &amp; Aguinis, H. (2017). HARKing: How Badly Can Cherry-Picking and Question Trolling Produce Bias in Published Results? </w:t>
+      </w:r>
+      <w:r>
+        <w:rPr>
+          <w:i/>
+        </w:rPr>
+        <w:t>Journal of Business and Psychology</w:t>
+      </w:r>
+      <w:r>
+        <w:t>. doi:10.1007/s10869-017-9524-7</w:t>
+      </w:r>
+    </w:p>
+    <w:p>
+      <w:pPr>
+        <w:pStyle w:val="EndNoteBibliography"/>
+        <w:spacing w:after="0"/>
+        <w:ind w:left="720" w:hanging="720"/>
+      </w:pPr>
+      <w:r>
+        <w:t xml:space="preserve">Oakes, M. (1986). </w:t>
+      </w:r>
+      <w:r>
+        <w:rPr>
+          <w:i/>
+        </w:rPr>
+        <w:t>Statistical inference: A commentary for the social and behavioural sciences</w:t>
+      </w:r>
+      <w:r>
+        <w:t xml:space="preserve">. New York, NY: Wiley. </w:t>
+      </w:r>
+    </w:p>
+    <w:p>
+      <w:pPr>
+        <w:pStyle w:val="EndNoteBibliography"/>
+        <w:spacing w:after="0"/>
+        <w:ind w:left="720" w:hanging="720"/>
+      </w:pPr>
+      <w:r>
+        <w:t xml:space="preserve">Rosenthal, R. (1979). The file drawer problem and tolerance for null results. </w:t>
+      </w:r>
+      <w:r>
+        <w:rPr>
+          <w:i/>
+        </w:rPr>
+        <w:t>Psychological Bulletin, 86</w:t>
+      </w:r>
+      <w:r>
+        <w:t xml:space="preserve">(3), 638-641.  Retrieved from </w:t>
+      </w:r>
+      <w:hyperlink r:id="rId9" w:history="1">
+        <w:r>
+          <w:rPr>
+            <w:rStyle w:val="Hyperlink"/>
+          </w:rPr>
+          <w:t>http://sfx.unimelb.hosted.exlibrisgroup.com/sfxlcl41?rft.jtitle=Psychological%20Bulletin&amp;rft.volume=86&amp;rft.spage=638&amp;rft_id=info%3Adoi%2F10.1037%2F%2F0033-2909.86.3.638&amp;rft.genre=article&amp;rft_val_fmt=info%3Aofi%2Ffmt%3Akev%3Amtx%3Ajournal&amp;ctx_ver=Z39.88-2004&amp;url_ver=Z39.88-2004&amp;url_ctx_fmt=info%3Aofi%2Ffmt%3Akev%3Amtx%3Actx&amp;rfr_id=info%3Asid%2Fpps.sagepub.com&amp;ctx_tim=2016-03-08T02%3A06%3A12.902-08%3A00</w:t>
+        </w:r>
+      </w:hyperlink>
+    </w:p>
+    <w:p>
+      <w:pPr>
+        <w:pStyle w:val="EndNoteBibliography"/>
+        <w:spacing w:after="0"/>
+        <w:ind w:left="720" w:hanging="720"/>
+      </w:pPr>
+      <w:r>
+        <w:t xml:space="preserve">Simmons, J. P., Nelson, L. D., &amp; Simonsohn, U. (2011). False-Positive Psychology. </w:t>
+      </w:r>
+      <w:r>
+        <w:rPr>
+          <w:i/>
+        </w:rPr>
+        <w:t>Psychological Science, 22</w:t>
+      </w:r>
+      <w:r>
+        <w:t>(11), 1359-1366. doi:10.1177/0956797611417632</w:t>
+      </w:r>
+    </w:p>
+    <w:p>
+      <w:pPr>
+        <w:pStyle w:val="EndNoteBibliography"/>
+        <w:spacing w:after="0"/>
+        <w:ind w:left="720" w:hanging="720"/>
+      </w:pPr>
+      <w:r>
+        <w:t xml:space="preserve">Szucs, D., &amp; Ioannidis, J. P. A. (2017). Empirical assessment of published effect sizes and power in the recent cognitive neuroscience and psychology literature. </w:t>
+      </w:r>
+      <w:r>
+        <w:rPr>
+          <w:i/>
+        </w:rPr>
+        <w:t>PLOS Biology, 15</w:t>
+      </w:r>
+      <w:r>
+        <w:t>(3), e2000797. doi:10.1371/journal.pbio.2000797</w:t>
+      </w:r>
+    </w:p>
+    <w:p>
+      <w:pPr>
+        <w:pStyle w:val="EndNoteBibliography"/>
+        <w:ind w:left="720" w:hanging="720"/>
+      </w:pPr>
+      <w:r>
+        <w:t xml:space="preserve">Wagenmakers, E. J., Verhagen, J., &amp; Ly, A. (2016). How to quantify the evidence for the absence of a correlation. </w:t>
+      </w:r>
+      <w:r>
+        <w:rPr>
+          <w:i/>
+        </w:rPr>
+        <w:t>Behav Res Methods, 48</w:t>
+      </w:r>
+      <w:r>
+        <w:t>(2), 413-426. doi:10.3758/s13428-015-0593-0</w:t>
+      </w:r>
+    </w:p>
+    <w:p>
+      <w:r>
+        <w:fldChar w:fldCharType="end"/>
+      </w:r>
+    </w:p>
     <w:sectPr>
       <w:pgSz w:w="11906" w:h="16838"/>
       <w:pgMar w:top="1440" w:right="1440" w:bottom="1440" w:left="1440" w:header="708" w:footer="708" w:gutter="0"/>
@@ -127,6 +1864,186 @@
     </w:sectPr>
   </w:body>
 </w:document>
+</file>
+
+<file path=word/endnotes.xml><?xml version="1.0" encoding="utf-8"?>
+<w:endnotes xmlns:wpc="http://schemas.microsoft.com/office/word/2010/wordprocessingCanvas" xmlns:cx="http://schemas.microsoft.com/office/drawing/2014/chartex" xmlns:cx1="http://schemas.microsoft.com/office/drawing/2015/9/8/chartex" xmlns:cx2="http://schemas.microsoft.com/office/drawing/2015/10/21/chartex" xmlns:cx3="http://schemas.microsoft.com/office/drawing/2016/5/9/chartex" xmlns:cx4="http://schemas.microsoft.com/office/drawing/2016/5/10/chartex" xmlns:cx5="http://schemas.microsoft.com/office/drawing/2016/5/11/chartex" xmlns:cx6="http://schemas.microsoft.com/office/drawing/2016/5/12/chartex" xmlns:cx7="http://schemas.microsoft.com/office/drawing/2016/5/13/chartex" xmlns:cx8="http://schemas.microsoft.com/office/drawing/2016/5/14/chartex" xmlns:mc="http://schemas.openxmlformats.org/markup-compatibility/2006" xmlns:aink="http://schemas.microsoft.com/office/drawing/2016/ink" xmlns:am3d="http://schemas.microsoft.com/office/drawing/2017/model3d" xmlns:o="urn:schemas-microsoft-com:office:office" xmlns:r="http://schemas.openxmlformats.org/officeDocument/2006/relationships" xmlns:m="http://schemas.openxmlformats.org/officeDocument/2006/math" xmlns:v="urn:schemas-microsoft-com:vml" xmlns:wp14="http://schemas.microsoft.com/office/word/2010/wordprocessingDrawing" xmlns:wp="http://schemas.openxmlformats.org/drawingml/2006/wordprocessingDrawing" xmlns:w10="urn:schemas-microsoft-com:office:word" xmlns:w="http://schemas.openxmlformats.org/wordprocessingml/2006/main" xmlns:w14="http://schemas.microsoft.com/office/word/2010/wordml" xmlns:w15="http://schemas.microsoft.com/office/word/2012/wordml" xmlns:w16cid="http://schemas.microsoft.com/office/word/2016/wordml/cid" xmlns:w16se="http://schemas.microsoft.com/office/word/2015/wordml/symex" xmlns:wpg="http://schemas.microsoft.com/office/word/2010/wordprocessingGroup" xmlns:wpi="http://schemas.microsoft.com/office/word/2010/wordprocessingInk" xmlns:wne="http://schemas.microsoft.com/office/word/2006/wordml" xmlns:wps="http://schemas.microsoft.com/office/word/2010/wordprocessingShape" mc:Ignorable="w14 w15 w16se w16cid wp14">
+  <w:endnote w:type="separator" w:id="-1">
+    <w:p>
+      <w:pPr>
+        <w:spacing w:after="0" w:line="240" w:lineRule="auto"/>
+      </w:pPr>
+      <w:r>
+        <w:separator/>
+      </w:r>
+    </w:p>
+  </w:endnote>
+  <w:endnote w:type="continuationSeparator" w:id="0">
+    <w:p>
+      <w:pPr>
+        <w:spacing w:after="0" w:line="240" w:lineRule="auto"/>
+      </w:pPr>
+      <w:r>
+        <w:continuationSeparator/>
+      </w:r>
+    </w:p>
+  </w:endnote>
+</w:endnotes>
+</file>
+
+<file path=word/footnotes.xml><?xml version="1.0" encoding="utf-8"?>
+<w:footnotes xmlns:wpc="http://schemas.microsoft.com/office/word/2010/wordprocessingCanvas" xmlns:cx="http://schemas.microsoft.com/office/drawing/2014/chartex" xmlns:cx1="http://schemas.microsoft.com/office/drawing/2015/9/8/chartex" xmlns:cx2="http://schemas.microsoft.com/office/drawing/2015/10/21/chartex" xmlns:cx3="http://schemas.microsoft.com/office/drawing/2016/5/9/chartex" xmlns:cx4="http://schemas.microsoft.com/office/drawing/2016/5/10/chartex" xmlns:cx5="http://schemas.microsoft.com/office/drawing/2016/5/11/chartex" xmlns:cx6="http://schemas.microsoft.com/office/drawing/2016/5/12/chartex" xmlns:cx7="http://schemas.microsoft.com/office/drawing/2016/5/13/chartex" xmlns:cx8="http://schemas.microsoft.com/office/drawing/2016/5/14/chartex" xmlns:mc="http://schemas.openxmlformats.org/markup-compatibility/2006" xmlns:aink="http://schemas.microsoft.com/office/drawing/2016/ink" xmlns:am3d="http://schemas.microsoft.com/office/drawing/2017/model3d" xmlns:o="urn:schemas-microsoft-com:office:office" xmlns:r="http://schemas.openxmlformats.org/officeDocument/2006/relationships" xmlns:m="http://schemas.openxmlformats.org/officeDocument/2006/math" xmlns:v="urn:schemas-microsoft-com:vml" xmlns:wp14="http://schemas.microsoft.com/office/word/2010/wordprocessingDrawing" xmlns:wp="http://schemas.openxmlformats.org/drawingml/2006/wordprocessingDrawing" xmlns:w10="urn:schemas-microsoft-com:office:word" xmlns:w="http://schemas.openxmlformats.org/wordprocessingml/2006/main" xmlns:w14="http://schemas.microsoft.com/office/word/2010/wordml" xmlns:w15="http://schemas.microsoft.com/office/word/2012/wordml" xmlns:w16cid="http://schemas.microsoft.com/office/word/2016/wordml/cid" xmlns:w16se="http://schemas.microsoft.com/office/word/2015/wordml/symex" xmlns:wpg="http://schemas.microsoft.com/office/word/2010/wordprocessingGroup" xmlns:wpi="http://schemas.microsoft.com/office/word/2010/wordprocessingInk" xmlns:wne="http://schemas.microsoft.com/office/word/2006/wordml" xmlns:wps="http://schemas.microsoft.com/office/word/2010/wordprocessingShape" mc:Ignorable="w14 w15 w16se w16cid wp14">
+  <w:footnote w:type="separator" w:id="-1">
+    <w:p>
+      <w:pPr>
+        <w:spacing w:after="0" w:line="240" w:lineRule="auto"/>
+      </w:pPr>
+      <w:r>
+        <w:separator/>
+      </w:r>
+    </w:p>
+  </w:footnote>
+  <w:footnote w:type="continuationSeparator" w:id="0">
+    <w:p>
+      <w:pPr>
+        <w:spacing w:after="0" w:line="240" w:lineRule="auto"/>
+      </w:pPr>
+      <w:r>
+        <w:continuationSeparator/>
+      </w:r>
+    </w:p>
+  </w:footnote>
+  <w:footnote w:id="1">
+    <w:p>
+      <w:pPr>
+        <w:pStyle w:val="FootnoteText"/>
+      </w:pPr>
+      <w:r>
+        <w:rPr>
+          <w:rStyle w:val="FootnoteReference"/>
+        </w:rPr>
+        <w:footnoteRef/>
+      </w:r>
+      <w:r>
+        <w:t xml:space="preserve"> </w:t>
+      </w:r>
+      <m:oMath>
+        <m:f>
+          <m:fPr>
+            <m:ctrlPr>
+              <w:rPr>
+                <w:rFonts w:ascii="Cambria Math" w:hAnsi="Cambria Math"/>
+              </w:rPr>
+            </m:ctrlPr>
+          </m:fPr>
+          <m:num>
+            <m:r>
+              <w:rPr>
+                <w:rFonts w:ascii="Cambria Math" w:hAnsi="Cambria Math"/>
+              </w:rPr>
+              <m:t>.75</m:t>
+            </m:r>
+            <m:ctrlPr>
+              <w:rPr>
+                <w:rFonts w:ascii="Cambria Math" w:hAnsi="Cambria Math"/>
+                <w:i/>
+              </w:rPr>
+            </m:ctrlPr>
+          </m:num>
+          <m:den>
+            <m:r>
+              <w:rPr>
+                <w:rFonts w:ascii="Cambria Math" w:hAnsi="Cambria Math"/>
+              </w:rPr>
+              <m:t>.44</m:t>
+            </m:r>
+            <m:ctrlPr>
+              <w:rPr>
+                <w:rFonts w:ascii="Cambria Math" w:hAnsi="Cambria Math"/>
+                <w:i/>
+              </w:rPr>
+            </m:ctrlPr>
+          </m:den>
+        </m:f>
+      </m:oMath>
+      <w:r>
+        <w:t xml:space="preserve"> </w:t>
+      </w:r>
+      <w:r>
+        <w:t>to</w:t>
+      </w:r>
+      <w:r>
+        <w:t xml:space="preserve"> </w:t>
+      </w:r>
+      <m:oMath>
+        <m:f>
+          <m:fPr>
+            <m:ctrlPr>
+              <w:rPr>
+                <w:rFonts w:ascii="Cambria Math" w:hAnsi="Cambria Math"/>
+              </w:rPr>
+            </m:ctrlPr>
+          </m:fPr>
+          <m:num>
+            <m:r>
+              <w:rPr>
+                <w:rFonts w:ascii="Cambria Math" w:hAnsi="Cambria Math"/>
+              </w:rPr>
+              <m:t>.9</m:t>
+            </m:r>
+            <m:ctrlPr>
+              <w:rPr>
+                <w:rFonts w:ascii="Cambria Math" w:hAnsi="Cambria Math"/>
+                <w:i/>
+              </w:rPr>
+            </m:ctrlPr>
+          </m:num>
+          <m:den>
+            <m:r>
+              <w:rPr>
+                <w:rFonts w:ascii="Cambria Math" w:hAnsi="Cambria Math"/>
+              </w:rPr>
+              <m:t>.44</m:t>
+            </m:r>
+            <m:ctrlPr>
+              <w:rPr>
+                <w:rFonts w:ascii="Cambria Math" w:hAnsi="Cambria Math"/>
+                <w:i/>
+              </w:rPr>
+            </m:ctrlPr>
+          </m:den>
+        </m:f>
+      </m:oMath>
+      <w:r>
+        <w:t>. These estimates</w:t>
+      </w:r>
+      <w:r>
+        <w:t xml:space="preserve"> </w:t>
+      </w:r>
+      <w:r>
+        <w:t>a</w:t>
+      </w:r>
+      <w:r>
+        <w:t xml:space="preserve">ssume that all studies </w:t>
+      </w:r>
+      <w:r>
+        <w:t>performed</w:t>
+      </w:r>
+      <w:r>
+        <w:t xml:space="preserve"> examin</w:t>
+      </w:r>
+      <w:r>
+        <w:t xml:space="preserve">e </w:t>
+      </w:r>
+      <w:r>
+        <w:t xml:space="preserve">non-null findings, </w:t>
+      </w:r>
+      <w:r>
+        <w:t xml:space="preserve">lowering the number of studies which have to be performed to account for the proportion of significant main findings in psychology. More realistic estimates would lead to greater numbers of non-null studies having to be performed. </w:t>
+      </w:r>
+    </w:p>
+  </w:footnote>
+</w:footnotes>
 </file>
 
 <file path=word/styles.xml><?xml version="1.0" encoding="utf-8"?>
@@ -574,7 +2491,6 @@
   <w:style w:type="character" w:default="1" w:styleId="DefaultParagraphFont">
     <w:name w:val="Default Paragraph Font"/>
     <w:uiPriority w:val="1"/>
-    <w:semiHidden/>
     <w:unhideWhenUsed/>
   </w:style>
   <w:style w:type="table" w:default="1" w:styleId="TableNormal">
@@ -645,6 +2561,96 @@
       <w:color w:val="1F3763" w:themeColor="accent1" w:themeShade="7F"/>
       <w:sz w:val="24"/>
       <w:szCs w:val="24"/>
+    </w:rPr>
+  </w:style>
+  <w:style w:type="paragraph" w:customStyle="1" w:styleId="EndNoteBibliographyTitle">
+    <w:name w:val="EndNote Bibliography Title"/>
+    <w:basedOn w:val="Normal"/>
+    <w:link w:val="EndNoteBibliographyTitleChar"/>
+    <w:rsid w:val="007D706D"/>
+    <w:pPr>
+      <w:spacing w:after="0"/>
+      <w:jc w:val="center"/>
+    </w:pPr>
+    <w:rPr>
+      <w:rFonts w:ascii="Calibri" w:hAnsi="Calibri" w:cs="Calibri"/>
+      <w:noProof/>
+      <w:lang w:val="en-US"/>
+    </w:rPr>
+  </w:style>
+  <w:style w:type="character" w:customStyle="1" w:styleId="EndNoteBibliographyTitleChar">
+    <w:name w:val="EndNote Bibliography Title Char"/>
+    <w:basedOn w:val="DefaultParagraphFont"/>
+    <w:link w:val="EndNoteBibliographyTitle"/>
+    <w:rsid w:val="007D706D"/>
+    <w:rPr>
+      <w:rFonts w:ascii="Calibri" w:hAnsi="Calibri" w:cs="Calibri"/>
+      <w:noProof/>
+      <w:lang w:val="en-US"/>
+    </w:rPr>
+  </w:style>
+  <w:style w:type="paragraph" w:customStyle="1" w:styleId="EndNoteBibliography">
+    <w:name w:val="EndNote Bibliography"/>
+    <w:basedOn w:val="Normal"/>
+    <w:link w:val="EndNoteBibliographyChar"/>
+    <w:rsid w:val="007D706D"/>
+    <w:pPr>
+      <w:spacing w:line="240" w:lineRule="auto"/>
+    </w:pPr>
+    <w:rPr>
+      <w:rFonts w:ascii="Calibri" w:hAnsi="Calibri" w:cs="Calibri"/>
+      <w:noProof/>
+      <w:lang w:val="en-US"/>
+    </w:rPr>
+  </w:style>
+  <w:style w:type="character" w:customStyle="1" w:styleId="EndNoteBibliographyChar">
+    <w:name w:val="EndNote Bibliography Char"/>
+    <w:basedOn w:val="DefaultParagraphFont"/>
+    <w:link w:val="EndNoteBibliography"/>
+    <w:rsid w:val="007D706D"/>
+    <w:rPr>
+      <w:rFonts w:ascii="Calibri" w:hAnsi="Calibri" w:cs="Calibri"/>
+      <w:noProof/>
+      <w:lang w:val="en-US"/>
+    </w:rPr>
+  </w:style>
+  <w:style w:type="paragraph" w:styleId="FootnoteText">
+    <w:name w:val="footnote text"/>
+    <w:basedOn w:val="Normal"/>
+    <w:link w:val="FootnoteTextChar"/>
+    <w:uiPriority w:val="99"/>
+    <w:semiHidden/>
+    <w:unhideWhenUsed/>
+    <w:rsid w:val="007F350D"/>
+    <w:pPr>
+      <w:spacing w:after="0" w:line="240" w:lineRule="auto"/>
+    </w:pPr>
+    <w:rPr>
+      <w:sz w:val="20"/>
+      <w:szCs w:val="20"/>
+    </w:rPr>
+  </w:style>
+  <w:style w:type="character" w:customStyle="1" w:styleId="FootnoteTextChar">
+    <w:name w:val="Footnote Text Char"/>
+    <w:basedOn w:val="DefaultParagraphFont"/>
+    <w:link w:val="FootnoteText"/>
+    <w:uiPriority w:val="99"/>
+    <w:semiHidden/>
+    <w:rsid w:val="007F350D"/>
+    <w:rPr>
+      <w:sz w:val="20"/>
+      <w:szCs w:val="20"/>
+    </w:rPr>
+  </w:style>
+  <w:style w:type="character" w:styleId="FootnoteReference">
+    <w:name w:val="footnote reference"/>
+    <w:basedOn w:val="DefaultParagraphFont"/>
+    <w:uiPriority w:val="99"/>
+    <w:semiHidden/>
+    <w:unhideWhenUsed/>
+    <w:rsid w:val="007F350D"/>
+    <w:rPr>
+      <w:vertAlign w:val="superscript"/>
     </w:rPr>
   </w:style>
 </w:styles>
@@ -943,4 +2949,16 @@
     </a:ext>
   </a:extLst>
 </a:theme>
+</file>
+
+<file path=customXml/item1.xml><?xml version="1.0" encoding="utf-8"?>
+<b:Sources xmlns:b="http://schemas.openxmlformats.org/officeDocument/2006/bibliography" xmlns="http://schemas.openxmlformats.org/officeDocument/2006/bibliography" SelectedStyle="\APASixthEditionOfficeOnline.xsl" StyleName="APA" Version="6"/>
+</file>
+
+<file path=customXml/itemProps1.xml><?xml version="1.0" encoding="utf-8"?>
+<ds:datastoreItem xmlns:ds="http://schemas.openxmlformats.org/officeDocument/2006/customXml" ds:itemID="{47CF2D00-DA72-49BF-91E1-356419D4508A}">
+  <ds:schemaRefs>
+    <ds:schemaRef ds:uri="http://schemas.openxmlformats.org/officeDocument/2006/bibliography"/>
+  </ds:schemaRefs>
+</ds:datastoreItem>
 </file>
</xml_diff>

<commit_message>
Playing around with model
</commit_message>
<xml_diff>
--- a/Effect size adjustment.docx
+++ b/Effect size adjustment.docx
@@ -26,7 +26,12 @@
     </w:p>
     <w:p>
       <w:r>
-        <w:t xml:space="preserve">An important aspect in developing a coherent and reliable scientific literature is the discovery and precise estimation of associations. Although the presence or absence of effects may be an interesting question in of itself, an understanding of the magnitude and </w:t>
+        <w:t>An important aspect in developing a coherent and reliable scientific literature is the discovery and precise estimation of associations. Although the presence or a</w:t>
+      </w:r>
+      <w:bookmarkStart w:id="0" w:name="_GoBack"/>
+      <w:bookmarkEnd w:id="0"/>
+      <w:r>
+        <w:t xml:space="preserve">bsence of effects may be an interesting question in of itself, an understanding of the magnitude and </w:t>
       </w:r>
       <w:r>
         <w:t>importance</w:t>
@@ -269,36 +274,21 @@
         <w:t>An essential question for the purposes of understanding our scientific literature, as well as for planning future studies, is assessing the degree to which effect sizes are inflated in the published literature</w:t>
       </w:r>
       <w:r>
+        <w:t xml:space="preserve">. The current paper examines a newly available resource, large scale replication studies which have systematically replicated bodies of research, in order to estimate the degree to which effects reported in the psychological literature are inflated.  </w:t>
+      </w:r>
+    </w:p>
+    <w:p>
+      <w:r>
+        <w:t xml:space="preserve">The current paper </w:t>
+      </w:r>
+      <w:r>
+        <w:t>examines the results of over 300 replication attempts conducted as a part of seven large scale replication studies</w:t>
+      </w:r>
+      <w:r>
         <w:t xml:space="preserve">. </w:t>
       </w:r>
       <w:r>
-        <w:t xml:space="preserve">The current paper examines a newly available resource, large scale replication studies which have systematically replicated bodies of research, in order to estimate the degree to which effects reported in the psychological literature are inflated.  </w:t>
-      </w:r>
-    </w:p>
-    <w:p>
-      <w:r>
-        <w:t xml:space="preserve">The current paper </w:t>
-      </w:r>
-      <w:r>
-        <w:t>examines the results of over 300 replication attempts conducted as a part of seven large scale replication studies</w:t>
-      </w:r>
-      <w:r>
-        <w:t xml:space="preserve">. </w:t>
-      </w:r>
-      <w:r>
-        <w:t>See Table 1 for</w:t>
-      </w:r>
-      <w:r>
-        <w:t xml:space="preserve"> a list of the included</w:t>
-      </w:r>
-      <w:r>
-        <w:t xml:space="preserve"> stud</w:t>
-      </w:r>
-      <w:r>
-        <w:t>ies</w:t>
-      </w:r>
-      <w:r>
-        <w:t>, along with their target population</w:t>
+        <w:t>See Table 1 for a list of the included studies, along with their target population</w:t>
       </w:r>
       <w:r>
         <w:t>s</w:t>
@@ -831,19 +821,7 @@
         <w:t xml:space="preserve">If anything, publication </w:t>
       </w:r>
       <w:r>
-        <w:t>bias towards statistically significant results also appears to be particularly acute in psychology</w:t>
-      </w:r>
-      <w:r>
-        <w:t xml:space="preserve"> and behavioural research</w:t>
-      </w:r>
-      <w:r>
-        <w:t xml:space="preserve">. </w:t>
-      </w:r>
-      <w:r>
-        <w:t>It is difficult</w:t>
-      </w:r>
-      <w:r>
-        <w:t xml:space="preserve"> to explain the high proportion of studies in psychology reporting statistically significant results </w:t>
+        <w:t xml:space="preserve">bias towards statistically significant results also appears to be particularly acute in psychology and behavioural research. It is difficult to explain the high proportion of studies in psychology reporting statistically significant results </w:t>
       </w:r>
       <w:r>
         <w:fldChar w:fldCharType="begin">
@@ -997,10 +975,7 @@
         <w:fldChar w:fldCharType="end"/>
       </w:r>
       <w:r>
-        <w:t xml:space="preserve"> </w:t>
-      </w:r>
-      <w:r>
-        <w:t>without suggesting that publication bias, or the use of QRPs, are inflating the proportion of studies which report statistically significant findings.</w:t>
+        <w:t xml:space="preserve"> without suggesting that publication bias, or the use of QRPs, are inflating the proportion of studies which report statistically significant findings.</w:t>
       </w:r>
       <w:r>
         <w:t xml:space="preserve"> </w:t>
@@ -1218,12 +1193,7 @@
         <w:pStyle w:val="Heading3"/>
       </w:pPr>
       <w:r>
-        <w:t xml:space="preserve">Defining ‘successful’ </w:t>
-      </w:r>
-      <w:bookmarkStart w:id="0" w:name="_GoBack"/>
-      <w:bookmarkEnd w:id="0"/>
-      <w:r>
-        <w:t>replication</w:t>
+        <w:t>Defining ‘successful’ replication</w:t>
       </w:r>
     </w:p>
     <w:p>
@@ -1350,10 +1320,7 @@
         <w:fldChar w:fldCharType="end"/>
       </w:r>
       <w:r>
-        <w:t xml:space="preserve">. </w:t>
-      </w:r>
-      <w:r>
-        <w:t xml:space="preserve">The </w:t>
+        <w:t xml:space="preserve">. The </w:t>
       </w:r>
       <w:r>
         <w:t>Jeffreys–Zellner–</w:t>
@@ -2491,6 +2458,7 @@
   <w:style w:type="character" w:default="1" w:styleId="DefaultParagraphFont">
     <w:name w:val="Default Paragraph Font"/>
     <w:uiPriority w:val="1"/>
+    <w:semiHidden/>
     <w:unhideWhenUsed/>
   </w:style>
   <w:style w:type="table" w:default="1" w:styleId="TableNormal">
@@ -2956,7 +2924,7 @@
 </file>
 
 <file path=customXml/itemProps1.xml><?xml version="1.0" encoding="utf-8"?>
-<ds:datastoreItem xmlns:ds="http://schemas.openxmlformats.org/officeDocument/2006/customXml" ds:itemID="{47CF2D00-DA72-49BF-91E1-356419D4508A}">
+<ds:datastoreItem xmlns:ds="http://schemas.openxmlformats.org/officeDocument/2006/customXml" ds:itemID="{C955EF6A-3AD5-4445-A08C-A3F5AB7A3D26}">
   <ds:schemaRefs>
     <ds:schemaRef ds:uri="http://schemas.openxmlformats.org/officeDocument/2006/bibliography"/>
   </ds:schemaRefs>

</xml_diff>